<commit_message>
new word&pdf, cleaned code
</commit_message>
<xml_diff>
--- a/MLprojectReport.docx
+++ b/MLprojectReport.docx
@@ -237,38 +237,181 @@
     </w:p>
     <w:p>
       <w:pPr>
-        <w:pStyle w:val="TOCHeading"/>
-        <w:rPr>
-          <w:rFonts w:ascii="Times New Roman" w:eastAsiaTheme="minorHAnsi" w:hAnsi="Times New Roman" w:cs="Times New Roman"/>
-          <w:color w:val="auto"/>
-          <w:kern w:val="2"/>
-          <w14:ligatures w14:val="standardContextual"/>
-        </w:rPr>
-      </w:pPr>
-    </w:p>
-    <w:p>
-      <w:pPr>
-        <w:pStyle w:val="TOCHeading"/>
-        <w:rPr>
-          <w:rFonts w:ascii="Times New Roman" w:eastAsiaTheme="minorHAnsi" w:hAnsi="Times New Roman" w:cs="Times New Roman"/>
-          <w:color w:val="auto"/>
-          <w:kern w:val="2"/>
-          <w14:ligatures w14:val="standardContextual"/>
-        </w:rPr>
-      </w:pPr>
-    </w:p>
-    <w:p>
-      <w:pPr>
-        <w:pStyle w:val="TOCHeading"/>
-        <w:rPr>
-          <w:rFonts w:ascii="Times New Roman" w:eastAsiaTheme="minorHAnsi" w:hAnsi="Times New Roman" w:cs="Times New Roman"/>
-          <w:color w:val="auto"/>
-          <w:kern w:val="2"/>
-          <w14:ligatures w14:val="standardContextual"/>
-        </w:rPr>
-      </w:pPr>
-    </w:p>
-    <w:p/>
+        <w:rPr>
+          <w:rFonts w:eastAsia="Times New Roman"/>
+          <w:color w:val="000000"/>
+          <w:sz w:val="48"/>
+          <w:szCs w:val="24"/>
+        </w:rPr>
+      </w:pPr>
+    </w:p>
+    <w:tbl>
+      <w:tblPr>
+        <w:tblStyle w:val="TableGrid"/>
+        <w:tblW w:w="0" w:type="auto"/>
+        <w:tblLook w:val="04A0" w:firstRow="1" w:lastRow="0" w:firstColumn="1" w:lastColumn="0" w:noHBand="0" w:noVBand="1"/>
+      </w:tblPr>
+      <w:tblGrid>
+        <w:gridCol w:w="4675"/>
+        <w:gridCol w:w="4675"/>
+      </w:tblGrid>
+      <w:tr>
+        <w:tc>
+          <w:tcPr>
+            <w:tcW w:w="4675" w:type="dxa"/>
+          </w:tcPr>
+          <w:p>
+            <w:pPr>
+              <w:jc w:val="center"/>
+              <w:rPr>
+                <w:rFonts w:eastAsia="Times New Roman"/>
+                <w:color w:val="000000"/>
+                <w:sz w:val="48"/>
+                <w:szCs w:val="24"/>
+              </w:rPr>
+            </w:pPr>
+            <w:r>
+              <w:rPr>
+                <w:rFonts w:eastAsia="Times New Roman"/>
+                <w:color w:val="000000"/>
+                <w:sz w:val="36"/>
+                <w:szCs w:val="18"/>
+              </w:rPr>
+              <w:t>Mohamed Omar Adel ElBialy</w:t>
+            </w:r>
+          </w:p>
+        </w:tc>
+        <w:tc>
+          <w:tcPr>
+            <w:tcW w:w="4675" w:type="dxa"/>
+          </w:tcPr>
+          <w:p>
+            <w:pPr>
+              <w:jc w:val="center"/>
+              <w:rPr>
+                <w:rFonts w:eastAsia="Times New Roman"/>
+                <w:color w:val="000000"/>
+                <w:sz w:val="48"/>
+                <w:szCs w:val="24"/>
+              </w:rPr>
+            </w:pPr>
+            <w:r>
+              <w:rPr>
+                <w:rFonts w:eastAsia="Times New Roman"/>
+                <w:color w:val="000000"/>
+                <w:sz w:val="48"/>
+                <w:szCs w:val="24"/>
+              </w:rPr>
+              <w:t>21P0068</w:t>
+            </w:r>
+          </w:p>
+        </w:tc>
+      </w:tr>
+      <w:tr>
+        <w:tc>
+          <w:tcPr>
+            <w:tcW w:w="4675" w:type="dxa"/>
+          </w:tcPr>
+          <w:p>
+            <w:pPr>
+              <w:jc w:val="center"/>
+              <w:rPr>
+                <w:rFonts w:eastAsia="Times New Roman"/>
+                <w:color w:val="000000"/>
+                <w:sz w:val="48"/>
+                <w:szCs w:val="24"/>
+              </w:rPr>
+            </w:pPr>
+            <w:r>
+              <w:rPr>
+                <w:rFonts w:eastAsia="Times New Roman"/>
+                <w:color w:val="000000"/>
+                <w:sz w:val="36"/>
+                <w:szCs w:val="18"/>
+              </w:rPr>
+              <w:t>Abdelrahman Sherif Abdelaziz</w:t>
+            </w:r>
+          </w:p>
+        </w:tc>
+        <w:tc>
+          <w:tcPr>
+            <w:tcW w:w="4675" w:type="dxa"/>
+          </w:tcPr>
+          <w:p>
+            <w:pPr>
+              <w:jc w:val="center"/>
+              <w:rPr>
+                <w:rFonts w:eastAsia="Times New Roman"/>
+                <w:color w:val="000000"/>
+                <w:sz w:val="48"/>
+                <w:szCs w:val="24"/>
+              </w:rPr>
+            </w:pPr>
+            <w:r>
+              <w:rPr>
+                <w:rFonts w:eastAsia="Times New Roman"/>
+                <w:color w:val="000000"/>
+                <w:sz w:val="48"/>
+                <w:szCs w:val="24"/>
+              </w:rPr>
+              <w:t>21P0098</w:t>
+            </w:r>
+          </w:p>
+        </w:tc>
+      </w:tr>
+      <w:tr>
+        <w:tc>
+          <w:tcPr>
+            <w:tcW w:w="4675" w:type="dxa"/>
+          </w:tcPr>
+          <w:p>
+            <w:pPr>
+              <w:jc w:val="center"/>
+              <w:rPr>
+                <w:rFonts w:eastAsia="Times New Roman"/>
+                <w:color w:val="000000"/>
+                <w:sz w:val="36"/>
+                <w:szCs w:val="18"/>
+              </w:rPr>
+            </w:pPr>
+            <w:r>
+              <w:rPr>
+                <w:rFonts w:eastAsia="Times New Roman"/>
+                <w:color w:val="000000"/>
+                <w:sz w:val="36"/>
+                <w:szCs w:val="18"/>
+              </w:rPr>
+              <w:t>Ezz Eldin Alaa Eldin Omar</w:t>
+            </w:r>
+          </w:p>
+        </w:tc>
+        <w:tc>
+          <w:tcPr>
+            <w:tcW w:w="4675" w:type="dxa"/>
+          </w:tcPr>
+          <w:p>
+            <w:pPr>
+              <w:jc w:val="center"/>
+              <w:rPr>
+                <w:rFonts w:eastAsia="Times New Roman"/>
+                <w:color w:val="000000"/>
+                <w:sz w:val="48"/>
+                <w:szCs w:val="24"/>
+              </w:rPr>
+            </w:pPr>
+            <w:r>
+              <w:rPr>
+                <w:rFonts w:eastAsia="Times New Roman"/>
+                <w:color w:val="000000"/>
+                <w:sz w:val="48"/>
+                <w:szCs w:val="24"/>
+              </w:rPr>
+              <w:t>21P0100</w:t>
+            </w:r>
+          </w:p>
+        </w:tc>
+      </w:tr>
+    </w:tbl>
     <w:p/>
     <w:sdt>
       <w:sdtPr>
@@ -330,14 +473,14 @@
           <w:r>
             <w:fldChar w:fldCharType="separate"/>
           </w:r>
-          <w:hyperlink w:anchor="_Toc184161443" w:history="1">
+          <w:hyperlink w:anchor="_Toc184217340" w:history="1">
             <w:r>
               <w:rPr>
                 <w:rStyle w:val="Hyperlink"/>
                 <w:rFonts w:eastAsia="Times New Roman"/>
                 <w:noProof/>
               </w:rPr>
-              <w:t>Team Members</w:t>
+              <w:t>Milestone 1</w:t>
             </w:r>
             <w:r>
               <w:rPr>
@@ -358,79 +501,7 @@
                 <w:noProof/>
                 <w:webHidden/>
               </w:rPr>
-              <w:instrText xml:space="preserve"> PAGEREF _Toc184161443 \h </w:instrText>
-            </w:r>
-            <w:r>
-              <w:rPr>
-                <w:noProof/>
-                <w:webHidden/>
-              </w:rPr>
-            </w:r>
-            <w:r>
-              <w:rPr>
-                <w:noProof/>
-                <w:webHidden/>
-              </w:rPr>
-              <w:fldChar w:fldCharType="separate"/>
-            </w:r>
-            <w:r>
-              <w:rPr>
-                <w:noProof/>
-                <w:webHidden/>
-              </w:rPr>
-              <w:t>4</w:t>
-            </w:r>
-            <w:r>
-              <w:rPr>
-                <w:noProof/>
-                <w:webHidden/>
-              </w:rPr>
-              <w:fldChar w:fldCharType="end"/>
-            </w:r>
-          </w:hyperlink>
-        </w:p>
-        <w:p>
-          <w:pPr>
-            <w:pStyle w:val="TOC1"/>
-            <w:tabs>
-              <w:tab w:val="right" w:leader="dot" w:pos="9350"/>
-            </w:tabs>
-            <w:rPr>
-              <w:rFonts w:asciiTheme="minorHAnsi" w:eastAsiaTheme="minorEastAsia" w:hAnsiTheme="minorHAnsi" w:cstheme="minorBidi"/>
-              <w:noProof/>
-              <w:sz w:val="24"/>
-              <w:szCs w:val="24"/>
-            </w:rPr>
-          </w:pPr>
-          <w:hyperlink w:anchor="_Toc184161444" w:history="1">
-            <w:r>
-              <w:rPr>
-                <w:rStyle w:val="Hyperlink"/>
-                <w:rFonts w:eastAsia="Times New Roman"/>
-                <w:noProof/>
-              </w:rPr>
-              <w:t>Milestone 1</w:t>
-            </w:r>
-            <w:r>
-              <w:rPr>
-                <w:noProof/>
-                <w:webHidden/>
-              </w:rPr>
-              <w:tab/>
-            </w:r>
-            <w:r>
-              <w:rPr>
-                <w:noProof/>
-                <w:webHidden/>
-              </w:rPr>
-              <w:fldChar w:fldCharType="begin"/>
-            </w:r>
-            <w:r>
-              <w:rPr>
-                <w:noProof/>
-                <w:webHidden/>
-              </w:rPr>
-              <w:instrText xml:space="preserve"> PAGEREF _Toc184161444 \h </w:instrText>
+              <w:instrText xml:space="preserve"> PAGEREF _Toc184217340 \h </w:instrText>
             </w:r>
             <w:r>
               <w:rPr>
@@ -474,7 +545,7 @@
               <w:szCs w:val="24"/>
             </w:rPr>
           </w:pPr>
-          <w:hyperlink w:anchor="_Toc184161445" w:history="1">
+          <w:hyperlink w:anchor="_Toc184217341" w:history="1">
             <w:r>
               <w:rPr>
                 <w:rStyle w:val="Hyperlink"/>
@@ -502,7 +573,7 @@
                 <w:noProof/>
                 <w:webHidden/>
               </w:rPr>
-              <w:instrText xml:space="preserve"> PAGEREF _Toc184161445 \h </w:instrText>
+              <w:instrText xml:space="preserve"> PAGEREF _Toc184217341 \h </w:instrText>
             </w:r>
             <w:r>
               <w:rPr>
@@ -546,7 +617,7 @@
               <w:szCs w:val="24"/>
             </w:rPr>
           </w:pPr>
-          <w:hyperlink w:anchor="_Toc184161446" w:history="1">
+          <w:hyperlink w:anchor="_Toc184217342" w:history="1">
             <w:r>
               <w:rPr>
                 <w:rStyle w:val="Hyperlink"/>
@@ -573,7 +644,7 @@
                 <w:noProof/>
                 <w:webHidden/>
               </w:rPr>
-              <w:instrText xml:space="preserve"> PAGEREF _Toc184161446 \h </w:instrText>
+              <w:instrText xml:space="preserve"> PAGEREF _Toc184217342 \h </w:instrText>
             </w:r>
             <w:r>
               <w:rPr>
@@ -617,7 +688,7 @@
               <w:szCs w:val="24"/>
             </w:rPr>
           </w:pPr>
-          <w:hyperlink w:anchor="_Toc184161447" w:history="1">
+          <w:hyperlink w:anchor="_Toc184217343" w:history="1">
             <w:r>
               <w:rPr>
                 <w:rStyle w:val="Hyperlink"/>
@@ -644,7 +715,7 @@
                 <w:noProof/>
                 <w:webHidden/>
               </w:rPr>
-              <w:instrText xml:space="preserve"> PAGEREF _Toc184161447 \h </w:instrText>
+              <w:instrText xml:space="preserve"> PAGEREF _Toc184217343 \h </w:instrText>
             </w:r>
             <w:r>
               <w:rPr>
@@ -688,7 +759,7 @@
               <w:szCs w:val="24"/>
             </w:rPr>
           </w:pPr>
-          <w:hyperlink w:anchor="_Toc184161448" w:history="1">
+          <w:hyperlink w:anchor="_Toc184217344" w:history="1">
             <w:r>
               <w:rPr>
                 <w:rStyle w:val="Hyperlink"/>
@@ -715,7 +786,7 @@
                 <w:noProof/>
                 <w:webHidden/>
               </w:rPr>
-              <w:instrText xml:space="preserve"> PAGEREF _Toc184161448 \h </w:instrText>
+              <w:instrText xml:space="preserve"> PAGEREF _Toc184217344 \h </w:instrText>
             </w:r>
             <w:r>
               <w:rPr>
@@ -759,7 +830,7 @@
               <w:szCs w:val="24"/>
             </w:rPr>
           </w:pPr>
-          <w:hyperlink w:anchor="_Toc184161449" w:history="1">
+          <w:hyperlink w:anchor="_Toc184217345" w:history="1">
             <w:r>
               <w:rPr>
                 <w:rStyle w:val="Hyperlink"/>
@@ -786,7 +857,7 @@
                 <w:noProof/>
                 <w:webHidden/>
               </w:rPr>
-              <w:instrText xml:space="preserve"> PAGEREF _Toc184161449 \h </w:instrText>
+              <w:instrText xml:space="preserve"> PAGEREF _Toc184217345 \h </w:instrText>
             </w:r>
             <w:r>
               <w:rPr>
@@ -806,7 +877,7 @@
                 <w:noProof/>
                 <w:webHidden/>
               </w:rPr>
-              <w:t>6</w:t>
+              <w:t>7</w:t>
             </w:r>
             <w:r>
               <w:rPr>
@@ -830,7 +901,7 @@
               <w:szCs w:val="24"/>
             </w:rPr>
           </w:pPr>
-          <w:hyperlink w:anchor="_Toc184161450" w:history="1">
+          <w:hyperlink w:anchor="_Toc184217346" w:history="1">
             <w:r>
               <w:rPr>
                 <w:rStyle w:val="Hyperlink"/>
@@ -857,7 +928,7 @@
                 <w:noProof/>
                 <w:webHidden/>
               </w:rPr>
-              <w:instrText xml:space="preserve"> PAGEREF _Toc184161450 \h </w:instrText>
+              <w:instrText xml:space="preserve"> PAGEREF _Toc184217346 \h </w:instrText>
             </w:r>
             <w:r>
               <w:rPr>
@@ -877,7 +948,7 @@
                 <w:noProof/>
                 <w:webHidden/>
               </w:rPr>
-              <w:t>12</w:t>
+              <w:t>13</w:t>
             </w:r>
             <w:r>
               <w:rPr>
@@ -901,7 +972,7 @@
               <w:szCs w:val="24"/>
             </w:rPr>
           </w:pPr>
-          <w:hyperlink w:anchor="_Toc184161451" w:history="1">
+          <w:hyperlink w:anchor="_Toc184217347" w:history="1">
             <w:r>
               <w:rPr>
                 <w:rStyle w:val="Hyperlink"/>
@@ -928,7 +999,7 @@
                 <w:noProof/>
                 <w:webHidden/>
               </w:rPr>
-              <w:instrText xml:space="preserve"> PAGEREF _Toc184161451 \h </w:instrText>
+              <w:instrText xml:space="preserve"> PAGEREF _Toc184217347 \h </w:instrText>
             </w:r>
             <w:r>
               <w:rPr>
@@ -972,7 +1043,7 @@
               <w:szCs w:val="24"/>
             </w:rPr>
           </w:pPr>
-          <w:hyperlink w:anchor="_Toc184161452" w:history="1">
+          <w:hyperlink w:anchor="_Toc184217348" w:history="1">
             <w:r>
               <w:rPr>
                 <w:rStyle w:val="Hyperlink"/>
@@ -999,7 +1070,7 @@
                 <w:noProof/>
                 <w:webHidden/>
               </w:rPr>
-              <w:instrText xml:space="preserve"> PAGEREF _Toc184161452 \h </w:instrText>
+              <w:instrText xml:space="preserve"> PAGEREF _Toc184217348 \h </w:instrText>
             </w:r>
             <w:r>
               <w:rPr>
@@ -1019,7 +1090,7 @@
                 <w:noProof/>
                 <w:webHidden/>
               </w:rPr>
-              <w:t>15</w:t>
+              <w:t>16</w:t>
             </w:r>
             <w:r>
               <w:rPr>
@@ -1043,7 +1114,7 @@
               <w:szCs w:val="24"/>
             </w:rPr>
           </w:pPr>
-          <w:hyperlink w:anchor="_Toc184161453" w:history="1">
+          <w:hyperlink w:anchor="_Toc184217349" w:history="1">
             <w:r>
               <w:rPr>
                 <w:rStyle w:val="Hyperlink"/>
@@ -1070,7 +1141,7 @@
                 <w:noProof/>
                 <w:webHidden/>
               </w:rPr>
-              <w:instrText xml:space="preserve"> PAGEREF _Toc184161453 \h </w:instrText>
+              <w:instrText xml:space="preserve"> PAGEREF _Toc184217349 \h </w:instrText>
             </w:r>
             <w:r>
               <w:rPr>
@@ -1090,7 +1161,7 @@
                 <w:noProof/>
                 <w:webHidden/>
               </w:rPr>
-              <w:t>16</w:t>
+              <w:t>17</w:t>
             </w:r>
             <w:r>
               <w:rPr>
@@ -1114,7 +1185,7 @@
               <w:szCs w:val="24"/>
             </w:rPr>
           </w:pPr>
-          <w:hyperlink w:anchor="_Toc184161454" w:history="1">
+          <w:hyperlink w:anchor="_Toc184217350" w:history="1">
             <w:r>
               <w:rPr>
                 <w:rStyle w:val="Hyperlink"/>
@@ -1141,7 +1212,7 @@
                 <w:noProof/>
                 <w:webHidden/>
               </w:rPr>
-              <w:instrText xml:space="preserve"> PAGEREF _Toc184161454 \h </w:instrText>
+              <w:instrText xml:space="preserve"> PAGEREF _Toc184217350 \h </w:instrText>
             </w:r>
             <w:r>
               <w:rPr>
@@ -1161,7 +1232,7 @@
                 <w:noProof/>
                 <w:webHidden/>
               </w:rPr>
-              <w:t>16</w:t>
+              <w:t>17</w:t>
             </w:r>
             <w:r>
               <w:rPr>
@@ -1185,7 +1256,7 @@
               <w:szCs w:val="24"/>
             </w:rPr>
           </w:pPr>
-          <w:hyperlink w:anchor="_Toc184161455" w:history="1">
+          <w:hyperlink w:anchor="_Toc184217351" w:history="1">
             <w:r>
               <w:rPr>
                 <w:rStyle w:val="Hyperlink"/>
@@ -1212,7 +1283,7 @@
                 <w:noProof/>
                 <w:webHidden/>
               </w:rPr>
-              <w:instrText xml:space="preserve"> PAGEREF _Toc184161455 \h </w:instrText>
+              <w:instrText xml:space="preserve"> PAGEREF _Toc184217351 \h </w:instrText>
             </w:r>
             <w:r>
               <w:rPr>
@@ -1232,7 +1303,7 @@
                 <w:noProof/>
                 <w:webHidden/>
               </w:rPr>
-              <w:t>17</w:t>
+              <w:t>18</w:t>
             </w:r>
             <w:r>
               <w:rPr>
@@ -1256,7 +1327,7 @@
               <w:szCs w:val="24"/>
             </w:rPr>
           </w:pPr>
-          <w:hyperlink w:anchor="_Toc184161456" w:history="1">
+          <w:hyperlink w:anchor="_Toc184217352" w:history="1">
             <w:r>
               <w:rPr>
                 <w:rStyle w:val="Hyperlink"/>
@@ -1283,7 +1354,7 @@
                 <w:noProof/>
                 <w:webHidden/>
               </w:rPr>
-              <w:instrText xml:space="preserve"> PAGEREF _Toc184161456 \h </w:instrText>
+              <w:instrText xml:space="preserve"> PAGEREF _Toc184217352 \h </w:instrText>
             </w:r>
             <w:r>
               <w:rPr>
@@ -1303,7 +1374,7 @@
                 <w:noProof/>
                 <w:webHidden/>
               </w:rPr>
-              <w:t>18</w:t>
+              <w:t>19</w:t>
             </w:r>
             <w:r>
               <w:rPr>
@@ -1327,7 +1398,7 @@
               <w:szCs w:val="24"/>
             </w:rPr>
           </w:pPr>
-          <w:hyperlink w:anchor="_Toc184161457" w:history="1">
+          <w:hyperlink w:anchor="_Toc184217353" w:history="1">
             <w:r>
               <w:rPr>
                 <w:rStyle w:val="Hyperlink"/>
@@ -1354,7 +1425,7 @@
                 <w:noProof/>
                 <w:webHidden/>
               </w:rPr>
-              <w:instrText xml:space="preserve"> PAGEREF _Toc184161457 \h </w:instrText>
+              <w:instrText xml:space="preserve"> PAGEREF _Toc184217353 \h </w:instrText>
             </w:r>
             <w:r>
               <w:rPr>
@@ -1374,7 +1445,7 @@
                 <w:noProof/>
                 <w:webHidden/>
               </w:rPr>
-              <w:t>19</w:t>
+              <w:t>20</w:t>
             </w:r>
             <w:r>
               <w:rPr>
@@ -1398,7 +1469,7 @@
               <w:szCs w:val="24"/>
             </w:rPr>
           </w:pPr>
-          <w:hyperlink w:anchor="_Toc184161458" w:history="1">
+          <w:hyperlink w:anchor="_Toc184217354" w:history="1">
             <w:r>
               <w:rPr>
                 <w:rStyle w:val="Hyperlink"/>
@@ -1425,7 +1496,7 @@
                 <w:noProof/>
                 <w:webHidden/>
               </w:rPr>
-              <w:instrText xml:space="preserve"> PAGEREF _Toc184161458 \h </w:instrText>
+              <w:instrText xml:space="preserve"> PAGEREF _Toc184217354 \h </w:instrText>
             </w:r>
             <w:r>
               <w:rPr>
@@ -1445,7 +1516,7 @@
                 <w:noProof/>
                 <w:webHidden/>
               </w:rPr>
-              <w:t>20</w:t>
+              <w:t>21</w:t>
             </w:r>
             <w:r>
               <w:rPr>
@@ -1469,7 +1540,7 @@
               <w:szCs w:val="24"/>
             </w:rPr>
           </w:pPr>
-          <w:hyperlink w:anchor="_Toc184161459" w:history="1">
+          <w:hyperlink w:anchor="_Toc184217355" w:history="1">
             <w:r>
               <w:rPr>
                 <w:rStyle w:val="Hyperlink"/>
@@ -1496,7 +1567,7 @@
                 <w:noProof/>
                 <w:webHidden/>
               </w:rPr>
-              <w:instrText xml:space="preserve"> PAGEREF _Toc184161459 \h </w:instrText>
+              <w:instrText xml:space="preserve"> PAGEREF _Toc184217355 \h </w:instrText>
             </w:r>
             <w:r>
               <w:rPr>
@@ -1516,7 +1587,7 @@
                 <w:noProof/>
                 <w:webHidden/>
               </w:rPr>
-              <w:t>20</w:t>
+              <w:t>21</w:t>
             </w:r>
             <w:r>
               <w:rPr>
@@ -1540,7 +1611,7 @@
               <w:szCs w:val="24"/>
             </w:rPr>
           </w:pPr>
-          <w:hyperlink w:anchor="_Toc184161460" w:history="1">
+          <w:hyperlink w:anchor="_Toc184217356" w:history="1">
             <w:r>
               <w:rPr>
                 <w:rStyle w:val="Hyperlink"/>
@@ -1567,7 +1638,7 @@
                 <w:noProof/>
                 <w:webHidden/>
               </w:rPr>
-              <w:instrText xml:space="preserve"> PAGEREF _Toc184161460 \h </w:instrText>
+              <w:instrText xml:space="preserve"> PAGEREF _Toc184217356 \h </w:instrText>
             </w:r>
             <w:r>
               <w:rPr>
@@ -1587,7 +1658,7 @@
                 <w:noProof/>
                 <w:webHidden/>
               </w:rPr>
-              <w:t>21</w:t>
+              <w:t>22</w:t>
             </w:r>
             <w:r>
               <w:rPr>
@@ -1611,7 +1682,7 @@
               <w:szCs w:val="24"/>
             </w:rPr>
           </w:pPr>
-          <w:hyperlink w:anchor="_Toc184161461" w:history="1">
+          <w:hyperlink w:anchor="_Toc184217357" w:history="1">
             <w:r>
               <w:rPr>
                 <w:rStyle w:val="Hyperlink"/>
@@ -1638,7 +1709,7 @@
                 <w:noProof/>
                 <w:webHidden/>
               </w:rPr>
-              <w:instrText xml:space="preserve"> PAGEREF _Toc184161461 \h </w:instrText>
+              <w:instrText xml:space="preserve"> PAGEREF _Toc184217357 \h </w:instrText>
             </w:r>
             <w:r>
               <w:rPr>
@@ -1658,7 +1729,7 @@
                 <w:noProof/>
                 <w:webHidden/>
               </w:rPr>
-              <w:t>21</w:t>
+              <w:t>22</w:t>
             </w:r>
             <w:r>
               <w:rPr>
@@ -1682,7 +1753,7 @@
               <w:szCs w:val="24"/>
             </w:rPr>
           </w:pPr>
-          <w:hyperlink w:anchor="_Toc184161462" w:history="1">
+          <w:hyperlink w:anchor="_Toc184217358" w:history="1">
             <w:r>
               <w:rPr>
                 <w:rStyle w:val="Hyperlink"/>
@@ -1709,7 +1780,7 @@
                 <w:noProof/>
                 <w:webHidden/>
               </w:rPr>
-              <w:instrText xml:space="preserve"> PAGEREF _Toc184161462 \h </w:instrText>
+              <w:instrText xml:space="preserve"> PAGEREF _Toc184217358 \h </w:instrText>
             </w:r>
             <w:r>
               <w:rPr>
@@ -1729,7 +1800,7 @@
                 <w:noProof/>
                 <w:webHidden/>
               </w:rPr>
-              <w:t>24</w:t>
+              <w:t>25</w:t>
             </w:r>
             <w:r>
               <w:rPr>
@@ -1753,7 +1824,7 @@
               <w:szCs w:val="24"/>
             </w:rPr>
           </w:pPr>
-          <w:hyperlink w:anchor="_Toc184161463" w:history="1">
+          <w:hyperlink w:anchor="_Toc184217359" w:history="1">
             <w:r>
               <w:rPr>
                 <w:rStyle w:val="Hyperlink"/>
@@ -1780,7 +1851,7 @@
                 <w:noProof/>
                 <w:webHidden/>
               </w:rPr>
-              <w:instrText xml:space="preserve"> PAGEREF _Toc184161463 \h </w:instrText>
+              <w:instrText xml:space="preserve"> PAGEREF _Toc184217359 \h </w:instrText>
             </w:r>
             <w:r>
               <w:rPr>
@@ -1800,7 +1871,7 @@
                 <w:noProof/>
                 <w:webHidden/>
               </w:rPr>
-              <w:t>24</w:t>
+              <w:t>25</w:t>
             </w:r>
             <w:r>
               <w:rPr>
@@ -1824,7 +1895,7 @@
               <w:szCs w:val="24"/>
             </w:rPr>
           </w:pPr>
-          <w:hyperlink w:anchor="_Toc184161464" w:history="1">
+          <w:hyperlink w:anchor="_Toc184217360" w:history="1">
             <w:r>
               <w:rPr>
                 <w:rStyle w:val="Hyperlink"/>
@@ -1851,7 +1922,7 @@
                 <w:noProof/>
                 <w:webHidden/>
               </w:rPr>
-              <w:instrText xml:space="preserve"> PAGEREF _Toc184161464 \h </w:instrText>
+              <w:instrText xml:space="preserve"> PAGEREF _Toc184217360 \h </w:instrText>
             </w:r>
             <w:r>
               <w:rPr>
@@ -1871,7 +1942,7 @@
                 <w:noProof/>
                 <w:webHidden/>
               </w:rPr>
-              <w:t>25</w:t>
+              <w:t>26</w:t>
             </w:r>
             <w:r>
               <w:rPr>
@@ -1895,7 +1966,7 @@
               <w:szCs w:val="24"/>
             </w:rPr>
           </w:pPr>
-          <w:hyperlink w:anchor="_Toc184161465" w:history="1">
+          <w:hyperlink w:anchor="_Toc184217361" w:history="1">
             <w:r>
               <w:rPr>
                 <w:rStyle w:val="Hyperlink"/>
@@ -1922,7 +1993,7 @@
                 <w:noProof/>
                 <w:webHidden/>
               </w:rPr>
-              <w:instrText xml:space="preserve"> PAGEREF _Toc184161465 \h </w:instrText>
+              <w:instrText xml:space="preserve"> PAGEREF _Toc184217361 \h </w:instrText>
             </w:r>
             <w:r>
               <w:rPr>
@@ -1942,7 +2013,7 @@
                 <w:noProof/>
                 <w:webHidden/>
               </w:rPr>
-              <w:t>25</w:t>
+              <w:t>26</w:t>
             </w:r>
             <w:r>
               <w:rPr>
@@ -1966,7 +2037,7 @@
               <w:szCs w:val="24"/>
             </w:rPr>
           </w:pPr>
-          <w:hyperlink w:anchor="_Toc184161466" w:history="1">
+          <w:hyperlink w:anchor="_Toc184217362" w:history="1">
             <w:r>
               <w:rPr>
                 <w:rStyle w:val="Hyperlink"/>
@@ -1993,7 +2064,7 @@
                 <w:noProof/>
                 <w:webHidden/>
               </w:rPr>
-              <w:instrText xml:space="preserve"> PAGEREF _Toc184161466 \h </w:instrText>
+              <w:instrText xml:space="preserve"> PAGEREF _Toc184217362 \h </w:instrText>
             </w:r>
             <w:r>
               <w:rPr>
@@ -2013,7 +2084,7 @@
                 <w:noProof/>
                 <w:webHidden/>
               </w:rPr>
-              <w:t>28</w:t>
+              <w:t>29</w:t>
             </w:r>
             <w:r>
               <w:rPr>
@@ -2145,17 +2216,7 @@
           <w:color w:val="000000"/>
           <w:szCs w:val="16"/>
         </w:rPr>
-        <w:t>This</w:t>
-      </w:r>
-      <w:r>
-        <w:rPr>
-          <w:rFonts w:eastAsia="Times New Roman"/>
-          <w:i/>
-          <w:iCs/>
-          <w:color w:val="000000"/>
-          <w:szCs w:val="16"/>
-        </w:rPr>
-        <w:t xml:space="preserve"> page was intentionally left blank</w:t>
+        <w:t>This page was intentionally left blank</w:t>
       </w:r>
     </w:p>
     <w:p>
@@ -2182,108 +2243,7 @@
           <w:rFonts w:eastAsia="Times New Roman"/>
         </w:rPr>
       </w:pPr>
-      <w:bookmarkStart w:id="0" w:name="_Toc184161443"/>
-      <w:r>
-        <w:rPr>
-          <w:rFonts w:eastAsia="Times New Roman"/>
-        </w:rPr>
-        <w:lastRenderedPageBreak/>
-        <w:t>Team Members</w:t>
-      </w:r>
-      <w:bookmarkEnd w:id="0"/>
-    </w:p>
-    <w:p>
-      <w:pPr>
-        <w:pStyle w:val="ListParagraph"/>
-        <w:numPr>
-          <w:ilvl w:val="0"/>
-          <w:numId w:val="5"/>
-        </w:numPr>
-      </w:pPr>
-      <w:r>
-        <w:t>Mohamed Omar Adel ElBialy 21P0068</w:t>
-      </w:r>
-    </w:p>
-    <w:p>
-      <w:pPr>
-        <w:pStyle w:val="ListParagraph"/>
-        <w:numPr>
-          <w:ilvl w:val="0"/>
-          <w:numId w:val="5"/>
-        </w:numPr>
-        <w:rPr>
-          <w:rFonts w:eastAsia="Times New Roman"/>
-          <w:color w:val="000000"/>
-          <w:szCs w:val="16"/>
-        </w:rPr>
-      </w:pPr>
-      <w:r>
-        <w:rPr>
-          <w:rFonts w:eastAsia="Times New Roman"/>
-          <w:color w:val="000000"/>
-          <w:szCs w:val="16"/>
-        </w:rPr>
-        <w:t>Abdelrahman Sherif Abdelaziz</w:t>
-      </w:r>
-      <w:r>
-        <w:rPr>
-          <w:rFonts w:eastAsia="Times New Roman"/>
-          <w:color w:val="000000"/>
-          <w:szCs w:val="16"/>
-        </w:rPr>
-        <w:t xml:space="preserve"> 21P0098</w:t>
-      </w:r>
-    </w:p>
-    <w:p>
-      <w:pPr>
-        <w:pStyle w:val="ListParagraph"/>
-        <w:numPr>
-          <w:ilvl w:val="0"/>
-          <w:numId w:val="5"/>
-        </w:numPr>
-        <w:rPr>
-          <w:rFonts w:eastAsia="Times New Roman"/>
-          <w:color w:val="000000"/>
-          <w:szCs w:val="16"/>
-        </w:rPr>
-      </w:pPr>
-      <w:r>
-        <w:rPr>
-          <w:rFonts w:eastAsia="Times New Roman"/>
-          <w:color w:val="000000"/>
-          <w:szCs w:val="16"/>
-        </w:rPr>
-        <w:t>Ezz Eldin Alaa Eldin Shalaby</w:t>
-      </w:r>
-      <w:r>
-        <w:rPr>
-          <w:rFonts w:eastAsia="Times New Roman"/>
-          <w:color w:val="000000"/>
-          <w:szCs w:val="16"/>
-        </w:rPr>
-        <w:t xml:space="preserve"> 21P0100</w:t>
-      </w:r>
-    </w:p>
-    <w:p>
-      <w:pPr>
-        <w:pStyle w:val="ListParagraph"/>
-        <w:numPr>
-          <w:ilvl w:val="0"/>
-          <w:numId w:val="5"/>
-        </w:numPr>
-      </w:pPr>
-      <w:r>
-        <w:br w:type="page"/>
-      </w:r>
-    </w:p>
-    <w:p>
-      <w:pPr>
-        <w:pStyle w:val="Heading1"/>
-        <w:rPr>
-          <w:rFonts w:eastAsia="Times New Roman"/>
-        </w:rPr>
-      </w:pPr>
-      <w:bookmarkStart w:id="1" w:name="_Toc184161444"/>
+      <w:bookmarkStart w:id="0" w:name="_Toc184217340"/>
       <w:r>
         <w:rPr>
           <w:rFonts w:eastAsia="Times New Roman"/>
@@ -2291,52 +2251,52 @@
         <w:lastRenderedPageBreak/>
         <w:t>Milestone 1</w:t>
       </w:r>
+      <w:bookmarkEnd w:id="0"/>
+    </w:p>
+    <w:p>
+      <w:r>
+        <w:t xml:space="preserve">This milestone focuses on the key steps of the machine learning workflow, including Data Exploration and Visualization, Data Cleaning and Processing, as well as training and testing classifiers. Specifically, we will implement Naïve Bayes and Support Vector Machine (SVM) models to predict heart disease outcomes. </w:t>
+      </w:r>
+    </w:p>
+    <w:p>
+      <w:pPr>
+        <w:pStyle w:val="Heading2"/>
+        <w:rPr>
+          <w:rFonts w:eastAsia="Times New Roman"/>
+        </w:rPr>
+      </w:pPr>
+      <w:bookmarkStart w:id="1" w:name="_Toc184217341"/>
+      <w:r>
+        <w:rPr>
+          <w:rFonts w:eastAsia="Times New Roman"/>
+        </w:rPr>
+        <w:t>1.</w:t>
+      </w:r>
+      <w:r>
+        <w:rPr>
+          <w:rFonts w:eastAsia="Times New Roman"/>
+        </w:rPr>
+        <w:t>Introduction</w:t>
+      </w:r>
       <w:bookmarkEnd w:id="1"/>
     </w:p>
     <w:p>
       <w:r>
-        <w:t xml:space="preserve">This milestone focuses on the key steps of the machine learning workflow, including Data Exploration and Visualization, Data Cleaning and Processing, as well as training and testing classifiers. Specifically, we will implement Naïve Bayes and Support Vector Machine (SVM) models to predict heart disease outcomes. </w:t>
+        <w:t>Heart disease remains one of the leading causes of morbidity and mortality worldwide, necessitating the development of efficient diagnostic tools to aid in early detection and treatment. In this project, we leverage machine learning (ML) techniques to build a predictive model for identifying heart diseases based on patient data. The goal is to enhance diagnostic accuracy and provide timely interventions, ultimately improving patient outcomes. By utilizing various ML algorithms, this model aims to analyze patterns in health data, offering a reliable and scalable solution to support healthcare professionals in diagnosing and managing heart conditions effectively.</w:t>
       </w:r>
     </w:p>
     <w:p>
       <w:pPr>
         <w:pStyle w:val="Heading2"/>
-        <w:rPr>
-          <w:rFonts w:eastAsia="Times New Roman"/>
-        </w:rPr>
-      </w:pPr>
-      <w:bookmarkStart w:id="2" w:name="_Toc184161445"/>
-      <w:r>
-        <w:rPr>
-          <w:rFonts w:eastAsia="Times New Roman"/>
-        </w:rPr>
-        <w:t>1.</w:t>
-      </w:r>
-      <w:r>
-        <w:rPr>
-          <w:rFonts w:eastAsia="Times New Roman"/>
-        </w:rPr>
-        <w:t>Introduction</w:t>
+      </w:pPr>
+      <w:bookmarkStart w:id="2" w:name="_Toc184217342"/>
+      <w:r>
+        <w:t>2.</w:t>
+      </w:r>
+      <w:r>
+        <w:t>Libraries</w:t>
       </w:r>
       <w:bookmarkEnd w:id="2"/>
-    </w:p>
-    <w:p>
-      <w:r>
-        <w:t>Heart disease remains one of the leading causes of morbidity and mortality worldwide, necessitating the development of efficient diagnostic tools to aid in early detection and treatment. In this project, we leverage machine learning (ML) techniques to build a predictive model for identifying heart diseases based on patient data. The goal is to enhance diagnostic accuracy and provide timely interventions, ultimately improving patient outcomes. By utilizing various ML algorithms, this model aims to analyze patterns in health data, offering a reliable and scalable solution to support healthcare professionals in diagnosing and managing heart conditions effectively.</w:t>
-      </w:r>
-    </w:p>
-    <w:p>
-      <w:pPr>
-        <w:pStyle w:val="Heading2"/>
-      </w:pPr>
-      <w:bookmarkStart w:id="3" w:name="_Toc184161446"/>
-      <w:r>
-        <w:t>2.</w:t>
-      </w:r>
-      <w:r>
-        <w:t>Libraries</w:t>
-      </w:r>
-      <w:bookmarkEnd w:id="3"/>
     </w:p>
     <w:p>
       <w:pPr>
@@ -2365,14 +2325,11 @@
     </w:p>
     <w:p>
       <w:r>
-        <w:rPr>
-          <w:noProof/>
-        </w:rPr>
         <w:drawing>
-          <wp:inline distT="0" distB="0" distL="0" distR="0" wp14:anchorId="242B4F1D" wp14:editId="0A13AC59">
-            <wp:extent cx="5943600" cy="975995"/>
-            <wp:effectExtent l="0" t="0" r="0" b="0"/>
-            <wp:docPr id="923586751" name="Picture 1" descr="A black screen with white text&#10;&#10;Description automatically generated"/>
+          <wp:inline distT="0" distB="0" distL="0" distR="0" wp14:anchorId="224DBF3E" wp14:editId="1A6E3767">
+            <wp:extent cx="5943600" cy="1762125"/>
+            <wp:effectExtent l="0" t="0" r="0" b="9525"/>
+            <wp:docPr id="2141285522" name="Picture 1"/>
             <wp:cNvGraphicFramePr>
               <a:graphicFrameLocks xmlns:a="http://schemas.openxmlformats.org/drawingml/2006/main" noChangeAspect="1"/>
             </wp:cNvGraphicFramePr>
@@ -2380,7 +2337,7 @@
               <a:graphicData uri="http://schemas.openxmlformats.org/drawingml/2006/picture">
                 <pic:pic xmlns:pic="http://schemas.openxmlformats.org/drawingml/2006/picture">
                   <pic:nvPicPr>
-                    <pic:cNvPr id="923586751" name="Picture 1" descr="A black screen with white text&#10;&#10;Description automatically generated"/>
+                    <pic:cNvPr id="2141285522" name=""/>
                     <pic:cNvPicPr/>
                   </pic:nvPicPr>
                   <pic:blipFill>
@@ -2392,7 +2349,7 @@
                   <pic:spPr>
                     <a:xfrm>
                       <a:off x="0" y="0"/>
-                      <a:ext cx="5943600" cy="975995"/>
+                      <a:ext cx="5943600" cy="1762125"/>
                     </a:xfrm>
                     <a:prstGeom prst="rect">
                       <a:avLst/>
@@ -2407,7 +2364,16 @@
     </w:p>
     <w:p>
       <w:r>
-        <w:t xml:space="preserve">In this project, several essential Python libraries are imported to support data analysis, preprocessing, and model development. </w:t>
+        <w:t xml:space="preserve">In this project, </w:t>
+      </w:r>
+      <w:r>
+        <w:t>several libraries for data analysis, machine learning, and visualization</w:t>
+      </w:r>
+      <w:r>
+        <w:t xml:space="preserve"> were used</w:t>
+      </w:r>
+      <w:r>
+        <w:t xml:space="preserve">. </w:t>
       </w:r>
       <w:r>
         <w:rPr>
@@ -2417,17 +2383,24 @@
         <w:t>Pandas</w:t>
       </w:r>
       <w:r>
-        <w:t xml:space="preserve"> is used for data manipulation and analysis, allowing us to load, clean, and preprocess the dataset efficiently. </w:t>
+        <w:t xml:space="preserve"> (imported as pd) </w:t>
+      </w:r>
+      <w:r>
+        <w:t>are</w:t>
+      </w:r>
+      <w:r>
+        <w:t xml:space="preserve"> used for data manipulation and handling structured data with DataFrames and Series. </w:t>
       </w:r>
       <w:r>
         <w:rPr>
           <w:b/>
           <w:bCs/>
         </w:rPr>
+        <w:lastRenderedPageBreak/>
         <w:t>NumPy</w:t>
       </w:r>
       <w:r>
-        <w:t xml:space="preserve"> is employed for handling numerical operations and performing mathematical computations. </w:t>
+        <w:t xml:space="preserve"> (np) supports numerical computing and array manipulation, while </w:t>
       </w:r>
       <w:r>
         <w:rPr>
@@ -2437,7 +2410,7 @@
         <w:t>Matplotlib</w:t>
       </w:r>
       <w:r>
-        <w:t xml:space="preserve"> and </w:t>
+        <w:t xml:space="preserve"> (plt) is used for creating static, animated, and interactive visualizations. </w:t>
       </w:r>
       <w:r>
         <w:rPr>
@@ -2447,11 +2420,7 @@
         <w:t>Seaborn</w:t>
       </w:r>
       <w:r>
-        <w:t xml:space="preserve"> are utilized for visualizing data and insights </w:t>
-      </w:r>
-      <w:r>
-        <w:lastRenderedPageBreak/>
-        <w:t xml:space="preserve">through various plots, helping us to understand patterns and distributions in the data. </w:t>
+        <w:t xml:space="preserve"> (sns) extends Matplotlib's capabilities for statistical graphics. </w:t>
       </w:r>
       <w:r>
         <w:rPr>
@@ -2461,64 +2430,150 @@
         <w:t>Scikit-learn</w:t>
       </w:r>
       <w:r>
-        <w:t xml:space="preserve"> is integral to the project, providing tools like </w:t>
+        <w:t xml:space="preserve"> provides numerous tools for machine learning: train_test_split helps divide the data into training and testing sets, </w:t>
       </w:r>
       <w:r>
         <w:rPr>
           <w:b/>
           <w:bCs/>
         </w:rPr>
-        <w:t>train_test_split</w:t>
-      </w:r>
-      <w:r>
-        <w:t xml:space="preserve"> for splitting the data into training and testing sets, </w:t>
+        <w:t>PCA</w:t>
+      </w:r>
+      <w:r>
+        <w:t xml:space="preserve"> is used for dimensionality reduction, and </w:t>
       </w:r>
       <w:r>
         <w:rPr>
           <w:b/>
           <w:bCs/>
         </w:rPr>
-        <w:t>PCA</w:t>
-      </w:r>
-      <w:r>
-        <w:t xml:space="preserve"> (Principal Component Analysis) for dimensionality reduction, and multiple scaling techniques such as </w:t>
+        <w:t>StandardScaler</w:t>
+      </w:r>
+      <w:r>
+        <w:t xml:space="preserve"> and </w:t>
       </w:r>
       <w:r>
         <w:rPr>
           <w:b/>
           <w:bCs/>
         </w:rPr>
-        <w:t>StandardScaler</w:t>
-      </w:r>
-      <w:r>
-        <w:t xml:space="preserve"> and </w:t>
+        <w:t>MinMaxScaler</w:t>
+      </w:r>
+      <w:r>
+        <w:t xml:space="preserve"> are used for feature scaling and normalization. For model evaluation, </w:t>
       </w:r>
       <w:r>
         <w:rPr>
           <w:b/>
           <w:bCs/>
         </w:rPr>
-        <w:t>MinMaxScaler</w:t>
-      </w:r>
-      <w:r>
-        <w:t xml:space="preserve"> to standardize or normalize the features. Lastly, </w:t>
+        <w:t>accuracy_score</w:t>
+      </w:r>
+      <w:r>
+        <w:t xml:space="preserve">, </w:t>
       </w:r>
       <w:r>
         <w:rPr>
           <w:b/>
           <w:bCs/>
         </w:rPr>
-        <w:t>Scikit-learn</w:t>
-      </w:r>
-      <w:r>
-        <w:t xml:space="preserve"> also offers various evaluation metrics to assess the performance of our machine learning models.</w:t>
+        <w:t>precision_score</w:t>
+      </w:r>
+      <w:r>
+        <w:t xml:space="preserve">, </w:t>
+      </w:r>
+      <w:r>
+        <w:rPr>
+          <w:b/>
+          <w:bCs/>
+        </w:rPr>
+        <w:t>recall_score</w:t>
+      </w:r>
+      <w:r>
+        <w:t xml:space="preserve">, </w:t>
+      </w:r>
+      <w:r>
+        <w:rPr>
+          <w:b/>
+          <w:bCs/>
+        </w:rPr>
+        <w:t>f1_score</w:t>
+      </w:r>
+      <w:r>
+        <w:t xml:space="preserve">, and </w:t>
+      </w:r>
+      <w:r>
+        <w:rPr>
+          <w:b/>
+          <w:bCs/>
+        </w:rPr>
+        <w:t>confusion_matrix</w:t>
+      </w:r>
+      <w:r>
+        <w:t xml:space="preserve"> provide various metrics to assess classification performance. The </w:t>
+      </w:r>
+      <w:r>
+        <w:rPr>
+          <w:b/>
+          <w:bCs/>
+        </w:rPr>
+        <w:t>Gaussian Naive Bayes</w:t>
+      </w:r>
+      <w:r>
+        <w:t xml:space="preserve"> model (GaussianNB) is used for probabilistic classification, and </w:t>
+      </w:r>
+      <w:r>
+        <w:rPr>
+          <w:b/>
+          <w:bCs/>
+        </w:rPr>
+        <w:t>GridSearchCV</w:t>
+      </w:r>
+      <w:r>
+        <w:t xml:space="preserve"> helps in hyperparameter tuning. The </w:t>
+      </w:r>
+      <w:r>
+        <w:rPr>
+          <w:b/>
+          <w:bCs/>
+        </w:rPr>
+        <w:t>Support Vector Classifier (SVC)</w:t>
+      </w:r>
+      <w:r>
+        <w:t xml:space="preserve"> is another classification model in Scikit-learn, while </w:t>
+      </w:r>
+      <w:r>
+        <w:rPr>
+          <w:b/>
+          <w:bCs/>
+        </w:rPr>
+        <w:t>Decimal</w:t>
+      </w:r>
+      <w:r>
+        <w:t xml:space="preserve"> and </w:t>
+      </w:r>
+      <w:r>
+        <w:rPr>
+          <w:b/>
+          <w:bCs/>
+        </w:rPr>
+        <w:t>ROUND_HALF_UP</w:t>
+      </w:r>
+      <w:r>
+        <w:t xml:space="preserve"> from the decimal module are used for precise floating-point arithmetic and rounding. Each tool or module serves a distinct role in processing, modeling, and evaluating data efficiently.</w:t>
+      </w:r>
+      <w:r>
+        <w:rPr>
+          <w:vanish/>
+        </w:rPr>
+        <w:t>Top of FormBottom of Form</w:t>
       </w:r>
     </w:p>
     <w:p>
       <w:pPr>
         <w:pStyle w:val="Heading2"/>
       </w:pPr>
-      <w:bookmarkStart w:id="4" w:name="_Toc184161447"/>
+      <w:bookmarkStart w:id="3" w:name="_Toc184217343"/>
       <w:r>
         <w:t>3.</w:t>
       </w:r>
@@ -2528,46 +2583,47 @@
       <w:r>
         <w:t xml:space="preserve"> and cleaning</w:t>
       </w:r>
+      <w:bookmarkEnd w:id="3"/>
+    </w:p>
+    <w:p>
+      <w:r>
+        <w:t>Kindly note that PCA is done but after data preprocessing.</w:t>
+      </w:r>
+    </w:p>
+    <w:p>
+      <w:pPr>
+        <w:pStyle w:val="Heading3"/>
+      </w:pPr>
+      <w:bookmarkStart w:id="4" w:name="_Toc184217344"/>
+      <w:r>
+        <w:t>3.1 Introduction</w:t>
+      </w:r>
       <w:bookmarkEnd w:id="4"/>
     </w:p>
     <w:p>
       <w:r>
-        <w:t>Kindly note that PCA is done but after data preprocessing.</w:t>
+        <w:t>Data preprocessing</w:t>
+      </w:r>
+      <w:r>
+        <w:t xml:space="preserve"> and cleaning</w:t>
+      </w:r>
+      <w:r>
+        <w:t xml:space="preserve"> is a critical step in any machine learning pipeline, particularly in healthcare applications where data can be noisy, incomplete, and imbalanced. In this project, we focus on preparing the raw healthcare data for analysis by handling missing values, normalizing features, encoding categorical variables, and addressing class imbalances. These preprocessing steps are essential for ensuring that the model can effectively learn patterns and make accurate predictions related to heart disease diagnosis. Proper preprocessing improves the model's performance and reliability, ultimately leading to better predictive outcomes.</w:t>
       </w:r>
     </w:p>
     <w:p>
       <w:pPr>
         <w:pStyle w:val="Heading3"/>
       </w:pPr>
-      <w:bookmarkStart w:id="5" w:name="_Toc184161448"/>
-      <w:r>
-        <w:t>3.1 Introduction</w:t>
+      <w:bookmarkStart w:id="5" w:name="_Toc184217345"/>
+      <w:r>
+        <w:lastRenderedPageBreak/>
+        <w:t>3.2 Process</w:t>
       </w:r>
       <w:bookmarkEnd w:id="5"/>
     </w:p>
     <w:p>
       <w:r>
-        <w:t>Data preprocessing</w:t>
-      </w:r>
-      <w:r>
-        <w:t xml:space="preserve"> and cleaning</w:t>
-      </w:r>
-      <w:r>
-        <w:t xml:space="preserve"> is a critical step in any machine learning pipeline, particularly in healthcare applications where data can be noisy, incomplete, and imbalanced. In this project, we focus on preparing the raw healthcare data for analysis by handling missing values, normalizing features, encoding categorical variables, and addressing class imbalances. These preprocessing steps are essential for ensuring that the model can effectively learn patterns and make accurate predictions related to heart disease diagnosis. Proper preprocessing improves the model's performance and reliability, ultimately leading to better predictive outcomes.</w:t>
-      </w:r>
-    </w:p>
-    <w:p>
-      <w:pPr>
-        <w:pStyle w:val="Heading3"/>
-      </w:pPr>
-      <w:bookmarkStart w:id="6" w:name="_Toc184161449"/>
-      <w:r>
-        <w:t>3.2 Process</w:t>
-      </w:r>
-      <w:bookmarkEnd w:id="6"/>
-    </w:p>
-    <w:p>
-      <w:r>
         <w:t>Most of the data analysis steps and procedures are thoroughly explained in the notebook; however, we will briefly review them here to eliminate any ambiguity</w:t>
       </w:r>
       <w:r>
@@ -2581,7 +2637,6 @@
     </w:p>
     <w:p>
       <w:r>
-        <w:lastRenderedPageBreak/>
         <w:t>We will check for duplicates or missing values in rows, apparently, we don’t have any:</w:t>
       </w:r>
     </w:p>
@@ -2667,6 +2722,7 @@
     </w:p>
     <w:p>
       <w:r>
+        <w:lastRenderedPageBreak/>
         <w:t>We will be using label encoding in this part.</w:t>
       </w:r>
     </w:p>
@@ -2727,7 +2783,6 @@
     </w:p>
     <w:p>
       <w:r>
-        <w:lastRenderedPageBreak/>
         <w:t>In the notebook, there is more explanation of what each number in the encoding represents and its past value.</w:t>
       </w:r>
     </w:p>
@@ -2821,11 +2876,11 @@
         <w:t xml:space="preserve"> </w:t>
       </w:r>
       <w:r>
-        <w:t xml:space="preserve">first determine the First Quartile (Q1) and Third Quartile (Q3). Q1 represents the 25th percentile, which means that 25% of the data lies below this value, while Q3 represents the 75th percentile, meaning 75% of the data lies below it. These quartiles are computed by finding the median of the lower half of the data for Q1 and the median of the upper half of the data for Q3. Once these quartiles are computed, we can calculate the Interquartile Range (IQR), which is the difference between Q3 and Q1, and represents the range where the middle 50% of the data lies. The next step is to determine the outlier boundaries, which are calculated by applying a factor of 1.5 times the IQR to both the lower and upper quartiles. Specifically, the lower boundary is found by subtracting 1.5 times the IQR from Q1, while the upper boundary is determined by adding 1.5 times the IQR to Q3. Any data point that falls outside of these boundaries, either below the lower bound or above the upper bound, is considered an outlier. Once outliers are identified, they </w:t>
+        <w:t xml:space="preserve">first determine the First Quartile (Q1) and Third Quartile (Q3). Q1 represents the 25th percentile, which means that 25% of the data lies below this value, while Q3 represents the 75th percentile, meaning 75% of the data lies below it. These quartiles are computed by finding the median of the lower half of the data for Q1 and the median of the upper </w:t>
       </w:r>
       <w:r>
         <w:lastRenderedPageBreak/>
-        <w:t>can be removed from the dataset to ensure a more accurate analysis or model-building process.</w:t>
+        <w:t>half of the data for Q3. Once these quartiles are computed, we can calculate the Interquartile Range (IQR), which is the difference between Q3 and Q1, and represents the range where the middle 50% of the data lies. The next step is to determine the outlier boundaries, which are calculated by applying a factor of 1.5 times the IQR to both the lower and upper quartiles. Specifically, the lower boundary is found by subtracting 1.5 times the IQR from Q1, while the upper boundary is determined by adding 1.5 times the IQR to Q3. Any data point that falls outside of these boundaries, either below the lower bound or above the upper bound, is considered an outlier. Once outliers are identified, they can be removed from the dataset to ensure a more accurate analysis or model-building process.</w:t>
       </w:r>
     </w:p>
     <w:p>
@@ -2879,7 +2934,33 @@
       </w:r>
     </w:p>
     <w:p>
-      <w:r>
+      <w:pPr>
+        <w:jc w:val="center"/>
+      </w:pPr>
+    </w:p>
+    <w:p>
+      <w:pPr>
+        <w:jc w:val="center"/>
+      </w:pPr>
+    </w:p>
+    <w:p>
+      <w:pPr>
+        <w:jc w:val="center"/>
+      </w:pPr>
+    </w:p>
+    <w:p>
+      <w:pPr>
+        <w:jc w:val="center"/>
+      </w:pPr>
+    </w:p>
+    <w:p>
+      <w:pPr>
+        <w:jc w:val="center"/>
+      </w:pPr>
+    </w:p>
+    <w:p>
+      <w:r>
+        <w:lastRenderedPageBreak/>
         <w:t>Below is an example for the visualization of the pie charts:</w:t>
       </w:r>
     </w:p>
@@ -3100,7 +3181,6 @@
     </w:p>
     <w:p>
       <w:r>
-        <w:lastRenderedPageBreak/>
         <w:t>Note that in a discrete data set, histograms are of no great use.</w:t>
       </w:r>
     </w:p>
@@ -3235,8 +3315,30 @@
       </w:r>
     </w:p>
     <w:p>
-      <w:r>
-        <w:t xml:space="preserve">After further analysis in the visualization of the data, we concluded that we had 4 features with possible outliers in them. </w:t>
+      <w:pPr>
+        <w:jc w:val="center"/>
+      </w:pPr>
+    </w:p>
+    <w:p>
+      <w:pPr>
+        <w:jc w:val="center"/>
+      </w:pPr>
+    </w:p>
+    <w:p>
+      <w:pPr>
+        <w:jc w:val="center"/>
+      </w:pPr>
+    </w:p>
+    <w:p>
+      <w:r>
+        <w:lastRenderedPageBreak/>
+        <w:t xml:space="preserve">After further analysis </w:t>
+      </w:r>
+      <w:r>
+        <w:t>of</w:t>
+      </w:r>
+      <w:r>
+        <w:t xml:space="preserve"> the visualization of the data, we concluded that we had 4 features with possible outliers in them. </w:t>
       </w:r>
     </w:p>
     <w:p>
@@ -3271,9 +3373,9 @@
           <w:noProof/>
         </w:rPr>
         <w:drawing>
-          <wp:inline distT="0" distB="0" distL="0" distR="0" wp14:anchorId="4CD4FCF8" wp14:editId="7BFBC643">
-            <wp:extent cx="5292300" cy="3696970"/>
-            <wp:effectExtent l="0" t="0" r="3810" b="0"/>
+          <wp:inline distT="0" distB="0" distL="0" distR="0" wp14:anchorId="4CD4FCF8" wp14:editId="368C5AD3">
+            <wp:extent cx="3838327" cy="2681288"/>
+            <wp:effectExtent l="0" t="0" r="0" b="5080"/>
             <wp:docPr id="1404457140" name="Picture 1" descr="A graph of a box plot&#10;&#10;Description automatically generated"/>
             <wp:cNvGraphicFramePr>
               <a:graphicFrameLocks xmlns:a="http://schemas.openxmlformats.org/drawingml/2006/main" noChangeAspect="1"/>
@@ -3293,7 +3395,7 @@
                   <pic:spPr bwMode="auto">
                     <a:xfrm>
                       <a:off x="0" y="0"/>
-                      <a:ext cx="5317886" cy="3714843"/>
+                      <a:ext cx="3885639" cy="2714338"/>
                     </a:xfrm>
                     <a:prstGeom prst="rect">
                       <a:avLst/>
@@ -3319,7 +3421,6 @@
         <w:t>There’s plenty of outliers outside Q1 and Q3.</w:t>
       </w:r>
     </w:p>
-    <w:p/>
     <w:p>
       <w:pPr>
         <w:pStyle w:val="ListParagraph"/>
@@ -3329,7 +3430,6 @@
         </w:numPr>
       </w:pPr>
       <w:r>
-        <w:lastRenderedPageBreak/>
         <w:t>“C</w:t>
       </w:r>
       <w:r>
@@ -3351,9 +3451,9 @@
           <w:noProof/>
         </w:rPr>
         <w:drawing>
-          <wp:inline distT="0" distB="0" distL="0" distR="0" wp14:anchorId="2AE045A8" wp14:editId="07B7861E">
-            <wp:extent cx="4660250" cy="3122268"/>
-            <wp:effectExtent l="0" t="0" r="7620" b="2540"/>
+          <wp:inline distT="0" distB="0" distL="0" distR="0" wp14:anchorId="2AE045A8" wp14:editId="1CACD756">
+            <wp:extent cx="3760363" cy="2519363"/>
+            <wp:effectExtent l="0" t="0" r="0" b="0"/>
             <wp:docPr id="2125290377" name="Picture 1" descr="A diagram of a distribution of cholesterol&#10;&#10;Description automatically generated"/>
             <wp:cNvGraphicFramePr>
               <a:graphicFrameLocks xmlns:a="http://schemas.openxmlformats.org/drawingml/2006/main" noChangeAspect="1"/>
@@ -3374,7 +3474,7 @@
                   <pic:spPr>
                     <a:xfrm>
                       <a:off x="0" y="0"/>
-                      <a:ext cx="4692972" cy="3144191"/>
+                      <a:ext cx="3814073" cy="2555347"/>
                     </a:xfrm>
                     <a:prstGeom prst="rect">
                       <a:avLst/>
@@ -3401,6 +3501,7 @@
         </w:numPr>
       </w:pPr>
       <w:r>
+        <w:lastRenderedPageBreak/>
         <w:t>“M</w:t>
       </w:r>
       <w:r>
@@ -3457,11 +3558,6 @@
     </w:p>
     <w:p>
       <w:pPr>
-        <w:jc w:val="center"/>
-      </w:pPr>
-    </w:p>
-    <w:p>
-      <w:pPr>
         <w:pStyle w:val="ListParagraph"/>
         <w:numPr>
           <w:ilvl w:val="0"/>
@@ -3469,7 +3565,6 @@
         </w:numPr>
       </w:pPr>
       <w:r>
-        <w:lastRenderedPageBreak/>
         <w:t>“</w:t>
       </w:r>
       <w:r>
@@ -3525,7 +3620,38 @@
       </w:r>
     </w:p>
     <w:p>
-      <w:r>
+      <w:pPr>
+        <w:jc w:val="center"/>
+      </w:pPr>
+    </w:p>
+    <w:p>
+      <w:pPr>
+        <w:jc w:val="center"/>
+      </w:pPr>
+    </w:p>
+    <w:p>
+      <w:pPr>
+        <w:jc w:val="center"/>
+      </w:pPr>
+    </w:p>
+    <w:p>
+      <w:pPr>
+        <w:jc w:val="center"/>
+      </w:pPr>
+    </w:p>
+    <w:p>
+      <w:pPr>
+        <w:jc w:val="center"/>
+      </w:pPr>
+    </w:p>
+    <w:p>
+      <w:pPr>
+        <w:jc w:val="center"/>
+      </w:pPr>
+    </w:p>
+    <w:p>
+      <w:r>
+        <w:lastRenderedPageBreak/>
         <w:t>Now the new data set with no outliers:</w:t>
       </w:r>
     </w:p>
@@ -3602,107 +3728,115 @@
       <w:pPr>
         <w:pStyle w:val="Heading2"/>
       </w:pPr>
-      <w:bookmarkStart w:id="7" w:name="_Toc184161450"/>
+      <w:bookmarkStart w:id="6" w:name="_Toc184217346"/>
       <w:r>
         <w:t>4</w:t>
       </w:r>
       <w:r>
         <w:t xml:space="preserve"> PCA</w:t>
       </w:r>
+      <w:bookmarkEnd w:id="6"/>
+    </w:p>
+    <w:p>
+      <w:r>
+        <w:t xml:space="preserve">Now for the PCA, instead of simply running the PCA algorithm directly, we tried to do some classic “PCA” steps, that is </w:t>
+      </w:r>
+      <w:r>
+        <w:t xml:space="preserve">to first explore </w:t>
+      </w:r>
+      <w:r>
+        <w:t>the</w:t>
+      </w:r>
+      <w:r>
+        <w:t xml:space="preserve"> data to understand the features and their distributions. Next, check for </w:t>
+      </w:r>
+      <w:r>
+        <w:t>collinearity</w:t>
+      </w:r>
+      <w:r>
+        <w:t xml:space="preserve"> by calculating</w:t>
+      </w:r>
+      <w:r>
+        <w:t xml:space="preserve"> the</w:t>
+      </w:r>
+      <w:r>
+        <w:t xml:space="preserve"> correlation</w:t>
+      </w:r>
+      <w:r>
+        <w:t xml:space="preserve"> </w:t>
+      </w:r>
+      <w:r>
+        <w:t xml:space="preserve">to identify any highly correlated features, which </w:t>
+      </w:r>
+      <w:r>
+        <w:t>we</w:t>
+      </w:r>
+      <w:r>
+        <w:t xml:space="preserve"> may want to remove or combine</w:t>
+      </w:r>
+      <w:r>
+        <w:t xml:space="preserve">. </w:t>
+      </w:r>
+      <w:r>
+        <w:t>It’s also crucial to standardize or normalize the data</w:t>
+      </w:r>
+      <w:r>
+        <w:t xml:space="preserve">. This step will be implemented and discussed later on but for now we will do the correlation step before </w:t>
+      </w:r>
+      <w:r>
+        <w:t xml:space="preserve">standardizing </w:t>
+      </w:r>
+      <w:r>
+        <w:t>and once again after standardizing.</w:t>
+      </w:r>
+    </w:p>
+    <w:p>
+      <w:pPr>
+        <w:pStyle w:val="Heading3"/>
+      </w:pPr>
+      <w:bookmarkStart w:id="7" w:name="_Toc184217347"/>
+      <w:r>
+        <w:t>4.</w:t>
+      </w:r>
+      <w:r>
+        <w:t>1 Before Standardization</w:t>
+      </w:r>
       <w:bookmarkEnd w:id="7"/>
     </w:p>
     <w:p>
-      <w:r>
-        <w:t xml:space="preserve">Now for the PCA, instead of simply running the PCA algorithm directly, we tried to do some classic “PCA” steps, that is </w:t>
-      </w:r>
-      <w:r>
-        <w:t xml:space="preserve">to first explore </w:t>
-      </w:r>
-      <w:r>
-        <w:t>the</w:t>
-      </w:r>
-      <w:r>
-        <w:t xml:space="preserve"> data to understand the features and their distributions. Next, check for </w:t>
-      </w:r>
-      <w:r>
-        <w:t>collinearity</w:t>
-      </w:r>
-      <w:r>
-        <w:t xml:space="preserve"> by calculating</w:t>
-      </w:r>
-      <w:r>
-        <w:t xml:space="preserve"> the</w:t>
-      </w:r>
-      <w:r>
-        <w:t xml:space="preserve"> correlation</w:t>
-      </w:r>
-      <w:r>
-        <w:t xml:space="preserve"> </w:t>
-      </w:r>
-      <w:r>
-        <w:t xml:space="preserve">to identify any highly correlated features, which </w:t>
-      </w:r>
-      <w:r>
-        <w:t>we</w:t>
-      </w:r>
-      <w:r>
-        <w:t xml:space="preserve"> may want to remove or combine</w:t>
-      </w:r>
-      <w:r>
-        <w:t xml:space="preserve">. </w:t>
-      </w:r>
-      <w:r>
-        <w:t>It’s also crucial to standardize or normalize the data</w:t>
-      </w:r>
-      <w:r>
-        <w:t xml:space="preserve">. This step will be </w:t>
-      </w:r>
+      <w:pPr>
+        <w:pStyle w:val="Heading4"/>
+      </w:pPr>
+      <w:r>
+        <w:t>4.1.1</w:t>
+      </w:r>
+      <w:r>
+        <w:t xml:space="preserve"> Correlated Data</w:t>
+      </w:r>
+    </w:p>
+    <w:p>
+      <w:r>
+        <w:t xml:space="preserve">As shown in the figure below, we focused on correlations greater than 0.5, as those below 0.5 indicate weak correlations and are not meaningfully related to each other. Therefore, the features with </w:t>
+      </w:r>
+    </w:p>
+    <w:p/>
+    <w:p>
       <w:r>
         <w:lastRenderedPageBreak/>
-        <w:t xml:space="preserve">implemented and discussed later on but for now we will do the correlation step before </w:t>
-      </w:r>
-      <w:r>
-        <w:t xml:space="preserve">standardizing </w:t>
-      </w:r>
-      <w:r>
-        <w:t>and once again after standardizing.</w:t>
-      </w:r>
-    </w:p>
-    <w:p>
-      <w:pPr>
-        <w:pStyle w:val="Heading3"/>
-      </w:pPr>
-      <w:bookmarkStart w:id="8" w:name="_Toc184161451"/>
-      <w:r>
-        <w:t>4.</w:t>
-      </w:r>
-      <w:r>
-        <w:t>1 Before Standardization</w:t>
-      </w:r>
-      <w:bookmarkEnd w:id="8"/>
-    </w:p>
-    <w:p>
-      <w:pPr>
-        <w:pStyle w:val="Heading4"/>
-      </w:pPr>
-      <w:r>
-        <w:t>4.1.1</w:t>
-      </w:r>
-      <w:r>
-        <w:t xml:space="preserve"> Correlated Data</w:t>
-      </w:r>
-    </w:p>
-    <w:p>
-      <w:r>
-        <w:t>As shown in the figure below, we focused on correlations greater than 0.5, as those below 0.5 indicate weak correlations and are not meaningfully related to each other. Therefore, the features with correlations below 0.5 were neglected.</w:t>
-      </w:r>
+        <w:t>correlations below 0.5 were neglected.</w:t>
+      </w:r>
+    </w:p>
+    <w:p>
+      <w:pPr>
+        <w:jc w:val="center"/>
+      </w:pPr>
       <w:r>
         <w:rPr>
           <w:noProof/>
         </w:rPr>
         <w:drawing>
-          <wp:inline distT="0" distB="0" distL="0" distR="0" wp14:anchorId="1CF369F9" wp14:editId="13E14EF0">
-            <wp:extent cx="5943600" cy="2084705"/>
+          <wp:inline distT="0" distB="0" distL="0" distR="0" wp14:anchorId="1CF369F9" wp14:editId="3F5618B9">
+            <wp:extent cx="5052951" cy="1772312"/>
             <wp:effectExtent l="0" t="0" r="0" b="0"/>
             <wp:docPr id="1129249128" name="Picture 1" descr="A screenshot of a computer screen&#10;&#10;Description automatically generated"/>
             <wp:cNvGraphicFramePr>
@@ -3724,7 +3858,7 @@
                   <pic:spPr>
                     <a:xfrm>
                       <a:off x="0" y="0"/>
-                      <a:ext cx="5943600" cy="2084705"/>
+                      <a:ext cx="5060362" cy="1774912"/>
                     </a:xfrm>
                     <a:prstGeom prst="rect">
                       <a:avLst/>
@@ -3742,18 +3876,11 @@
         <w:t>A correlation of 55% and 50% is not considered strong enough to warrant combining the features, so these will be discarded. This leaves us with the remaining features that are not highly correlated. After standardizing the data, we hope to identify features with better correlations. For now, however, we will proceed by directly implementing the PCA algorithm.</w:t>
       </w:r>
     </w:p>
-    <w:p/>
-    <w:p/>
-    <w:p/>
-    <w:p/>
-    <w:p/>
-    <w:p/>
     <w:p>
       <w:pPr>
         <w:pStyle w:val="Heading4"/>
       </w:pPr>
       <w:r>
-        <w:lastRenderedPageBreak/>
         <w:t>4.4.2</w:t>
       </w:r>
       <w:r>
@@ -3772,14 +3899,17 @@
       </w:r>
     </w:p>
     <w:p>
+      <w:pPr>
+        <w:jc w:val="center"/>
+      </w:pPr>
       <w:r>
         <w:rPr>
           <w:noProof/>
         </w:rPr>
         <w:drawing>
-          <wp:inline distT="0" distB="0" distL="0" distR="0" wp14:anchorId="66643A49" wp14:editId="283D6B81">
-            <wp:extent cx="5943600" cy="4718685"/>
-            <wp:effectExtent l="0" t="0" r="0" b="5715"/>
+          <wp:inline distT="0" distB="0" distL="0" distR="0" wp14:anchorId="66643A49" wp14:editId="0FBB7801">
+            <wp:extent cx="4248077" cy="3372592"/>
+            <wp:effectExtent l="0" t="0" r="635" b="0"/>
             <wp:docPr id="1470012538" name="Picture 1" descr="A graph with blue dots&#10;&#10;Description automatically generated"/>
             <wp:cNvGraphicFramePr>
               <a:graphicFrameLocks xmlns:a="http://schemas.openxmlformats.org/drawingml/2006/main" noChangeAspect="1"/>
@@ -3806,7 +3936,7 @@
                   <pic:spPr>
                     <a:xfrm>
                       <a:off x="0" y="0"/>
-                      <a:ext cx="5943600" cy="4718685"/>
+                      <a:ext cx="4281470" cy="3399103"/>
                     </a:xfrm>
                     <a:prstGeom prst="rect">
                       <a:avLst/>
@@ -3821,27 +3951,22 @@
     </w:p>
     <w:p>
       <w:r>
+        <w:lastRenderedPageBreak/>
         <w:t>As we can see, the data are well spread all along the x and the y axis, although it’s spread on the x-axis more than the y-axis.</w:t>
       </w:r>
     </w:p>
-    <w:p/>
-    <w:p/>
-    <w:p/>
-    <w:p/>
-    <w:p/>
     <w:p>
       <w:pPr>
         <w:pStyle w:val="Heading3"/>
       </w:pPr>
-      <w:bookmarkStart w:id="9" w:name="_Toc184161452"/>
-      <w:r>
-        <w:lastRenderedPageBreak/>
+      <w:bookmarkStart w:id="8" w:name="_Toc184217348"/>
+      <w:r>
         <w:t>4</w:t>
       </w:r>
       <w:r>
         <w:t>.2 After Standardization</w:t>
       </w:r>
-      <w:bookmarkEnd w:id="9"/>
+      <w:bookmarkEnd w:id="8"/>
     </w:p>
     <w:p>
       <w:pPr>
@@ -3871,9 +3996,9 @@
           <w:noProof/>
         </w:rPr>
         <w:drawing>
-          <wp:inline distT="0" distB="0" distL="0" distR="0" wp14:anchorId="7E937D26" wp14:editId="56010FF8">
-            <wp:extent cx="4457700" cy="2164817"/>
-            <wp:effectExtent l="0" t="0" r="0" b="6985"/>
+          <wp:inline distT="0" distB="0" distL="0" distR="0" wp14:anchorId="7E937D26" wp14:editId="5DFF9336">
+            <wp:extent cx="4073236" cy="1844776"/>
+            <wp:effectExtent l="0" t="0" r="3810" b="3175"/>
             <wp:docPr id="96955957" name="Picture 1" descr="A screen shot of a computer&#10;&#10;Description automatically generated"/>
             <wp:cNvGraphicFramePr>
               <a:graphicFrameLocks xmlns:a="http://schemas.openxmlformats.org/drawingml/2006/main" noChangeAspect="1"/>
@@ -3887,13 +4012,13 @@
                   </pic:nvPicPr>
                   <pic:blipFill rotWithShape="1">
                     <a:blip r:embed="rId29"/>
-                    <a:srcRect t="1420"/>
+                    <a:srcRect t="1419" b="6645"/>
                     <a:stretch/>
                   </pic:blipFill>
                   <pic:spPr bwMode="auto">
                     <a:xfrm>
                       <a:off x="0" y="0"/>
-                      <a:ext cx="4489036" cy="2180035"/>
+                      <a:ext cx="4120619" cy="1866236"/>
                     </a:xfrm>
                     <a:prstGeom prst="rect">
                       <a:avLst/>
@@ -3944,9 +4069,9 @@
           <w:noProof/>
         </w:rPr>
         <w:drawing>
-          <wp:inline distT="0" distB="0" distL="0" distR="0" wp14:anchorId="29590721" wp14:editId="298D0DA3">
-            <wp:extent cx="3586480" cy="2847341"/>
-            <wp:effectExtent l="0" t="0" r="0" b="0"/>
+          <wp:inline distT="0" distB="0" distL="0" distR="0" wp14:anchorId="29590721" wp14:editId="351967D4">
+            <wp:extent cx="3378530" cy="2682248"/>
+            <wp:effectExtent l="0" t="0" r="0" b="3810"/>
             <wp:docPr id="924991395" name="Picture 2"/>
             <wp:cNvGraphicFramePr>
               <a:graphicFrameLocks xmlns:a="http://schemas.openxmlformats.org/drawingml/2006/main" noChangeAspect="1"/>
@@ -3973,7 +4098,7 @@
                   <pic:spPr>
                     <a:xfrm>
                       <a:off x="0" y="0"/>
-                      <a:ext cx="3614753" cy="2869787"/>
+                      <a:ext cx="3429536" cy="2722742"/>
                     </a:xfrm>
                     <a:prstGeom prst="rect">
                       <a:avLst/>
@@ -3990,7 +4115,7 @@
       <w:pPr>
         <w:pStyle w:val="Heading2"/>
       </w:pPr>
-      <w:bookmarkStart w:id="10" w:name="_Toc184161453"/>
+      <w:bookmarkStart w:id="9" w:name="_Toc184217349"/>
       <w:r>
         <w:lastRenderedPageBreak/>
         <w:t>5</w:t>
@@ -4001,57 +4126,65 @@
       <w:r>
         <w:t>Data Standardization</w:t>
       </w:r>
+      <w:bookmarkEnd w:id="9"/>
+    </w:p>
+    <w:p>
+      <w:r>
+        <w:t xml:space="preserve">Data standardization is the process of scaling features to have a mean of zero and a standard deviation of one. This ensures that each feature contributes equally to the analysis, especially when the features have different units or scales. Standardization is crucial for </w:t>
+      </w:r>
+      <w:r>
+        <w:t xml:space="preserve">data </w:t>
+      </w:r>
+      <w:r>
+        <w:t xml:space="preserve">that </w:t>
+      </w:r>
+      <w:proofErr w:type="gramStart"/>
+      <w:r>
+        <w:t>ar</w:t>
+      </w:r>
+      <w:r>
+        <w:t>e</w:t>
+      </w:r>
+      <w:proofErr w:type="gramEnd"/>
+      <w:r>
+        <w:t xml:space="preserve"> sensitive to the scale of the data, as it helps improve the performance and accuracy of the model by treating all features on the same scale.</w:t>
+      </w:r>
+    </w:p>
+    <w:p>
+      <w:r>
+        <w:t xml:space="preserve">In our data set, we have </w:t>
+      </w:r>
+      <w:r>
+        <w:t xml:space="preserve">continuous features like 'Age', 'RestingBP', 'Cholesterol', 'MaxHR', and 'Oldpeak' often have different scales or units of measurement, which can impact the performance of certain algorithms. For example, Age might range from 20 to 80, Cholesterol might vary from 100 to </w:t>
+      </w:r>
+      <w:r>
+        <w:t>4</w:t>
+      </w:r>
+      <w:r>
+        <w:t>00</w:t>
+      </w:r>
+      <w:r>
+        <w:t xml:space="preserve"> (in our case), and so on..</w:t>
+      </w:r>
+      <w:r>
+        <w:t>.</w:t>
+      </w:r>
+    </w:p>
+    <w:p>
+      <w:pPr>
+        <w:pStyle w:val="Heading3"/>
+      </w:pPr>
+      <w:bookmarkStart w:id="10" w:name="_Toc184217350"/>
+      <w:r>
+        <w:t>5.1</w:t>
+      </w:r>
+      <w:r>
+        <w:t xml:space="preserve"> Standardizing-Normalizing</w:t>
+      </w:r>
       <w:bookmarkEnd w:id="10"/>
     </w:p>
     <w:p>
       <w:r>
-        <w:t xml:space="preserve">Data standardization is the process of scaling features to have a mean of zero and a standard deviation of one. This ensures that each feature contributes equally to the analysis, especially when the features have different units or scales. Standardization is crucial for </w:t>
-      </w:r>
-      <w:r>
-        <w:t xml:space="preserve">data </w:t>
-      </w:r>
-      <w:r>
-        <w:t>that ar</w:t>
-      </w:r>
-      <w:r>
-        <w:t>e sensitive to the scale of the data, as it helps improve the performance and accuracy of the model by treating all features on the same scale.</w:t>
-      </w:r>
-    </w:p>
-    <w:p>
-      <w:r>
-        <w:t xml:space="preserve">In our data set, we have </w:t>
-      </w:r>
-      <w:r>
-        <w:t xml:space="preserve">continuous features like 'Age', 'RestingBP', 'Cholesterol', 'MaxHR', and 'Oldpeak' often have different scales or units of measurement, which can impact the performance of certain algorithms. For example, Age might range from 20 to 80, Cholesterol might vary from 100 to </w:t>
-      </w:r>
-      <w:r>
-        <w:t>4</w:t>
-      </w:r>
-      <w:r>
-        <w:t>00</w:t>
-      </w:r>
-      <w:r>
-        <w:t xml:space="preserve"> (in our case), and so on..</w:t>
-      </w:r>
-      <w:r>
-        <w:t>.</w:t>
-      </w:r>
-    </w:p>
-    <w:p>
-      <w:pPr>
-        <w:pStyle w:val="Heading3"/>
-      </w:pPr>
-      <w:bookmarkStart w:id="11" w:name="_Toc184161454"/>
-      <w:r>
-        <w:t>5.1</w:t>
-      </w:r>
-      <w:r>
-        <w:t xml:space="preserve"> Standardizing-Normalizing</w:t>
-      </w:r>
-      <w:bookmarkEnd w:id="11"/>
-    </w:p>
-    <w:p>
-      <w:r>
         <w:t>S</w:t>
       </w:r>
       <w:r>
@@ -4068,6 +4201,7 @@
       <w:r>
         <w:t>Age</w:t>
       </w:r>
+      <w:proofErr w:type="gramStart"/>
       <w:r>
         <w:t>’</w:t>
       </w:r>
@@ -4077,6 +4211,7 @@
       <w:r>
         <w:t>‘</w:t>
       </w:r>
+      <w:proofErr w:type="gramEnd"/>
       <w:r>
         <w:t>RestingBP</w:t>
       </w:r>
@@ -4207,7 +4342,15 @@
     </w:p>
     <w:p>
       <w:r>
-        <w:t xml:space="preserve">We can see above the ‘MaxHR’ before and after standardizing, as we can see the range have changed from 80-200 to -3-3. The other figures are available in the notebook. </w:t>
+        <w:t xml:space="preserve">We can see above the ‘MaxHR’ before and after standardizing, as we can see the range </w:t>
+      </w:r>
+      <w:proofErr w:type="gramStart"/>
+      <w:r>
+        <w:t>have</w:t>
+      </w:r>
+      <w:proofErr w:type="gramEnd"/>
+      <w:r>
+        <w:t xml:space="preserve"> changed from 80-200 to -3-3. The other figures are available in the notebook. </w:t>
       </w:r>
     </w:p>
     <w:p>
@@ -4311,14 +4454,14 @@
       <w:pPr>
         <w:pStyle w:val="Heading3"/>
       </w:pPr>
-      <w:bookmarkStart w:id="12" w:name="_Toc184161455"/>
+      <w:bookmarkStart w:id="11" w:name="_Toc184217351"/>
       <w:r>
         <w:t>5</w:t>
       </w:r>
       <w:r>
         <w:t>.2 Scaling</w:t>
       </w:r>
-      <w:bookmarkEnd w:id="12"/>
+      <w:bookmarkEnd w:id="11"/>
     </w:p>
     <w:p>
       <w:r>
@@ -4493,14 +4636,14 @@
       <w:pPr>
         <w:pStyle w:val="Heading2"/>
       </w:pPr>
-      <w:bookmarkStart w:id="13" w:name="_Toc184161456"/>
+      <w:bookmarkStart w:id="12" w:name="_Toc184217352"/>
       <w:r>
         <w:t>6</w:t>
       </w:r>
       <w:r>
         <w:t xml:space="preserve"> Training, Testing and Validation Datasets</w:t>
       </w:r>
-      <w:bookmarkEnd w:id="13"/>
+      <w:bookmarkEnd w:id="12"/>
     </w:p>
     <w:p>
       <w:r>
@@ -4509,7 +4652,15 @@
     </w:p>
     <w:p>
       <w:r>
-        <w:t>Training Set: This is the subset of the data used to train the model. The model learns patterns, relationships, and features from this data to make predictions. Typically, the majority of the data (60-80%) is allocated to the training set.</w:t>
+        <w:t xml:space="preserve">Training Set: This is the subset of the data used to train the model. The model learns patterns, relationships, and features from this data to make predictions. Typically, </w:t>
+      </w:r>
+      <w:proofErr w:type="gramStart"/>
+      <w:r>
+        <w:t>the majority of</w:t>
+      </w:r>
+      <w:proofErr w:type="gramEnd"/>
+      <w:r>
+        <w:t xml:space="preserve"> the data (60-80%) is allocated to the training set.</w:t>
       </w:r>
     </w:p>
     <w:p>
@@ -4537,7 +4688,7 @@
       <w:pPr>
         <w:pStyle w:val="Heading2"/>
       </w:pPr>
-      <w:bookmarkStart w:id="14" w:name="_Toc184161457"/>
+      <w:bookmarkStart w:id="13" w:name="_Toc184217353"/>
       <w:r>
         <w:t>7</w:t>
       </w:r>
@@ -4547,7 +4698,7 @@
       <w:r>
         <w:t>Naïve Bayes</w:t>
       </w:r>
-      <w:bookmarkEnd w:id="14"/>
+      <w:bookmarkEnd w:id="13"/>
     </w:p>
     <w:p>
       <w:r>
@@ -4572,7 +4723,15 @@
         <w:t>Gaussian</w:t>
       </w:r>
       <w:r>
-        <w:t xml:space="preserve"> Naive Bayes, we assume that the features follow a Gaussian distribution for each class. When the model calculates the likelihoods for each class, it uses the mean and variance of each feature to determine the probability of observing a given feature value. However, if any feature has a variance of zero or a very small value, for example, a feature that has the same value for all data points in a class, it can cause problems, such as:</w:t>
+        <w:t xml:space="preserve"> Naive Bayes, we assume that the features follow a Gaussian distribution for each class. When the model calculates the likelihoods for each class, it uses the </w:t>
+      </w:r>
+      <w:proofErr w:type="gramStart"/>
+      <w:r>
+        <w:t>mean</w:t>
+      </w:r>
+      <w:proofErr w:type="gramEnd"/>
+      <w:r>
+        <w:t xml:space="preserve"> and variance of each feature to determine the probability of observing a given feature value. However, if any feature has a variance of zero or a very small value, for example, a feature that has the same value for all data points in a class, it can cause problems, such as:</w:t>
       </w:r>
     </w:p>
     <w:p>
@@ -4596,7 +4755,7 @@
       <w:pPr>
         <w:pStyle w:val="Heading3"/>
       </w:pPr>
-      <w:bookmarkStart w:id="15" w:name="_Toc184161458"/>
+      <w:bookmarkStart w:id="14" w:name="_Toc184217354"/>
       <w:r>
         <w:lastRenderedPageBreak/>
         <w:t>7.</w:t>
@@ -4610,7 +4769,7 @@
       <w:r>
         <w:t xml:space="preserve"> Standardization</w:t>
       </w:r>
-      <w:bookmarkEnd w:id="15"/>
+      <w:bookmarkEnd w:id="14"/>
     </w:p>
     <w:p>
       <w:r>
@@ -4672,19 +4831,22 @@
       <w:r>
         <w:t>We achieved a training accuracy of 85.5% and a validation accuracy of 83.34%</w:t>
       </w:r>
+      <w:r>
+        <w:t>.</w:t>
+      </w:r>
     </w:p>
     <w:p>
       <w:pPr>
         <w:pStyle w:val="Heading3"/>
       </w:pPr>
-      <w:bookmarkStart w:id="16" w:name="_Toc184161459"/>
+      <w:bookmarkStart w:id="15" w:name="_Toc184217355"/>
       <w:r>
         <w:t>7.</w:t>
       </w:r>
       <w:r>
         <w:t>2 Naïve Bayes with Standardization</w:t>
       </w:r>
-      <w:bookmarkEnd w:id="16"/>
+      <w:bookmarkEnd w:id="15"/>
     </w:p>
     <w:p>
       <w:r>
@@ -4751,7 +4913,7 @@
       <w:pPr>
         <w:pStyle w:val="Heading3"/>
       </w:pPr>
-      <w:bookmarkStart w:id="17" w:name="_Toc184161460"/>
+      <w:bookmarkStart w:id="16" w:name="_Toc184217356"/>
       <w:r>
         <w:lastRenderedPageBreak/>
         <w:t>7.</w:t>
@@ -4759,11 +4921,19 @@
       <w:r>
         <w:t>3 Grid Search</w:t>
       </w:r>
-      <w:bookmarkEnd w:id="17"/>
-    </w:p>
-    <w:p>
-      <w:r>
-        <w:t xml:space="preserve">We will be performing the grid search on the var smoothing parameter, since the Naïve Bayes algorithm doesn’t actually have that much of parameters, really “naïve” </w:t>
+      <w:bookmarkEnd w:id="16"/>
+    </w:p>
+    <w:p>
+      <w:r>
+        <w:t xml:space="preserve">We will be performing the grid search on the var smoothing parameter, since the Naïve Bayes algorithm doesn’t </w:t>
+      </w:r>
+      <w:proofErr w:type="gramStart"/>
+      <w:r>
+        <w:t>actually have</w:t>
+      </w:r>
+      <w:proofErr w:type="gramEnd"/>
+      <w:r>
+        <w:t xml:space="preserve"> that much of parameters, really “naïve” </w:t>
       </w:r>
       <w:r>
         <w:rPr>
@@ -4883,14 +5053,14 @@
       <w:pPr>
         <w:pStyle w:val="Heading3"/>
       </w:pPr>
-      <w:bookmarkStart w:id="18" w:name="_Toc184161461"/>
+      <w:bookmarkStart w:id="17" w:name="_Toc184217357"/>
       <w:r>
         <w:t>7.</w:t>
       </w:r>
       <w:r>
         <w:t>4 Performance Analysis</w:t>
       </w:r>
-      <w:bookmarkEnd w:id="18"/>
+      <w:bookmarkEnd w:id="17"/>
     </w:p>
     <w:p>
       <w:r>
@@ -5040,7 +5210,15 @@
         <w:t>negatives</w:t>
       </w:r>
       <w:r>
-        <w:t>, this will affect the other results but we will at least lower the false negatives which is crucial in our case.</w:t>
+        <w:t xml:space="preserve">, this will affect the other </w:t>
+      </w:r>
+      <w:proofErr w:type="gramStart"/>
+      <w:r>
+        <w:t>results</w:t>
+      </w:r>
+      <w:proofErr w:type="gramEnd"/>
+      <w:r>
+        <w:t xml:space="preserve"> but we will at least lower the false negatives which is crucial in our case.</w:t>
       </w:r>
     </w:p>
     <w:p>
@@ -5091,7 +5269,15 @@
     <w:p>
       <w:r>
         <w:lastRenderedPageBreak/>
-        <w:t>We will choose the best threshold based on something similar to the grid search, but for threshold.</w:t>
+        <w:t xml:space="preserve">We will choose the best threshold based on something </w:t>
+      </w:r>
+      <w:proofErr w:type="gramStart"/>
+      <w:r>
+        <w:t>similar to</w:t>
+      </w:r>
+      <w:proofErr w:type="gramEnd"/>
+      <w:r>
+        <w:t xml:space="preserve"> the grid search, but for threshold.</w:t>
       </w:r>
     </w:p>
     <w:p>
@@ -5152,7 +5338,13 @@
     </w:p>
     <w:p>
       <w:r>
-        <w:t>Now we have 16 false negative instead of 21.</w:t>
+        <w:t xml:space="preserve">Now we have 16 false </w:t>
+      </w:r>
+      <w:r>
+        <w:t>negatives</w:t>
+      </w:r>
+      <w:r>
+        <w:t xml:space="preserve"> instead of 21.</w:t>
       </w:r>
     </w:p>
     <w:p>
@@ -5217,7 +5409,7 @@
       <w:pPr>
         <w:pStyle w:val="Heading2"/>
       </w:pPr>
-      <w:bookmarkStart w:id="19" w:name="_Toc184161462"/>
+      <w:bookmarkStart w:id="18" w:name="_Toc184217358"/>
       <w:r>
         <w:lastRenderedPageBreak/>
         <w:t>8</w:t>
@@ -5225,7 +5417,7 @@
       <w:r>
         <w:t xml:space="preserve"> Support Vector Machine</w:t>
       </w:r>
-      <w:bookmarkEnd w:id="19"/>
+      <w:bookmarkEnd w:id="18"/>
     </w:p>
     <w:p>
       <w:r>
@@ -5241,17 +5433,17 @@
       <w:pPr>
         <w:pStyle w:val="Heading3"/>
       </w:pPr>
-      <w:bookmarkStart w:id="20" w:name="_Hlk184076162"/>
-      <w:bookmarkStart w:id="21" w:name="_Toc184161463"/>
+      <w:bookmarkStart w:id="19" w:name="_Hlk184076162"/>
+      <w:bookmarkStart w:id="20" w:name="_Toc184217359"/>
       <w:r>
         <w:t>8</w:t>
       </w:r>
       <w:r>
         <w:t>.1 SVM without Standardization</w:t>
       </w:r>
-      <w:bookmarkEnd w:id="21"/>
-    </w:p>
-    <w:bookmarkEnd w:id="20"/>
+      <w:bookmarkEnd w:id="20"/>
+    </w:p>
+    <w:bookmarkEnd w:id="19"/>
     <w:p>
       <w:r>
         <w:t>Training SVM without Standardization is very bad, we will get training accuracy of 70% and validation accuracy of 66.6%.</w:t>
@@ -5313,7 +5505,7 @@
       <w:pPr>
         <w:pStyle w:val="Heading3"/>
       </w:pPr>
-      <w:bookmarkStart w:id="22" w:name="_Toc184161464"/>
+      <w:bookmarkStart w:id="21" w:name="_Toc184217360"/>
       <w:r>
         <w:lastRenderedPageBreak/>
         <w:t>8</w:t>
@@ -5327,7 +5519,7 @@
       <w:r>
         <w:t xml:space="preserve"> SVM with Standardization</w:t>
       </w:r>
-      <w:bookmarkEnd w:id="22"/>
+      <w:bookmarkEnd w:id="21"/>
     </w:p>
     <w:p>
       <w:r>
@@ -5394,7 +5586,7 @@
       <w:pPr>
         <w:pStyle w:val="Heading3"/>
       </w:pPr>
-      <w:bookmarkStart w:id="23" w:name="_Toc184161465"/>
+      <w:bookmarkStart w:id="22" w:name="_Toc184217361"/>
       <w:r>
         <w:t>8</w:t>
       </w:r>
@@ -5410,7 +5602,7 @@
       <w:r>
         <w:t>Grid Search</w:t>
       </w:r>
-      <w:bookmarkEnd w:id="23"/>
+      <w:bookmarkEnd w:id="22"/>
     </w:p>
     <w:p>
       <w:r>
@@ -5542,14 +5734,19 @@
     </w:p>
     <w:p>
       <w:r>
-        <w:t xml:space="preserve">In this part, we will be adding the ‘poly’ parameter to the kernel’s grid search, we didn’t add it before because grid search without standardization takes a lot of time, also we will add a new </w:t>
+        <w:t>In this part, we will be adding the ‘poly’ parameter to the kernel’s grid search</w:t>
+      </w:r>
+      <w:proofErr w:type="gramStart"/>
+      <w:r>
+        <w:t>, we</w:t>
+      </w:r>
+      <w:proofErr w:type="gramEnd"/>
+      <w:r>
+        <w:t xml:space="preserve"> didn’t add it before because grid search without standardization takes a lot of time, also we will add a new </w:t>
       </w:r>
       <w:r>
         <w:lastRenderedPageBreak/>
-        <w:t xml:space="preserve">hyperparameter called ‘gamma’ parameter, the gamma </w:t>
-      </w:r>
-      <w:r>
-        <w:t>parameter defines the influence of each training sample and plays a key role in shaping the decision boundary of the model:</w:t>
+        <w:t>hyperparameter called ‘gamma’ parameter, the gamma parameter defines the influence of each training sample and plays a key role in shaping the decision boundary of the model:</w:t>
       </w:r>
     </w:p>
     <w:p>
@@ -5590,7 +5787,15 @@
     </w:p>
     <w:p>
       <w:r>
-        <w:t>Running the model with the new parameters will give us a training and validation accuracy of 9</w:t>
+        <w:t xml:space="preserve">Running the model with the new parameters will give us </w:t>
+      </w:r>
+      <w:proofErr w:type="gramStart"/>
+      <w:r>
+        <w:t>a training</w:t>
+      </w:r>
+      <w:proofErr w:type="gramEnd"/>
+      <w:r>
+        <w:t xml:space="preserve"> and validation accuracy of 9</w:t>
       </w:r>
       <w:r>
         <w:t>0.0</w:t>
@@ -5677,7 +5882,7 @@
       <w:pPr>
         <w:pStyle w:val="Heading3"/>
       </w:pPr>
-      <w:bookmarkStart w:id="24" w:name="_Toc184161466"/>
+      <w:bookmarkStart w:id="23" w:name="_Toc184217362"/>
       <w:r>
         <w:lastRenderedPageBreak/>
         <w:t>8</w:t>
@@ -5685,7 +5890,7 @@
       <w:r>
         <w:t>.4 Performance Analysis</w:t>
       </w:r>
-      <w:bookmarkEnd w:id="24"/>
+      <w:bookmarkEnd w:id="23"/>
     </w:p>
     <w:p>
       <w:r>
@@ -5722,6 +5927,9 @@
         <w:jc w:val="center"/>
       </w:pPr>
       <w:r>
+        <w:rPr>
+          <w:noProof/>
+        </w:rPr>
         <w:drawing>
           <wp:inline distT="0" distB="0" distL="0" distR="0" wp14:anchorId="2935F101" wp14:editId="4FD4EC1B">
             <wp:extent cx="3220437" cy="1472257"/>
@@ -5759,6 +5967,9 @@
         </w:drawing>
       </w:r>
       <w:r>
+        <w:rPr>
+          <w:noProof/>
+        </w:rPr>
         <w:drawing>
           <wp:inline distT="0" distB="0" distL="0" distR="0" wp14:anchorId="737D259D" wp14:editId="0A94D152">
             <wp:extent cx="2478860" cy="1822862"/>
@@ -5809,10 +6020,7 @@
         <w:t xml:space="preserve">More explanation to what we are trying to do; </w:t>
       </w:r>
       <w:r>
-        <w:t>class weight</w:t>
-      </w:r>
-      <w:r>
-        <w:t xml:space="preserve"> parameter</w:t>
+        <w:t>class weight parameter</w:t>
       </w:r>
       <w:r>
         <w:t xml:space="preserve"> </w:t>
@@ -5857,6 +6065,9 @@
         <w:jc w:val="center"/>
       </w:pPr>
       <w:r>
+        <w:rPr>
+          <w:noProof/>
+        </w:rPr>
         <w:drawing>
           <wp:inline distT="0" distB="0" distL="0" distR="0" wp14:anchorId="78C15146" wp14:editId="3901BFA8">
             <wp:extent cx="3040083" cy="2122862"/>
@@ -5894,6 +6105,9 @@
         </w:drawing>
       </w:r>
       <w:r>
+        <w:rPr>
+          <w:noProof/>
+        </w:rPr>
         <w:drawing>
           <wp:inline distT="0" distB="0" distL="0" distR="0" wp14:anchorId="05BC4BA3" wp14:editId="1E5229FA">
             <wp:extent cx="2683823" cy="1949212"/>
@@ -5936,6 +6150,9 @@
         <w:jc w:val="center"/>
       </w:pPr>
       <w:r>
+        <w:rPr>
+          <w:noProof/>
+        </w:rPr>
         <w:drawing>
           <wp:inline distT="0" distB="0" distL="0" distR="0" wp14:anchorId="00DC8626" wp14:editId="72E150B6">
             <wp:extent cx="3609975" cy="1314091"/>
@@ -6043,6 +6260,9 @@
         </w:drawing>
       </w:r>
       <w:r>
+        <w:rPr>
+          <w:noProof/>
+        </w:rPr>
         <w:drawing>
           <wp:inline distT="0" distB="0" distL="0" distR="0" wp14:anchorId="70908159" wp14:editId="0023FB5C">
             <wp:extent cx="3430905" cy="1416711"/>
@@ -7648,6 +7868,25 @@
       <w:szCs w:val="18"/>
     </w:rPr>
   </w:style>
+  <w:style w:type="table" w:styleId="TableGrid">
+    <w:name w:val="Table Grid"/>
+    <w:basedOn w:val="TableNormal"/>
+    <w:uiPriority w:val="39"/>
+    <w:rsid w:val="00DC567D"/>
+    <w:pPr>
+      <w:spacing w:after="0" w:line="240" w:lineRule="auto"/>
+    </w:pPr>
+    <w:tblPr>
+      <w:tblBorders>
+        <w:top w:val="single" w:sz="4" w:space="0" w:color="auto"/>
+        <w:left w:val="single" w:sz="4" w:space="0" w:color="auto"/>
+        <w:bottom w:val="single" w:sz="4" w:space="0" w:color="auto"/>
+        <w:right w:val="single" w:sz="4" w:space="0" w:color="auto"/>
+        <w:insideH w:val="single" w:sz="4" w:space="0" w:color="auto"/>
+        <w:insideV w:val="single" w:sz="4" w:space="0" w:color="auto"/>
+      </w:tblBorders>
+    </w:tblPr>
+  </w:style>
 </w:styles>
 </file>
 

</xml_diff>

<commit_message>
added pca with no target + modified word
</commit_message>
<xml_diff>
--- a/MLprojectReport.docx
+++ b/MLprojectReport.docx
@@ -473,7 +473,7 @@
           <w:r>
             <w:fldChar w:fldCharType="separate"/>
           </w:r>
-          <w:hyperlink w:anchor="_Toc184217340" w:history="1">
+          <w:hyperlink w:anchor="_Toc184387501" w:history="1">
             <w:r>
               <w:rPr>
                 <w:rStyle w:val="Hyperlink"/>
@@ -501,7 +501,7 @@
                 <w:noProof/>
                 <w:webHidden/>
               </w:rPr>
-              <w:instrText xml:space="preserve"> PAGEREF _Toc184217340 \h </w:instrText>
+              <w:instrText xml:space="preserve"> PAGEREF _Toc184387501 \h </w:instrText>
             </w:r>
             <w:r>
               <w:rPr>
@@ -521,7 +521,7 @@
                 <w:noProof/>
                 <w:webHidden/>
               </w:rPr>
-              <w:t>5</w:t>
+              <w:t>4</w:t>
             </w:r>
             <w:r>
               <w:rPr>
@@ -545,7 +545,7 @@
               <w:szCs w:val="24"/>
             </w:rPr>
           </w:pPr>
-          <w:hyperlink w:anchor="_Toc184217341" w:history="1">
+          <w:hyperlink w:anchor="_Toc184387502" w:history="1">
             <w:r>
               <w:rPr>
                 <w:rStyle w:val="Hyperlink"/>
@@ -573,7 +573,7 @@
                 <w:noProof/>
                 <w:webHidden/>
               </w:rPr>
-              <w:instrText xml:space="preserve"> PAGEREF _Toc184217341 \h </w:instrText>
+              <w:instrText xml:space="preserve"> PAGEREF _Toc184387502 \h </w:instrText>
             </w:r>
             <w:r>
               <w:rPr>
@@ -593,7 +593,7 @@
                 <w:noProof/>
                 <w:webHidden/>
               </w:rPr>
-              <w:t>5</w:t>
+              <w:t>4</w:t>
             </w:r>
             <w:r>
               <w:rPr>
@@ -617,7 +617,7 @@
               <w:szCs w:val="24"/>
             </w:rPr>
           </w:pPr>
-          <w:hyperlink w:anchor="_Toc184217342" w:history="1">
+          <w:hyperlink w:anchor="_Toc184387503" w:history="1">
             <w:r>
               <w:rPr>
                 <w:rStyle w:val="Hyperlink"/>
@@ -644,7 +644,7 @@
                 <w:noProof/>
                 <w:webHidden/>
               </w:rPr>
-              <w:instrText xml:space="preserve"> PAGEREF _Toc184217342 \h </w:instrText>
+              <w:instrText xml:space="preserve"> PAGEREF _Toc184387503 \h </w:instrText>
             </w:r>
             <w:r>
               <w:rPr>
@@ -664,7 +664,7 @@
                 <w:noProof/>
                 <w:webHidden/>
               </w:rPr>
-              <w:t>5</w:t>
+              <w:t>4</w:t>
             </w:r>
             <w:r>
               <w:rPr>
@@ -688,7 +688,7 @@
               <w:szCs w:val="24"/>
             </w:rPr>
           </w:pPr>
-          <w:hyperlink w:anchor="_Toc184217343" w:history="1">
+          <w:hyperlink w:anchor="_Toc184387504" w:history="1">
             <w:r>
               <w:rPr>
                 <w:rStyle w:val="Hyperlink"/>
@@ -715,7 +715,7 @@
                 <w:noProof/>
                 <w:webHidden/>
               </w:rPr>
-              <w:instrText xml:space="preserve"> PAGEREF _Toc184217343 \h </w:instrText>
+              <w:instrText xml:space="preserve"> PAGEREF _Toc184387504 \h </w:instrText>
             </w:r>
             <w:r>
               <w:rPr>
@@ -735,7 +735,7 @@
                 <w:noProof/>
                 <w:webHidden/>
               </w:rPr>
-              <w:t>6</w:t>
+              <w:t>5</w:t>
             </w:r>
             <w:r>
               <w:rPr>
@@ -759,7 +759,7 @@
               <w:szCs w:val="24"/>
             </w:rPr>
           </w:pPr>
-          <w:hyperlink w:anchor="_Toc184217344" w:history="1">
+          <w:hyperlink w:anchor="_Toc184387505" w:history="1">
             <w:r>
               <w:rPr>
                 <w:rStyle w:val="Hyperlink"/>
@@ -786,7 +786,7 @@
                 <w:noProof/>
                 <w:webHidden/>
               </w:rPr>
-              <w:instrText xml:space="preserve"> PAGEREF _Toc184217344 \h </w:instrText>
+              <w:instrText xml:space="preserve"> PAGEREF _Toc184387505 \h </w:instrText>
             </w:r>
             <w:r>
               <w:rPr>
@@ -806,7 +806,7 @@
                 <w:noProof/>
                 <w:webHidden/>
               </w:rPr>
-              <w:t>6</w:t>
+              <w:t>5</w:t>
             </w:r>
             <w:r>
               <w:rPr>
@@ -830,7 +830,7 @@
               <w:szCs w:val="24"/>
             </w:rPr>
           </w:pPr>
-          <w:hyperlink w:anchor="_Toc184217345" w:history="1">
+          <w:hyperlink w:anchor="_Toc184387506" w:history="1">
             <w:r>
               <w:rPr>
                 <w:rStyle w:val="Hyperlink"/>
@@ -857,7 +857,7 @@
                 <w:noProof/>
                 <w:webHidden/>
               </w:rPr>
-              <w:instrText xml:space="preserve"> PAGEREF _Toc184217345 \h </w:instrText>
+              <w:instrText xml:space="preserve"> PAGEREF _Toc184387506 \h </w:instrText>
             </w:r>
             <w:r>
               <w:rPr>
@@ -877,7 +877,7 @@
                 <w:noProof/>
                 <w:webHidden/>
               </w:rPr>
-              <w:t>7</w:t>
+              <w:t>6</w:t>
             </w:r>
             <w:r>
               <w:rPr>
@@ -901,7 +901,7 @@
               <w:szCs w:val="24"/>
             </w:rPr>
           </w:pPr>
-          <w:hyperlink w:anchor="_Toc184217346" w:history="1">
+          <w:hyperlink w:anchor="_Toc184387507" w:history="1">
             <w:r>
               <w:rPr>
                 <w:rStyle w:val="Hyperlink"/>
@@ -928,7 +928,7 @@
                 <w:noProof/>
                 <w:webHidden/>
               </w:rPr>
-              <w:instrText xml:space="preserve"> PAGEREF _Toc184217346 \h </w:instrText>
+              <w:instrText xml:space="preserve"> PAGEREF _Toc184387507 \h </w:instrText>
             </w:r>
             <w:r>
               <w:rPr>
@@ -948,7 +948,7 @@
                 <w:noProof/>
                 <w:webHidden/>
               </w:rPr>
-              <w:t>13</w:t>
+              <w:t>11</w:t>
             </w:r>
             <w:r>
               <w:rPr>
@@ -972,7 +972,7 @@
               <w:szCs w:val="24"/>
             </w:rPr>
           </w:pPr>
-          <w:hyperlink w:anchor="_Toc184217347" w:history="1">
+          <w:hyperlink w:anchor="_Toc184387508" w:history="1">
             <w:r>
               <w:rPr>
                 <w:rStyle w:val="Hyperlink"/>
@@ -999,7 +999,7 @@
                 <w:noProof/>
                 <w:webHidden/>
               </w:rPr>
-              <w:instrText xml:space="preserve"> PAGEREF _Toc184217347 \h </w:instrText>
+              <w:instrText xml:space="preserve"> PAGEREF _Toc184387508 \h </w:instrText>
             </w:r>
             <w:r>
               <w:rPr>
@@ -1019,7 +1019,7 @@
                 <w:noProof/>
                 <w:webHidden/>
               </w:rPr>
-              <w:t>13</w:t>
+              <w:t>12</w:t>
             </w:r>
             <w:r>
               <w:rPr>
@@ -1043,7 +1043,7 @@
               <w:szCs w:val="24"/>
             </w:rPr>
           </w:pPr>
-          <w:hyperlink w:anchor="_Toc184217348" w:history="1">
+          <w:hyperlink w:anchor="_Toc184387509" w:history="1">
             <w:r>
               <w:rPr>
                 <w:rStyle w:val="Hyperlink"/>
@@ -1070,7 +1070,7 @@
                 <w:noProof/>
                 <w:webHidden/>
               </w:rPr>
-              <w:instrText xml:space="preserve"> PAGEREF _Toc184217348 \h </w:instrText>
+              <w:instrText xml:space="preserve"> PAGEREF _Toc184387509 \h </w:instrText>
             </w:r>
             <w:r>
               <w:rPr>
@@ -1090,7 +1090,7 @@
                 <w:noProof/>
                 <w:webHidden/>
               </w:rPr>
-              <w:t>16</w:t>
+              <w:t>14</w:t>
             </w:r>
             <w:r>
               <w:rPr>
@@ -1114,12 +1114,83 @@
               <w:szCs w:val="24"/>
             </w:rPr>
           </w:pPr>
-          <w:hyperlink w:anchor="_Toc184217349" w:history="1">
+          <w:hyperlink w:anchor="_Toc184387510" w:history="1">
             <w:r>
               <w:rPr>
                 <w:rStyle w:val="Hyperlink"/>
                 <w:noProof/>
               </w:rPr>
+              <w:t>Now without the target ‘HeartDisease’:</w:t>
+            </w:r>
+            <w:r>
+              <w:rPr>
+                <w:noProof/>
+                <w:webHidden/>
+              </w:rPr>
+              <w:tab/>
+            </w:r>
+            <w:r>
+              <w:rPr>
+                <w:noProof/>
+                <w:webHidden/>
+              </w:rPr>
+              <w:fldChar w:fldCharType="begin"/>
+            </w:r>
+            <w:r>
+              <w:rPr>
+                <w:noProof/>
+                <w:webHidden/>
+              </w:rPr>
+              <w:instrText xml:space="preserve"> PAGEREF _Toc184387510 \h </w:instrText>
+            </w:r>
+            <w:r>
+              <w:rPr>
+                <w:noProof/>
+                <w:webHidden/>
+              </w:rPr>
+            </w:r>
+            <w:r>
+              <w:rPr>
+                <w:noProof/>
+                <w:webHidden/>
+              </w:rPr>
+              <w:fldChar w:fldCharType="separate"/>
+            </w:r>
+            <w:r>
+              <w:rPr>
+                <w:noProof/>
+                <w:webHidden/>
+              </w:rPr>
+              <w:t>15</w:t>
+            </w:r>
+            <w:r>
+              <w:rPr>
+                <w:noProof/>
+                <w:webHidden/>
+              </w:rPr>
+              <w:fldChar w:fldCharType="end"/>
+            </w:r>
+          </w:hyperlink>
+        </w:p>
+        <w:p>
+          <w:pPr>
+            <w:pStyle w:val="TOC2"/>
+            <w:tabs>
+              <w:tab w:val="right" w:leader="dot" w:pos="9350"/>
+            </w:tabs>
+            <w:rPr>
+              <w:rFonts w:asciiTheme="minorHAnsi" w:eastAsiaTheme="minorEastAsia" w:hAnsiTheme="minorHAnsi" w:cstheme="minorBidi"/>
+              <w:noProof/>
+              <w:sz w:val="24"/>
+              <w:szCs w:val="24"/>
+            </w:rPr>
+          </w:pPr>
+          <w:hyperlink w:anchor="_Toc184387511" w:history="1">
+            <w:r>
+              <w:rPr>
+                <w:rStyle w:val="Hyperlink"/>
+                <w:noProof/>
+              </w:rPr>
               <w:t>5 Data Standardization</w:t>
             </w:r>
             <w:r>
@@ -1141,7 +1212,7 @@
                 <w:noProof/>
                 <w:webHidden/>
               </w:rPr>
-              <w:instrText xml:space="preserve"> PAGEREF _Toc184217349 \h </w:instrText>
+              <w:instrText xml:space="preserve"> PAGEREF _Toc184387511 \h </w:instrText>
             </w:r>
             <w:r>
               <w:rPr>
@@ -1161,7 +1232,7 @@
                 <w:noProof/>
                 <w:webHidden/>
               </w:rPr>
-              <w:t>17</w:t>
+              <w:t>15</w:t>
             </w:r>
             <w:r>
               <w:rPr>
@@ -1185,7 +1256,7 @@
               <w:szCs w:val="24"/>
             </w:rPr>
           </w:pPr>
-          <w:hyperlink w:anchor="_Toc184217350" w:history="1">
+          <w:hyperlink w:anchor="_Toc184387512" w:history="1">
             <w:r>
               <w:rPr>
                 <w:rStyle w:val="Hyperlink"/>
@@ -1212,7 +1283,7 @@
                 <w:noProof/>
                 <w:webHidden/>
               </w:rPr>
-              <w:instrText xml:space="preserve"> PAGEREF _Toc184217350 \h </w:instrText>
+              <w:instrText xml:space="preserve"> PAGEREF _Toc184387512 \h </w:instrText>
             </w:r>
             <w:r>
               <w:rPr>
@@ -1232,7 +1303,7 @@
                 <w:noProof/>
                 <w:webHidden/>
               </w:rPr>
-              <w:t>17</w:t>
+              <w:t>15</w:t>
             </w:r>
             <w:r>
               <w:rPr>
@@ -1256,7 +1327,7 @@
               <w:szCs w:val="24"/>
             </w:rPr>
           </w:pPr>
-          <w:hyperlink w:anchor="_Toc184217351" w:history="1">
+          <w:hyperlink w:anchor="_Toc184387513" w:history="1">
             <w:r>
               <w:rPr>
                 <w:rStyle w:val="Hyperlink"/>
@@ -1283,7 +1354,7 @@
                 <w:noProof/>
                 <w:webHidden/>
               </w:rPr>
-              <w:instrText xml:space="preserve"> PAGEREF _Toc184217351 \h </w:instrText>
+              <w:instrText xml:space="preserve"> PAGEREF _Toc184387513 \h </w:instrText>
             </w:r>
             <w:r>
               <w:rPr>
@@ -1303,7 +1374,7 @@
                 <w:noProof/>
                 <w:webHidden/>
               </w:rPr>
-              <w:t>18</w:t>
+              <w:t>16</w:t>
             </w:r>
             <w:r>
               <w:rPr>
@@ -1327,7 +1398,7 @@
               <w:szCs w:val="24"/>
             </w:rPr>
           </w:pPr>
-          <w:hyperlink w:anchor="_Toc184217352" w:history="1">
+          <w:hyperlink w:anchor="_Toc184387514" w:history="1">
             <w:r>
               <w:rPr>
                 <w:rStyle w:val="Hyperlink"/>
@@ -1354,7 +1425,7 @@
                 <w:noProof/>
                 <w:webHidden/>
               </w:rPr>
-              <w:instrText xml:space="preserve"> PAGEREF _Toc184217352 \h </w:instrText>
+              <w:instrText xml:space="preserve"> PAGEREF _Toc184387514 \h </w:instrText>
             </w:r>
             <w:r>
               <w:rPr>
@@ -1374,7 +1445,7 @@
                 <w:noProof/>
                 <w:webHidden/>
               </w:rPr>
-              <w:t>19</w:t>
+              <w:t>17</w:t>
             </w:r>
             <w:r>
               <w:rPr>
@@ -1398,7 +1469,7 @@
               <w:szCs w:val="24"/>
             </w:rPr>
           </w:pPr>
-          <w:hyperlink w:anchor="_Toc184217353" w:history="1">
+          <w:hyperlink w:anchor="_Toc184387515" w:history="1">
             <w:r>
               <w:rPr>
                 <w:rStyle w:val="Hyperlink"/>
@@ -1425,7 +1496,7 @@
                 <w:noProof/>
                 <w:webHidden/>
               </w:rPr>
-              <w:instrText xml:space="preserve"> PAGEREF _Toc184217353 \h </w:instrText>
+              <w:instrText xml:space="preserve"> PAGEREF _Toc184387515 \h </w:instrText>
             </w:r>
             <w:r>
               <w:rPr>
@@ -1445,7 +1516,7 @@
                 <w:noProof/>
                 <w:webHidden/>
               </w:rPr>
-              <w:t>20</w:t>
+              <w:t>18</w:t>
             </w:r>
             <w:r>
               <w:rPr>
@@ -1469,7 +1540,7 @@
               <w:szCs w:val="24"/>
             </w:rPr>
           </w:pPr>
-          <w:hyperlink w:anchor="_Toc184217354" w:history="1">
+          <w:hyperlink w:anchor="_Toc184387516" w:history="1">
             <w:r>
               <w:rPr>
                 <w:rStyle w:val="Hyperlink"/>
@@ -1496,7 +1567,7 @@
                 <w:noProof/>
                 <w:webHidden/>
               </w:rPr>
-              <w:instrText xml:space="preserve"> PAGEREF _Toc184217354 \h </w:instrText>
+              <w:instrText xml:space="preserve"> PAGEREF _Toc184387516 \h </w:instrText>
             </w:r>
             <w:r>
               <w:rPr>
@@ -1516,7 +1587,7 @@
                 <w:noProof/>
                 <w:webHidden/>
               </w:rPr>
-              <w:t>21</w:t>
+              <w:t>19</w:t>
             </w:r>
             <w:r>
               <w:rPr>
@@ -1540,7 +1611,7 @@
               <w:szCs w:val="24"/>
             </w:rPr>
           </w:pPr>
-          <w:hyperlink w:anchor="_Toc184217355" w:history="1">
+          <w:hyperlink w:anchor="_Toc184387517" w:history="1">
             <w:r>
               <w:rPr>
                 <w:rStyle w:val="Hyperlink"/>
@@ -1567,7 +1638,7 @@
                 <w:noProof/>
                 <w:webHidden/>
               </w:rPr>
-              <w:instrText xml:space="preserve"> PAGEREF _Toc184217355 \h </w:instrText>
+              <w:instrText xml:space="preserve"> PAGEREF _Toc184387517 \h </w:instrText>
             </w:r>
             <w:r>
               <w:rPr>
@@ -1587,7 +1658,7 @@
                 <w:noProof/>
                 <w:webHidden/>
               </w:rPr>
-              <w:t>21</w:t>
+              <w:t>20</w:t>
             </w:r>
             <w:r>
               <w:rPr>
@@ -1611,7 +1682,7 @@
               <w:szCs w:val="24"/>
             </w:rPr>
           </w:pPr>
-          <w:hyperlink w:anchor="_Toc184217356" w:history="1">
+          <w:hyperlink w:anchor="_Toc184387518" w:history="1">
             <w:r>
               <w:rPr>
                 <w:rStyle w:val="Hyperlink"/>
@@ -1638,7 +1709,7 @@
                 <w:noProof/>
                 <w:webHidden/>
               </w:rPr>
-              <w:instrText xml:space="preserve"> PAGEREF _Toc184217356 \h </w:instrText>
+              <w:instrText xml:space="preserve"> PAGEREF _Toc184387518 \h </w:instrText>
             </w:r>
             <w:r>
               <w:rPr>
@@ -1658,7 +1729,7 @@
                 <w:noProof/>
                 <w:webHidden/>
               </w:rPr>
-              <w:t>22</w:t>
+              <w:t>20</w:t>
             </w:r>
             <w:r>
               <w:rPr>
@@ -1682,7 +1753,7 @@
               <w:szCs w:val="24"/>
             </w:rPr>
           </w:pPr>
-          <w:hyperlink w:anchor="_Toc184217357" w:history="1">
+          <w:hyperlink w:anchor="_Toc184387519" w:history="1">
             <w:r>
               <w:rPr>
                 <w:rStyle w:val="Hyperlink"/>
@@ -1709,7 +1780,7 @@
                 <w:noProof/>
                 <w:webHidden/>
               </w:rPr>
-              <w:instrText xml:space="preserve"> PAGEREF _Toc184217357 \h </w:instrText>
+              <w:instrText xml:space="preserve"> PAGEREF _Toc184387519 \h </w:instrText>
             </w:r>
             <w:r>
               <w:rPr>
@@ -1729,7 +1800,7 @@
                 <w:noProof/>
                 <w:webHidden/>
               </w:rPr>
-              <w:t>22</w:t>
+              <w:t>21</w:t>
             </w:r>
             <w:r>
               <w:rPr>
@@ -1753,7 +1824,7 @@
               <w:szCs w:val="24"/>
             </w:rPr>
           </w:pPr>
-          <w:hyperlink w:anchor="_Toc184217358" w:history="1">
+          <w:hyperlink w:anchor="_Toc184387520" w:history="1">
             <w:r>
               <w:rPr>
                 <w:rStyle w:val="Hyperlink"/>
@@ -1780,7 +1851,7 @@
                 <w:noProof/>
                 <w:webHidden/>
               </w:rPr>
-              <w:instrText xml:space="preserve"> PAGEREF _Toc184217358 \h </w:instrText>
+              <w:instrText xml:space="preserve"> PAGEREF _Toc184387520 \h </w:instrText>
             </w:r>
             <w:r>
               <w:rPr>
@@ -1800,7 +1871,7 @@
                 <w:noProof/>
                 <w:webHidden/>
               </w:rPr>
-              <w:t>25</w:t>
+              <w:t>23</w:t>
             </w:r>
             <w:r>
               <w:rPr>
@@ -1824,7 +1895,7 @@
               <w:szCs w:val="24"/>
             </w:rPr>
           </w:pPr>
-          <w:hyperlink w:anchor="_Toc184217359" w:history="1">
+          <w:hyperlink w:anchor="_Toc184387521" w:history="1">
             <w:r>
               <w:rPr>
                 <w:rStyle w:val="Hyperlink"/>
@@ -1851,7 +1922,7 @@
                 <w:noProof/>
                 <w:webHidden/>
               </w:rPr>
-              <w:instrText xml:space="preserve"> PAGEREF _Toc184217359 \h </w:instrText>
+              <w:instrText xml:space="preserve"> PAGEREF _Toc184387521 \h </w:instrText>
             </w:r>
             <w:r>
               <w:rPr>
@@ -1871,7 +1942,7 @@
                 <w:noProof/>
                 <w:webHidden/>
               </w:rPr>
-              <w:t>25</w:t>
+              <w:t>24</w:t>
             </w:r>
             <w:r>
               <w:rPr>
@@ -1895,7 +1966,7 @@
               <w:szCs w:val="24"/>
             </w:rPr>
           </w:pPr>
-          <w:hyperlink w:anchor="_Toc184217360" w:history="1">
+          <w:hyperlink w:anchor="_Toc184387522" w:history="1">
             <w:r>
               <w:rPr>
                 <w:rStyle w:val="Hyperlink"/>
@@ -1922,7 +1993,7 @@
                 <w:noProof/>
                 <w:webHidden/>
               </w:rPr>
-              <w:instrText xml:space="preserve"> PAGEREF _Toc184217360 \h </w:instrText>
+              <w:instrText xml:space="preserve"> PAGEREF _Toc184387522 \h </w:instrText>
             </w:r>
             <w:r>
               <w:rPr>
@@ -1942,7 +2013,7 @@
                 <w:noProof/>
                 <w:webHidden/>
               </w:rPr>
-              <w:t>26</w:t>
+              <w:t>24</w:t>
             </w:r>
             <w:r>
               <w:rPr>
@@ -1966,7 +2037,7 @@
               <w:szCs w:val="24"/>
             </w:rPr>
           </w:pPr>
-          <w:hyperlink w:anchor="_Toc184217361" w:history="1">
+          <w:hyperlink w:anchor="_Toc184387523" w:history="1">
             <w:r>
               <w:rPr>
                 <w:rStyle w:val="Hyperlink"/>
@@ -1993,7 +2064,7 @@
                 <w:noProof/>
                 <w:webHidden/>
               </w:rPr>
-              <w:instrText xml:space="preserve"> PAGEREF _Toc184217361 \h </w:instrText>
+              <w:instrText xml:space="preserve"> PAGEREF _Toc184387523 \h </w:instrText>
             </w:r>
             <w:r>
               <w:rPr>
@@ -2013,7 +2084,7 @@
                 <w:noProof/>
                 <w:webHidden/>
               </w:rPr>
-              <w:t>26</w:t>
+              <w:t>25</w:t>
             </w:r>
             <w:r>
               <w:rPr>
@@ -2037,7 +2108,7 @@
               <w:szCs w:val="24"/>
             </w:rPr>
           </w:pPr>
-          <w:hyperlink w:anchor="_Toc184217362" w:history="1">
+          <w:hyperlink w:anchor="_Toc184387524" w:history="1">
             <w:r>
               <w:rPr>
                 <w:rStyle w:val="Hyperlink"/>
@@ -2064,7 +2135,7 @@
                 <w:noProof/>
                 <w:webHidden/>
               </w:rPr>
-              <w:instrText xml:space="preserve"> PAGEREF _Toc184217362 \h </w:instrText>
+              <w:instrText xml:space="preserve"> PAGEREF _Toc184387524 \h </w:instrText>
             </w:r>
             <w:r>
               <w:rPr>
@@ -2084,7 +2155,7 @@
                 <w:noProof/>
                 <w:webHidden/>
               </w:rPr>
-              <w:t>29</w:t>
+              <w:t>27</w:t>
             </w:r>
             <w:r>
               <w:rPr>
@@ -2239,11 +2310,12 @@
     <w:p>
       <w:pPr>
         <w:pStyle w:val="Heading1"/>
+        <w:jc w:val="both"/>
         <w:rPr>
           <w:rFonts w:eastAsia="Times New Roman"/>
         </w:rPr>
       </w:pPr>
-      <w:bookmarkStart w:id="0" w:name="_Toc184217340"/>
+      <w:bookmarkStart w:id="0" w:name="_Toc184387501"/>
       <w:r>
         <w:rPr>
           <w:rFonts w:eastAsia="Times New Roman"/>
@@ -2254,6 +2326,9 @@
       <w:bookmarkEnd w:id="0"/>
     </w:p>
     <w:p>
+      <w:pPr>
+        <w:jc w:val="both"/>
+      </w:pPr>
       <w:r>
         <w:t xml:space="preserve">This milestone focuses on the key steps of the machine learning workflow, including Data Exploration and Visualization, Data Cleaning and Processing, as well as training and testing classifiers. Specifically, we will implement Naïve Bayes and Support Vector Machine (SVM) models to predict heart disease outcomes. </w:t>
       </w:r>
@@ -2261,11 +2336,12 @@
     <w:p>
       <w:pPr>
         <w:pStyle w:val="Heading2"/>
+        <w:jc w:val="both"/>
         <w:rPr>
           <w:rFonts w:eastAsia="Times New Roman"/>
         </w:rPr>
       </w:pPr>
-      <w:bookmarkStart w:id="1" w:name="_Toc184217341"/>
+      <w:bookmarkStart w:id="1" w:name="_Toc184387502"/>
       <w:r>
         <w:rPr>
           <w:rFonts w:eastAsia="Times New Roman"/>
@@ -2281,6 +2357,9 @@
       <w:bookmarkEnd w:id="1"/>
     </w:p>
     <w:p>
+      <w:pPr>
+        <w:jc w:val="both"/>
+      </w:pPr>
       <w:r>
         <w:t>Heart disease remains one of the leading causes of morbidity and mortality worldwide, necessitating the development of efficient diagnostic tools to aid in early detection and treatment. In this project, we leverage machine learning (ML) techniques to build a predictive model for identifying heart diseases based on patient data. The goal is to enhance diagnostic accuracy and provide timely interventions, ultimately improving patient outcomes. By utilizing various ML algorithms, this model aims to analyze patterns in health data, offering a reliable and scalable solution to support healthcare professionals in diagnosing and managing heart conditions effectively.</w:t>
       </w:r>
@@ -2288,8 +2367,9 @@
     <w:p>
       <w:pPr>
         <w:pStyle w:val="Heading2"/>
-      </w:pPr>
-      <w:bookmarkStart w:id="2" w:name="_Toc184217342"/>
+        <w:jc w:val="both"/>
+      </w:pPr>
+      <w:bookmarkStart w:id="2" w:name="_Toc184387503"/>
       <w:r>
         <w:t>2.</w:t>
       </w:r>
@@ -2300,6 +2380,7 @@
     </w:p>
     <w:p>
       <w:pPr>
+        <w:jc w:val="both"/>
         <w:rPr>
           <w:b/>
           <w:bCs/>
@@ -2324,7 +2405,13 @@
       </w:r>
     </w:p>
     <w:p>
-      <w:r>
+      <w:pPr>
+        <w:jc w:val="both"/>
+      </w:pPr>
+      <w:r>
+        <w:rPr>
+          <w:noProof/>
+        </w:rPr>
         <w:drawing>
           <wp:inline distT="0" distB="0" distL="0" distR="0" wp14:anchorId="224DBF3E" wp14:editId="1A6E3767">
             <wp:extent cx="5943600" cy="1762125"/>
@@ -2363,6 +2450,9 @@
       </w:r>
     </w:p>
     <w:p>
+      <w:pPr>
+        <w:jc w:val="both"/>
+      </w:pPr>
       <w:r>
         <w:t xml:space="preserve">In this project, </w:t>
       </w:r>
@@ -2572,8 +2662,9 @@
     <w:p>
       <w:pPr>
         <w:pStyle w:val="Heading2"/>
-      </w:pPr>
-      <w:bookmarkStart w:id="3" w:name="_Toc184217343"/>
+        <w:jc w:val="both"/>
+      </w:pPr>
+      <w:bookmarkStart w:id="3" w:name="_Toc184387504"/>
       <w:r>
         <w:t>3.</w:t>
       </w:r>
@@ -2586,6 +2677,9 @@
       <w:bookmarkEnd w:id="3"/>
     </w:p>
     <w:p>
+      <w:pPr>
+        <w:jc w:val="both"/>
+      </w:pPr>
       <w:r>
         <w:t>Kindly note that PCA is done but after data preprocessing.</w:t>
       </w:r>
@@ -2593,14 +2687,18 @@
     <w:p>
       <w:pPr>
         <w:pStyle w:val="Heading3"/>
-      </w:pPr>
-      <w:bookmarkStart w:id="4" w:name="_Toc184217344"/>
+        <w:jc w:val="both"/>
+      </w:pPr>
+      <w:bookmarkStart w:id="4" w:name="_Toc184387505"/>
       <w:r>
         <w:t>3.1 Introduction</w:t>
       </w:r>
       <w:bookmarkEnd w:id="4"/>
     </w:p>
     <w:p>
+      <w:pPr>
+        <w:jc w:val="both"/>
+      </w:pPr>
       <w:r>
         <w:t>Data preprocessing</w:t>
       </w:r>
@@ -2614,8 +2712,9 @@
     <w:p>
       <w:pPr>
         <w:pStyle w:val="Heading3"/>
-      </w:pPr>
-      <w:bookmarkStart w:id="5" w:name="_Toc184217345"/>
+        <w:jc w:val="both"/>
+      </w:pPr>
+      <w:bookmarkStart w:id="5" w:name="_Toc184387506"/>
       <w:r>
         <w:lastRenderedPageBreak/>
         <w:t>3.2 Process</w:t>
@@ -2623,6 +2722,9 @@
       <w:bookmarkEnd w:id="5"/>
     </w:p>
     <w:p>
+      <w:pPr>
+        <w:jc w:val="both"/>
+      </w:pPr>
       <w:r>
         <w:t>Most of the data analysis steps and procedures are thoroughly explained in the notebook; however, we will briefly review them here to eliminate any ambiguity</w:t>
       </w:r>
@@ -2631,11 +2733,17 @@
       </w:r>
     </w:p>
     <w:p>
+      <w:pPr>
+        <w:jc w:val="both"/>
+      </w:pPr>
       <w:r>
         <w:t>We started up by visualizing the data in form of rows and columns, to get more sense on what we are working on with; get familiar with the data. It seems that we have 918 rows of data, uncleaned and ready to be processed.</w:t>
       </w:r>
     </w:p>
     <w:p>
+      <w:pPr>
+        <w:jc w:val="both"/>
+      </w:pPr>
       <w:r>
         <w:t>We will check for duplicates or missing values in rows, apparently, we don’t have any:</w:t>
       </w:r>
@@ -2688,6 +2796,7 @@
     <w:p>
       <w:pPr>
         <w:pStyle w:val="Heading4"/>
+        <w:jc w:val="both"/>
       </w:pPr>
       <w:r>
         <w:t xml:space="preserve">3.2.1 Data </w:t>
@@ -2700,6 +2809,9 @@
       </w:r>
     </w:p>
     <w:p>
+      <w:pPr>
+        <w:jc w:val="both"/>
+      </w:pPr>
       <w:r>
         <w:t xml:space="preserve">Before moving on and checking for outliers, we </w:t>
       </w:r>
@@ -2721,6 +2833,9 @@
       </w:r>
     </w:p>
     <w:p>
+      <w:pPr>
+        <w:jc w:val="both"/>
+      </w:pPr>
       <w:r>
         <w:lastRenderedPageBreak/>
         <w:t>We will be using label encoding in this part.</w:t>
@@ -2775,29 +2890,33 @@
     <w:p>
       <w:pPr>
         <w:pStyle w:val="Caption"/>
+        <w:jc w:val="both"/>
+      </w:pPr>
+      <w:r>
+        <w:t>Dataset before encoding</w:t>
+      </w:r>
+    </w:p>
+    <w:p>
+      <w:pPr>
+        <w:jc w:val="both"/>
+      </w:pPr>
+      <w:r>
+        <w:t>In the notebook, there is more explanation of what each number in the encoding represents and its past value.</w:t>
+      </w:r>
+    </w:p>
+    <w:p>
+      <w:pPr>
+        <w:keepNext/>
         <w:jc w:val="center"/>
       </w:pPr>
       <w:r>
-        <w:t>Dataset before encoding</w:t>
-      </w:r>
-    </w:p>
-    <w:p>
-      <w:r>
-        <w:t>In the notebook, there is more explanation of what each number in the encoding represents and its past value.</w:t>
-      </w:r>
-    </w:p>
-    <w:p>
-      <w:pPr>
-        <w:keepNext/>
-      </w:pPr>
-      <w:r>
         <w:rPr>
           <w:noProof/>
         </w:rPr>
         <w:drawing>
-          <wp:inline distT="0" distB="0" distL="0" distR="0" wp14:anchorId="6CB14D6F" wp14:editId="04B32643">
-            <wp:extent cx="5943600" cy="2065020"/>
-            <wp:effectExtent l="0" t="0" r="0" b="0"/>
+          <wp:inline distT="0" distB="0" distL="0" distR="0" wp14:anchorId="6CB14D6F" wp14:editId="47621FC3">
+            <wp:extent cx="5290457" cy="1838095"/>
+            <wp:effectExtent l="0" t="0" r="5715" b="0"/>
             <wp:docPr id="293858092" name="Picture 1" descr="A screenshot of a computer screen&#10;&#10;Description automatically generated"/>
             <wp:cNvGraphicFramePr>
               <a:graphicFrameLocks xmlns:a="http://schemas.openxmlformats.org/drawingml/2006/main" noChangeAspect="1"/>
@@ -2818,7 +2937,7 @@
                   <pic:spPr>
                     <a:xfrm>
                       <a:off x="0" y="0"/>
-                      <a:ext cx="5943600" cy="2065020"/>
+                      <a:ext cx="5316041" cy="1846984"/>
                     </a:xfrm>
                     <a:prstGeom prst="rect">
                       <a:avLst/>
@@ -2834,13 +2953,16 @@
     <w:p>
       <w:pPr>
         <w:pStyle w:val="Caption"/>
-        <w:jc w:val="center"/>
+        <w:jc w:val="both"/>
       </w:pPr>
       <w:r>
         <w:t>Dataset after encoding</w:t>
       </w:r>
     </w:p>
     <w:p>
+      <w:pPr>
+        <w:jc w:val="both"/>
+      </w:pPr>
       <w:r>
         <w:t>A</w:t>
       </w:r>
@@ -2857,12 +2979,16 @@
     <w:p>
       <w:pPr>
         <w:pStyle w:val="Heading4"/>
+        <w:jc w:val="both"/>
       </w:pPr>
       <w:r>
         <w:t>3.2.2 Outliers</w:t>
       </w:r>
     </w:p>
     <w:p>
+      <w:pPr>
+        <w:jc w:val="both"/>
+      </w:pPr>
       <w:r>
         <w:t xml:space="preserve">Now to identify outliers, we will be using the interquartile </w:t>
       </w:r>
@@ -2876,14 +3002,17 @@
         <w:t xml:space="preserve"> </w:t>
       </w:r>
       <w:r>
-        <w:t xml:space="preserve">first determine the First Quartile (Q1) and Third Quartile (Q3). Q1 represents the 25th percentile, which means that 25% of the data lies below this value, while Q3 represents the 75th percentile, meaning 75% of the data lies below it. These quartiles are computed by finding the median of the lower half of the data for Q1 and the median of the upper </w:t>
+        <w:t xml:space="preserve">first determine the First Quartile (Q1) and Third Quartile (Q3). Q1 represents the 25th percentile, which means that 25% of the data lies below this value, while Q3 represents the 75th percentile, meaning 75% of the data lies below it. These quartiles are computed by finding the median of the lower half of the data for Q1 and the median of the upper half of the data for Q3. Once these quartiles are computed, we can </w:t>
       </w:r>
       <w:r>
         <w:lastRenderedPageBreak/>
-        <w:t>half of the data for Q3. Once these quartiles are computed, we can calculate the Interquartile Range (IQR), which is the difference between Q3 and Q1, and represents the range where the middle 50% of the data lies. The next step is to determine the outlier boundaries, which are calculated by applying a factor of 1.5 times the IQR to both the lower and upper quartiles. Specifically, the lower boundary is found by subtracting 1.5 times the IQR from Q1, while the upper boundary is determined by adding 1.5 times the IQR to Q3. Any data point that falls outside of these boundaries, either below the lower bound or above the upper bound, is considered an outlier. Once outliers are identified, they can be removed from the dataset to ensure a more accurate analysis or model-building process.</w:t>
-      </w:r>
-    </w:p>
-    <w:p>
+        <w:t>calculate the Interquartile Range (IQR), which is the difference between Q3 and Q1, and represents the range where the middle 50% of the data lies. The next step is to determine the outlier boundaries, which are calculated by applying a factor of 1.5 times the IQR to both the lower and upper quartiles. Specifically, the lower boundary is found by subtracting 1.5 times the IQR from Q1, while the upper boundary is determined by adding 1.5 times the IQR to Q3. Any data point that falls outside of these boundaries, either below the lower bound or above the upper bound, is considered an outlier. Once outliers are identified, they can be removed from the dataset to ensure a more accurate analysis or model-building process.</w:t>
+      </w:r>
+    </w:p>
+    <w:p>
+      <w:pPr>
+        <w:jc w:val="both"/>
+      </w:pPr>
       <w:r>
         <w:t>We will firstly be visualizing the data with boxplots, pie charts and histograms. Boxplots are very helpful in visualizing the IQRs. Note that the pie charts aren’t that helpful in presenting features with lots of continues values in them, for example:</w:t>
       </w:r>
@@ -2935,32 +3064,9 @@
     </w:p>
     <w:p>
       <w:pPr>
-        <w:jc w:val="center"/>
-      </w:pPr>
-    </w:p>
-    <w:p>
-      <w:pPr>
-        <w:jc w:val="center"/>
-      </w:pPr>
-    </w:p>
-    <w:p>
-      <w:pPr>
-        <w:jc w:val="center"/>
-      </w:pPr>
-    </w:p>
-    <w:p>
-      <w:pPr>
-        <w:jc w:val="center"/>
-      </w:pPr>
-    </w:p>
-    <w:p>
-      <w:pPr>
-        <w:jc w:val="center"/>
-      </w:pPr>
-    </w:p>
-    <w:p>
-      <w:r>
-        <w:lastRenderedPageBreak/>
+        <w:jc w:val="both"/>
+      </w:pPr>
+      <w:r>
         <w:t>Below is an example for the visualization of the pie charts:</w:t>
       </w:r>
     </w:p>
@@ -3090,7 +3196,11 @@
       </w:r>
     </w:p>
     <w:p>
-      <w:r>
+      <w:pPr>
+        <w:jc w:val="both"/>
+      </w:pPr>
+      <w:r>
+        <w:lastRenderedPageBreak/>
         <w:t>Below is an example for the visualization of the histograms:</w:t>
       </w:r>
     </w:p>
@@ -3180,11 +3290,17 @@
       </w:r>
     </w:p>
     <w:p>
+      <w:pPr>
+        <w:jc w:val="both"/>
+      </w:pPr>
       <w:r>
         <w:t>Note that in a discrete data set, histograms are of no great use.</w:t>
       </w:r>
     </w:p>
     <w:p>
+      <w:pPr>
+        <w:jc w:val="both"/>
+      </w:pPr>
       <w:r>
         <w:t>Below is an example for the visualization of boxplots:</w:t>
       </w:r>
@@ -3316,22 +3432,9 @@
     </w:p>
     <w:p>
       <w:pPr>
-        <w:jc w:val="center"/>
-      </w:pPr>
-    </w:p>
-    <w:p>
-      <w:pPr>
-        <w:jc w:val="center"/>
-      </w:pPr>
-    </w:p>
-    <w:p>
-      <w:pPr>
-        <w:jc w:val="center"/>
-      </w:pPr>
-    </w:p>
-    <w:p>
-      <w:r>
-        <w:lastRenderedPageBreak/>
+        <w:jc w:val="both"/>
+      </w:pPr>
+      <w:r>
         <w:t xml:space="preserve">After further analysis </w:t>
       </w:r>
       <w:r>
@@ -3348,6 +3451,7 @@
           <w:ilvl w:val="0"/>
           <w:numId w:val="4"/>
         </w:numPr>
+        <w:jc w:val="both"/>
       </w:pPr>
       <w:r>
         <w:t>“</w:t>
@@ -3360,6 +3464,9 @@
       </w:r>
     </w:p>
     <w:p>
+      <w:pPr>
+        <w:jc w:val="both"/>
+      </w:pPr>
       <w:r>
         <w:t>Because as we see here:</w:t>
       </w:r>
@@ -3373,9 +3480,9 @@
           <w:noProof/>
         </w:rPr>
         <w:drawing>
-          <wp:inline distT="0" distB="0" distL="0" distR="0" wp14:anchorId="4CD4FCF8" wp14:editId="368C5AD3">
-            <wp:extent cx="3838327" cy="2681288"/>
-            <wp:effectExtent l="0" t="0" r="0" b="5080"/>
+          <wp:inline distT="0" distB="0" distL="0" distR="0" wp14:anchorId="4CD4FCF8" wp14:editId="16817576">
+            <wp:extent cx="3251378" cy="2271271"/>
+            <wp:effectExtent l="0" t="0" r="6350" b="0"/>
             <wp:docPr id="1404457140" name="Picture 1" descr="A graph of a box plot&#10;&#10;Description automatically generated"/>
             <wp:cNvGraphicFramePr>
               <a:graphicFrameLocks xmlns:a="http://schemas.openxmlformats.org/drawingml/2006/main" noChangeAspect="1"/>
@@ -3395,7 +3502,7 @@
                   <pic:spPr bwMode="auto">
                     <a:xfrm>
                       <a:off x="0" y="0"/>
-                      <a:ext cx="3885639" cy="2714338"/>
+                      <a:ext cx="3294172" cy="2301165"/>
                     </a:xfrm>
                     <a:prstGeom prst="rect">
                       <a:avLst/>
@@ -3417,7 +3524,11 @@
       </w:r>
     </w:p>
     <w:p>
-      <w:r>
+      <w:pPr>
+        <w:jc w:val="both"/>
+      </w:pPr>
+      <w:r>
+        <w:lastRenderedPageBreak/>
         <w:t>There’s plenty of outliers outside Q1 and Q3.</w:t>
       </w:r>
     </w:p>
@@ -3428,6 +3539,7 @@
           <w:ilvl w:val="0"/>
           <w:numId w:val="4"/>
         </w:numPr>
+        <w:jc w:val="both"/>
       </w:pPr>
       <w:r>
         <w:t>“C</w:t>
@@ -3451,8 +3563,8 @@
           <w:noProof/>
         </w:rPr>
         <w:drawing>
-          <wp:inline distT="0" distB="0" distL="0" distR="0" wp14:anchorId="2AE045A8" wp14:editId="1CACD756">
-            <wp:extent cx="3760363" cy="2519363"/>
+          <wp:inline distT="0" distB="0" distL="0" distR="0" wp14:anchorId="2AE045A8" wp14:editId="0ECDDDB1">
+            <wp:extent cx="4306243" cy="2885090"/>
             <wp:effectExtent l="0" t="0" r="0" b="0"/>
             <wp:docPr id="2125290377" name="Picture 1" descr="A diagram of a distribution of cholesterol&#10;&#10;Description automatically generated"/>
             <wp:cNvGraphicFramePr>
@@ -3474,7 +3586,7 @@
                   <pic:spPr>
                     <a:xfrm>
                       <a:off x="0" y="0"/>
-                      <a:ext cx="3814073" cy="2555347"/>
+                      <a:ext cx="4391203" cy="2942012"/>
                     </a:xfrm>
                     <a:prstGeom prst="rect">
                       <a:avLst/>
@@ -3488,6 +3600,9 @@
       </w:r>
     </w:p>
     <w:p>
+      <w:pPr>
+        <w:jc w:val="both"/>
+      </w:pPr>
       <w:r>
         <w:t>Same goes here + we have about 170 data rows with 0 cholesterol, which is nonsense.</w:t>
       </w:r>
@@ -3499,9 +3614,9 @@
           <w:ilvl w:val="0"/>
           <w:numId w:val="4"/>
         </w:numPr>
-      </w:pPr>
-      <w:r>
-        <w:lastRenderedPageBreak/>
+        <w:jc w:val="both"/>
+      </w:pPr>
+      <w:r>
         <w:t>“M</w:t>
       </w:r>
       <w:r>
@@ -3520,9 +3635,9 @@
           <w:noProof/>
         </w:rPr>
         <w:drawing>
-          <wp:inline distT="0" distB="0" distL="0" distR="0" wp14:anchorId="32C93BA8" wp14:editId="50F47149">
-            <wp:extent cx="4668874" cy="3241774"/>
-            <wp:effectExtent l="0" t="0" r="0" b="0"/>
+          <wp:inline distT="0" distB="0" distL="0" distR="0" wp14:anchorId="32C93BA8" wp14:editId="4277A480">
+            <wp:extent cx="4351282" cy="3021258"/>
+            <wp:effectExtent l="0" t="0" r="0" b="8255"/>
             <wp:docPr id="1788645649" name="Picture 1" descr="A red rectangular object with numbers&#10;&#10;Description automatically generated"/>
             <wp:cNvGraphicFramePr>
               <a:graphicFrameLocks xmlns:a="http://schemas.openxmlformats.org/drawingml/2006/main" noChangeAspect="1"/>
@@ -3543,7 +3658,7 @@
                   <pic:spPr>
                     <a:xfrm>
                       <a:off x="0" y="0"/>
-                      <a:ext cx="4680206" cy="3249642"/>
+                      <a:ext cx="4391057" cy="3048875"/>
                     </a:xfrm>
                     <a:prstGeom prst="rect">
                       <a:avLst/>
@@ -3556,6 +3671,7 @@
         </w:drawing>
       </w:r>
     </w:p>
+    <w:p/>
     <w:p>
       <w:pPr>
         <w:pStyle w:val="ListParagraph"/>
@@ -3563,8 +3679,10 @@
           <w:ilvl w:val="0"/>
           <w:numId w:val="4"/>
         </w:numPr>
-      </w:pPr>
-      <w:r>
+        <w:jc w:val="both"/>
+      </w:pPr>
+      <w:r>
+        <w:lastRenderedPageBreak/>
         <w:t>“</w:t>
       </w:r>
       <w:r>
@@ -3576,7 +3694,7 @@
     </w:p>
     <w:p>
       <w:pPr>
-        <w:jc w:val="center"/>
+        <w:jc w:val="both"/>
       </w:pPr>
       <w:r>
         <w:rPr>
@@ -3621,37 +3739,9 @@
     </w:p>
     <w:p>
       <w:pPr>
-        <w:jc w:val="center"/>
-      </w:pPr>
-    </w:p>
-    <w:p>
-      <w:pPr>
-        <w:jc w:val="center"/>
-      </w:pPr>
-    </w:p>
-    <w:p>
-      <w:pPr>
-        <w:jc w:val="center"/>
-      </w:pPr>
-    </w:p>
-    <w:p>
-      <w:pPr>
-        <w:jc w:val="center"/>
-      </w:pPr>
-    </w:p>
-    <w:p>
-      <w:pPr>
-        <w:jc w:val="center"/>
-      </w:pPr>
-    </w:p>
-    <w:p>
-      <w:pPr>
-        <w:jc w:val="center"/>
-      </w:pPr>
-    </w:p>
-    <w:p>
-      <w:r>
-        <w:lastRenderedPageBreak/>
+        <w:jc w:val="both"/>
+      </w:pPr>
+      <w:r>
         <w:t>Now the new data set with no outliers:</w:t>
       </w:r>
     </w:p>
@@ -3701,11 +3791,17 @@
       </w:r>
     </w:p>
     <w:p>
+      <w:pPr>
+        <w:jc w:val="both"/>
+      </w:pPr>
       <w:r>
         <w:t>We now have 702 data rows.</w:t>
       </w:r>
     </w:p>
     <w:p>
+      <w:pPr>
+        <w:jc w:val="both"/>
+      </w:pPr>
       <w:r>
         <w:t xml:space="preserve">Notice that we dropped 216 rows of data, most of them </w:t>
       </w:r>
@@ -3717,6 +3813,9 @@
       </w:r>
     </w:p>
     <w:p>
+      <w:pPr>
+        <w:jc w:val="both"/>
+      </w:pPr>
       <w:r>
         <w:t>I</w:t>
       </w:r>
@@ -3727,8 +3826,9 @@
     <w:p>
       <w:pPr>
         <w:pStyle w:val="Heading2"/>
-      </w:pPr>
-      <w:bookmarkStart w:id="6" w:name="_Toc184217346"/>
+        <w:jc w:val="both"/>
+      </w:pPr>
+      <w:bookmarkStart w:id="6" w:name="_Toc184387507"/>
       <w:r>
         <w:t>4</w:t>
       </w:r>
@@ -3738,6 +3838,9 @@
       <w:bookmarkEnd w:id="6"/>
     </w:p>
     <w:p>
+      <w:pPr>
+        <w:jc w:val="both"/>
+      </w:pPr>
       <w:r>
         <w:t xml:space="preserve">Now for the PCA, instead of simply running the PCA algorithm directly, we tried to do some classic “PCA” steps, that is </w:t>
       </w:r>
@@ -3781,7 +3884,19 @@
         <w:t>It’s also crucial to standardize or normalize the data</w:t>
       </w:r>
       <w:r>
-        <w:t xml:space="preserve">. This step will be implemented and discussed later on but for now we will do the correlation step before </w:t>
+        <w:t xml:space="preserve">. This step will be implemented and discussed </w:t>
+      </w:r>
+      <w:proofErr w:type="gramStart"/>
+      <w:r>
+        <w:t xml:space="preserve">later </w:t>
+      </w:r>
+      <w:r>
+        <w:lastRenderedPageBreak/>
+        <w:t>on</w:t>
+      </w:r>
+      <w:proofErr w:type="gramEnd"/>
+      <w:r>
+        <w:t xml:space="preserve"> but for now we will do the correlation step before </w:t>
       </w:r>
       <w:r>
         <w:t xml:space="preserve">standardizing </w:t>
@@ -3792,9 +3907,18 @@
     </w:p>
     <w:p>
       <w:pPr>
+        <w:jc w:val="both"/>
+      </w:pPr>
+      <w:r>
+        <w:t>Note that we weren’t sure about whether we had to drop the target column or not, so we decided to run the PCA algorithm twice, once with no target and another time with the target.</w:t>
+      </w:r>
+    </w:p>
+    <w:p>
+      <w:pPr>
         <w:pStyle w:val="Heading3"/>
-      </w:pPr>
-      <w:bookmarkStart w:id="7" w:name="_Toc184217347"/>
+        <w:jc w:val="both"/>
+      </w:pPr>
+      <w:bookmarkStart w:id="7" w:name="_Toc184387508"/>
       <w:r>
         <w:t>4.</w:t>
       </w:r>
@@ -3806,6 +3930,7 @@
     <w:p>
       <w:pPr>
         <w:pStyle w:val="Heading4"/>
+        <w:jc w:val="both"/>
       </w:pPr>
       <w:r>
         <w:t>4.1.1</w:t>
@@ -3815,14 +3940,18 @@
       </w:r>
     </w:p>
     <w:p>
+      <w:pPr>
+        <w:jc w:val="both"/>
+      </w:pPr>
       <w:r>
         <w:t xml:space="preserve">As shown in the figure below, we focused on correlations greater than 0.5, as those below 0.5 indicate weak correlations and are not meaningfully related to each other. Therefore, the features with </w:t>
       </w:r>
     </w:p>
-    <w:p/>
-    <w:p>
-      <w:r>
-        <w:lastRenderedPageBreak/>
+    <w:p>
+      <w:pPr>
+        <w:jc w:val="both"/>
+      </w:pPr>
+      <w:r>
         <w:t>correlations below 0.5 were neglected.</w:t>
       </w:r>
     </w:p>
@@ -3835,9 +3964,9 @@
           <w:noProof/>
         </w:rPr>
         <w:drawing>
-          <wp:inline distT="0" distB="0" distL="0" distR="0" wp14:anchorId="1CF369F9" wp14:editId="3F5618B9">
-            <wp:extent cx="5052951" cy="1772312"/>
-            <wp:effectExtent l="0" t="0" r="0" b="0"/>
+          <wp:inline distT="0" distB="0" distL="0" distR="0" wp14:anchorId="1CF369F9" wp14:editId="126D0CF6">
+            <wp:extent cx="5463362" cy="1916264"/>
+            <wp:effectExtent l="0" t="0" r="4445" b="8255"/>
             <wp:docPr id="1129249128" name="Picture 1" descr="A screenshot of a computer screen&#10;&#10;Description automatically generated"/>
             <wp:cNvGraphicFramePr>
               <a:graphicFrameLocks xmlns:a="http://schemas.openxmlformats.org/drawingml/2006/main" noChangeAspect="1"/>
@@ -3858,7 +3987,7 @@
                   <pic:spPr>
                     <a:xfrm>
                       <a:off x="0" y="0"/>
-                      <a:ext cx="5060362" cy="1774912"/>
+                      <a:ext cx="5519886" cy="1936090"/>
                     </a:xfrm>
                     <a:prstGeom prst="rect">
                       <a:avLst/>
@@ -3872,15 +4001,35 @@
       </w:r>
     </w:p>
     <w:p>
+      <w:pPr>
+        <w:jc w:val="both"/>
+      </w:pPr>
       <w:r>
         <w:t>A correlation of 55% and 50% is not considered strong enough to warrant combining the features, so these will be discarded. This leaves us with the remaining features that are not highly correlated. After standardizing the data, we hope to identify features with better correlations. For now, however, we will proceed by directly implementing the PCA algorithm.</w:t>
       </w:r>
     </w:p>
     <w:p>
       <w:pPr>
+        <w:jc w:val="both"/>
+      </w:pPr>
+    </w:p>
+    <w:p>
+      <w:pPr>
+        <w:jc w:val="both"/>
+      </w:pPr>
+    </w:p>
+    <w:p>
+      <w:pPr>
+        <w:jc w:val="both"/>
+      </w:pPr>
+    </w:p>
+    <w:p>
+      <w:pPr>
         <w:pStyle w:val="Heading4"/>
-      </w:pPr>
-      <w:r>
+        <w:jc w:val="both"/>
+      </w:pPr>
+      <w:r>
+        <w:lastRenderedPageBreak/>
         <w:t>4.4.2</w:t>
       </w:r>
       <w:r>
@@ -3894,6 +4043,9 @@
       </w:r>
     </w:p>
     <w:p>
+      <w:pPr>
+        <w:jc w:val="both"/>
+      </w:pPr>
       <w:r>
         <w:t>In the notebook, you’ll find the implementation of the PCA algorithm, nothing special about the code, below is a visualization of the output.</w:t>
       </w:r>
@@ -3907,9 +4059,9 @@
           <w:noProof/>
         </w:rPr>
         <w:drawing>
-          <wp:inline distT="0" distB="0" distL="0" distR="0" wp14:anchorId="66643A49" wp14:editId="0FBB7801">
-            <wp:extent cx="4248077" cy="3372592"/>
-            <wp:effectExtent l="0" t="0" r="635" b="0"/>
+          <wp:inline distT="0" distB="0" distL="0" distR="0" wp14:anchorId="66643A49" wp14:editId="3DDB887D">
+            <wp:extent cx="3623268" cy="2876550"/>
+            <wp:effectExtent l="0" t="0" r="0" b="0"/>
             <wp:docPr id="1470012538" name="Picture 1" descr="A graph with blue dots&#10;&#10;Description automatically generated"/>
             <wp:cNvGraphicFramePr>
               <a:graphicFrameLocks xmlns:a="http://schemas.openxmlformats.org/drawingml/2006/main" noChangeAspect="1"/>
@@ -3936,7 +4088,7 @@
                   <pic:spPr>
                     <a:xfrm>
                       <a:off x="0" y="0"/>
-                      <a:ext cx="4281470" cy="3399103"/>
+                      <a:ext cx="3699244" cy="2936868"/>
                     </a:xfrm>
                     <a:prstGeom prst="rect">
                       <a:avLst/>
@@ -3950,17 +4102,86 @@
       </w:r>
     </w:p>
     <w:p>
+      <w:pPr>
+        <w:jc w:val="both"/>
+      </w:pPr>
+      <w:r>
+        <w:t>As we can see, the data are well spread all along the x and the y axis, although it’s</w:t>
+      </w:r>
+      <w:r>
+        <w:t xml:space="preserve"> more</w:t>
+      </w:r>
+      <w:r>
+        <w:t xml:space="preserve"> spread on the x-axis than the y-axis.</w:t>
+      </w:r>
+    </w:p>
+    <w:p>
+      <w:pPr>
+        <w:jc w:val="both"/>
+      </w:pPr>
+      <w:r>
+        <w:t>Now without the target ‘HeartDisease’:</w:t>
+      </w:r>
+    </w:p>
+    <w:p>
+      <w:pPr>
+        <w:jc w:val="center"/>
+      </w:pPr>
+      <w:r>
+        <w:rPr>
+          <w:noProof/>
+        </w:rPr>
+        <w:drawing>
+          <wp:inline distT="0" distB="0" distL="0" distR="0" wp14:anchorId="0C8F16E2" wp14:editId="20152EF7">
+            <wp:extent cx="3655610" cy="2902226"/>
+            <wp:effectExtent l="0" t="0" r="2540" b="0"/>
+            <wp:docPr id="1171951494" name="Picture 1"/>
+            <wp:cNvGraphicFramePr>
+              <a:graphicFrameLocks xmlns:a="http://schemas.openxmlformats.org/drawingml/2006/main" noChangeAspect="1"/>
+            </wp:cNvGraphicFramePr>
+            <a:graphic xmlns:a="http://schemas.openxmlformats.org/drawingml/2006/main">
+              <a:graphicData uri="http://schemas.openxmlformats.org/drawingml/2006/picture">
+                <pic:pic xmlns:pic="http://schemas.openxmlformats.org/drawingml/2006/picture">
+                  <pic:nvPicPr>
+                    <pic:cNvPr id="1171951494" name="Picture 1171951494"/>
+                    <pic:cNvPicPr/>
+                  </pic:nvPicPr>
+                  <pic:blipFill>
+                    <a:blip r:embed="rId29">
+                      <a:extLst>
+                        <a:ext uri="{28A0092B-C50C-407E-A947-70E740481C1C}">
+                          <a14:useLocalDpi xmlns:a14="http://schemas.microsoft.com/office/drawing/2010/main" val="0"/>
+                        </a:ext>
+                      </a:extLst>
+                    </a:blip>
+                    <a:stretch>
+                      <a:fillRect/>
+                    </a:stretch>
+                  </pic:blipFill>
+                  <pic:spPr>
+                    <a:xfrm>
+                      <a:off x="0" y="0"/>
+                      <a:ext cx="3666149" cy="2910593"/>
+                    </a:xfrm>
+                    <a:prstGeom prst="rect">
+                      <a:avLst/>
+                    </a:prstGeom>
+                  </pic:spPr>
+                </pic:pic>
+              </a:graphicData>
+            </a:graphic>
+          </wp:inline>
+        </w:drawing>
+      </w:r>
+    </w:p>
+    <w:p>
+      <w:pPr>
+        <w:pStyle w:val="Heading3"/>
+        <w:jc w:val="both"/>
+      </w:pPr>
+      <w:bookmarkStart w:id="8" w:name="_Toc184387509"/>
       <w:r>
         <w:lastRenderedPageBreak/>
-        <w:t>As we can see, the data are well spread all along the x and the y axis, although it’s spread on the x-axis more than the y-axis.</w:t>
-      </w:r>
-    </w:p>
-    <w:p>
-      <w:pPr>
-        <w:pStyle w:val="Heading3"/>
-      </w:pPr>
-      <w:bookmarkStart w:id="8" w:name="_Toc184217348"/>
-      <w:r>
         <w:t>4</w:t>
       </w:r>
       <w:r>
@@ -3971,6 +4192,7 @@
     <w:p>
       <w:pPr>
         <w:pStyle w:val="Heading4"/>
+        <w:jc w:val="both"/>
       </w:pPr>
       <w:r>
         <w:t>4</w:t>
@@ -3980,6 +4202,9 @@
       </w:r>
     </w:p>
     <w:p>
+      <w:pPr>
+        <w:jc w:val="both"/>
+      </w:pPr>
       <w:r>
         <w:t>We will recheck the correlation after standardizing the data, as shown in the figure below</w:t>
       </w:r>
@@ -4011,7 +4236,7 @@
                     <pic:cNvPicPr/>
                   </pic:nvPicPr>
                   <pic:blipFill rotWithShape="1">
-                    <a:blip r:embed="rId29"/>
+                    <a:blip r:embed="rId30"/>
                     <a:srcRect t="1419" b="6645"/>
                     <a:stretch/>
                   </pic:blipFill>
@@ -4040,6 +4265,9 @@
       </w:r>
     </w:p>
     <w:p>
+      <w:pPr>
+        <w:jc w:val="both"/>
+      </w:pPr>
       <w:r>
         <w:t>After standardization, we observe an improvement with a new correlation value of 59%. However, this is still not strong enough to warrant combining the features, so we will proceed with running the PCA algorithm as we did before standardizing the data.</w:t>
       </w:r>
@@ -4047,6 +4275,7 @@
     <w:p>
       <w:pPr>
         <w:pStyle w:val="Heading4"/>
+        <w:jc w:val="both"/>
       </w:pPr>
       <w:r>
         <w:t>4.2.</w:t>
@@ -4056,6 +4285,9 @@
       </w:r>
     </w:p>
     <w:p>
+      <w:pPr>
+        <w:jc w:val="both"/>
+      </w:pPr>
       <w:r>
         <w:t>Below is the new PCA plot output, like the one before standardization.</w:t>
       </w:r>
@@ -4069,9 +4301,9 @@
           <w:noProof/>
         </w:rPr>
         <w:drawing>
-          <wp:inline distT="0" distB="0" distL="0" distR="0" wp14:anchorId="29590721" wp14:editId="351967D4">
-            <wp:extent cx="3378530" cy="2682248"/>
-            <wp:effectExtent l="0" t="0" r="0" b="3810"/>
+          <wp:inline distT="0" distB="0" distL="0" distR="0" wp14:anchorId="29590721" wp14:editId="59AFAD8F">
+            <wp:extent cx="3743325" cy="2971862"/>
+            <wp:effectExtent l="0" t="0" r="0" b="0"/>
             <wp:docPr id="924991395" name="Picture 2"/>
             <wp:cNvGraphicFramePr>
               <a:graphicFrameLocks xmlns:a="http://schemas.openxmlformats.org/drawingml/2006/main" noChangeAspect="1"/>
@@ -4098,7 +4330,7 @@
                   <pic:spPr>
                     <a:xfrm>
                       <a:off x="0" y="0"/>
-                      <a:ext cx="3429536" cy="2722742"/>
+                      <a:ext cx="3803247" cy="3019435"/>
                     </a:xfrm>
                     <a:prstGeom prst="rect">
                       <a:avLst/>
@@ -4114,10 +4346,83 @@
     <w:p>
       <w:pPr>
         <w:pStyle w:val="Heading2"/>
-      </w:pPr>
-      <w:bookmarkStart w:id="9" w:name="_Toc184217349"/>
-      <w:r>
+        <w:jc w:val="both"/>
+        <w:rPr>
+          <w:rFonts w:ascii="Times New Roman" w:eastAsiaTheme="minorHAnsi" w:hAnsi="Times New Roman" w:cs="Times New Roman"/>
+          <w:color w:val="auto"/>
+          <w:sz w:val="32"/>
+        </w:rPr>
+      </w:pPr>
+      <w:bookmarkStart w:id="9" w:name="_Toc184387510"/>
+      <w:r>
+        <w:rPr>
+          <w:rFonts w:ascii="Times New Roman" w:eastAsiaTheme="minorHAnsi" w:hAnsi="Times New Roman" w:cs="Times New Roman"/>
+          <w:color w:val="auto"/>
+          <w:sz w:val="32"/>
+        </w:rPr>
         <w:lastRenderedPageBreak/>
+        <w:t>Now without the target ‘HeartDisease’:</w:t>
+      </w:r>
+      <w:bookmarkEnd w:id="9"/>
+    </w:p>
+    <w:p>
+      <w:pPr>
+        <w:jc w:val="center"/>
+      </w:pPr>
+      <w:r>
+        <w:rPr>
+          <w:noProof/>
+        </w:rPr>
+        <w:drawing>
+          <wp:inline distT="0" distB="0" distL="0" distR="0" wp14:anchorId="636C6E52" wp14:editId="2CF25C37">
+            <wp:extent cx="3330111" cy="2643809"/>
+            <wp:effectExtent l="0" t="0" r="3810" b="4445"/>
+            <wp:docPr id="1978188354" name="Picture 2"/>
+            <wp:cNvGraphicFramePr>
+              <a:graphicFrameLocks xmlns:a="http://schemas.openxmlformats.org/drawingml/2006/main" noChangeAspect="1"/>
+            </wp:cNvGraphicFramePr>
+            <a:graphic xmlns:a="http://schemas.openxmlformats.org/drawingml/2006/main">
+              <a:graphicData uri="http://schemas.openxmlformats.org/drawingml/2006/picture">
+                <pic:pic xmlns:pic="http://schemas.openxmlformats.org/drawingml/2006/picture">
+                  <pic:nvPicPr>
+                    <pic:cNvPr id="1978188354" name="Picture 1978188354"/>
+                    <pic:cNvPicPr/>
+                  </pic:nvPicPr>
+                  <pic:blipFill>
+                    <a:blip r:embed="rId29">
+                      <a:extLst>
+                        <a:ext uri="{28A0092B-C50C-407E-A947-70E740481C1C}">
+                          <a14:useLocalDpi xmlns:a14="http://schemas.microsoft.com/office/drawing/2010/main" val="0"/>
+                        </a:ext>
+                      </a:extLst>
+                    </a:blip>
+                    <a:stretch>
+                      <a:fillRect/>
+                    </a:stretch>
+                  </pic:blipFill>
+                  <pic:spPr>
+                    <a:xfrm>
+                      <a:off x="0" y="0"/>
+                      <a:ext cx="3336679" cy="2649024"/>
+                    </a:xfrm>
+                    <a:prstGeom prst="rect">
+                      <a:avLst/>
+                    </a:prstGeom>
+                  </pic:spPr>
+                </pic:pic>
+              </a:graphicData>
+            </a:graphic>
+          </wp:inline>
+        </w:drawing>
+      </w:r>
+    </w:p>
+    <w:p>
+      <w:pPr>
+        <w:pStyle w:val="Heading2"/>
+        <w:jc w:val="both"/>
+      </w:pPr>
+      <w:bookmarkStart w:id="10" w:name="_Toc184387511"/>
+      <w:r>
         <w:t>5</w:t>
       </w:r>
       <w:r>
@@ -4126,9 +4431,12 @@
       <w:r>
         <w:t>Data Standardization</w:t>
       </w:r>
-      <w:bookmarkEnd w:id="9"/>
-    </w:p>
-    <w:p>
+      <w:bookmarkEnd w:id="10"/>
+    </w:p>
+    <w:p>
+      <w:pPr>
+        <w:jc w:val="both"/>
+      </w:pPr>
       <w:r>
         <w:t xml:space="preserve">Data standardization is the process of scaling features to have a mean of zero and a standard deviation of one. This ensures that each feature contributes equally to the analysis, especially when the features have different units or scales. Standardization is crucial for </w:t>
       </w:r>
@@ -4151,6 +4459,9 @@
       </w:r>
     </w:p>
     <w:p>
+      <w:pPr>
+        <w:jc w:val="both"/>
+      </w:pPr>
       <w:r>
         <w:t xml:space="preserve">In our data set, we have </w:t>
       </w:r>
@@ -4173,17 +4484,21 @@
     <w:p>
       <w:pPr>
         <w:pStyle w:val="Heading3"/>
-      </w:pPr>
-      <w:bookmarkStart w:id="10" w:name="_Toc184217350"/>
+        <w:jc w:val="both"/>
+      </w:pPr>
+      <w:bookmarkStart w:id="11" w:name="_Toc184387512"/>
       <w:r>
         <w:t>5.1</w:t>
       </w:r>
       <w:r>
         <w:t xml:space="preserve"> Standardizing-Normalizing</w:t>
       </w:r>
-      <w:bookmarkEnd w:id="10"/>
-    </w:p>
-    <w:p>
+      <w:bookmarkEnd w:id="11"/>
+    </w:p>
+    <w:p>
+      <w:pPr>
+        <w:jc w:val="both"/>
+      </w:pPr>
       <w:r>
         <w:t>S</w:t>
       </w:r>
@@ -4195,7 +4510,11 @@
       </w:r>
     </w:p>
     <w:p>
-      <w:r>
+      <w:pPr>
+        <w:jc w:val="both"/>
+      </w:pPr>
+      <w:r>
+        <w:lastRenderedPageBreak/>
         <w:t>For ‘</w:t>
       </w:r>
       <w:r>
@@ -4273,7 +4592,7 @@
                     <pic:cNvPicPr/>
                   </pic:nvPicPr>
                   <pic:blipFill>
-                    <a:blip r:embed="rId30"/>
+                    <a:blip r:embed="rId31"/>
                     <a:stretch>
                       <a:fillRect/>
                     </a:stretch>
@@ -4313,7 +4632,7 @@
                     <pic:cNvPicPr/>
                   </pic:nvPicPr>
                   <pic:blipFill>
-                    <a:blip r:embed="rId31" cstate="print">
+                    <a:blip r:embed="rId32" cstate="print">
                       <a:extLst>
                         <a:ext uri="{28A0092B-C50C-407E-A947-70E740481C1C}">
                           <a14:useLocalDpi xmlns:a14="http://schemas.microsoft.com/office/drawing/2010/main" val="0"/>
@@ -4341,6 +4660,9 @@
       </w:r>
     </w:p>
     <w:p>
+      <w:pPr>
+        <w:jc w:val="both"/>
+      </w:pPr>
       <w:r>
         <w:t xml:space="preserve">We can see above the ‘MaxHR’ before and after standardizing, as we can see the range </w:t>
       </w:r>
@@ -4354,8 +4676,10 @@
       </w:r>
     </w:p>
     <w:p>
-      <w:r>
-        <w:lastRenderedPageBreak/>
+      <w:pPr>
+        <w:jc w:val="both"/>
+      </w:pPr>
+      <w:r>
         <w:t>Now for ‘Oldpeak’ will use Min-Max on it (normalized)</w:t>
       </w:r>
     </w:p>
@@ -4383,7 +4707,7 @@
                     <pic:cNvPicPr/>
                   </pic:nvPicPr>
                   <pic:blipFill>
-                    <a:blip r:embed="rId32"/>
+                    <a:blip r:embed="rId33"/>
                     <a:stretch>
                       <a:fillRect/>
                     </a:stretch>
@@ -4423,7 +4747,7 @@
                     <pic:cNvPicPr/>
                   </pic:nvPicPr>
                   <pic:blipFill>
-                    <a:blip r:embed="rId33" cstate="print">
+                    <a:blip r:embed="rId34" cstate="print">
                       <a:extLst>
                         <a:ext uri="{28A0092B-C50C-407E-A947-70E740481C1C}">
                           <a14:useLocalDpi xmlns:a14="http://schemas.microsoft.com/office/drawing/2010/main" val="0"/>
@@ -4453,24 +4777,35 @@
     <w:p>
       <w:pPr>
         <w:pStyle w:val="Heading3"/>
-      </w:pPr>
-      <w:bookmarkStart w:id="11" w:name="_Toc184217351"/>
+        <w:jc w:val="both"/>
+      </w:pPr>
+      <w:bookmarkStart w:id="12" w:name="_Toc184387513"/>
       <w:r>
         <w:t>5</w:t>
       </w:r>
       <w:r>
         <w:t>.2 Scaling</w:t>
       </w:r>
-      <w:bookmarkEnd w:id="11"/>
-    </w:p>
-    <w:p>
+      <w:bookmarkEnd w:id="12"/>
+    </w:p>
+    <w:p>
+      <w:pPr>
+        <w:jc w:val="both"/>
+      </w:pPr>
       <w:r>
         <w:t>Lastly, we will be scaling all our features to be ranging from -1 to 1.</w:t>
       </w:r>
     </w:p>
     <w:p>
-      <w:r>
-        <w:t>Scaling the data to the range of -1 to 1 helps to ensure that all features contribute equally to the analysis and prevents features with larger ranges from dominating. This is particularly useful when the algorithm uses a distance-based or similarity-based approach, which could be distorted if features with large numerical ranges are not scaled appropriately. The range of -1 to 1 ensures that the data is centered around 0, which can be beneficial for certain algorithms</w:t>
+      <w:pPr>
+        <w:jc w:val="both"/>
+      </w:pPr>
+      <w:r>
+        <w:t xml:space="preserve">Scaling the data to the range of -1 to 1 helps to ensure that all features contribute equally to the analysis and prevents features with larger ranges from dominating. This is particularly useful when the algorithm uses a distance-based or similarity-based approach, which could be distorted if features with large numerical ranges are not scaled appropriately. The range of -1 to 1 ensures that the data is centered around 0, which can be </w:t>
+      </w:r>
+      <w:r>
+        <w:lastRenderedPageBreak/>
+        <w:t>beneficial for certain algorithms</w:t>
       </w:r>
       <w:r>
         <w:t xml:space="preserve"> </w:t>
@@ -4480,6 +4815,9 @@
       </w:r>
     </w:p>
     <w:p>
+      <w:pPr>
+        <w:jc w:val="both"/>
+      </w:pPr>
       <w:r>
         <w:t>Continuous features will range from -1 to 1 as expected, but discrete values that were binary such as sex, will be -1 and 1 instead of 0 and 1, others discrete features that have values like 0,1,2,3 will also be ranging from -1 to 1.</w:t>
       </w:r>
@@ -4508,7 +4846,7 @@
                     <pic:cNvPicPr/>
                   </pic:nvPicPr>
                   <pic:blipFill>
-                    <a:blip r:embed="rId34" cstate="print">
+                    <a:blip r:embed="rId35" cstate="print">
                       <a:extLst>
                         <a:ext uri="{28A0092B-C50C-407E-A947-70E740481C1C}">
                           <a14:useLocalDpi xmlns:a14="http://schemas.microsoft.com/office/drawing/2010/main" val="0"/>
@@ -4554,7 +4892,7 @@
                     <pic:cNvPicPr/>
                   </pic:nvPicPr>
                   <pic:blipFill>
-                    <a:blip r:embed="rId35" cstate="print">
+                    <a:blip r:embed="rId36" cstate="print">
                       <a:extLst>
                         <a:ext uri="{28A0092B-C50C-407E-A947-70E740481C1C}">
                           <a14:useLocalDpi xmlns:a14="http://schemas.microsoft.com/office/drawing/2010/main" val="0"/>
@@ -4582,8 +4920,10 @@
       </w:r>
     </w:p>
     <w:p>
-      <w:r>
-        <w:lastRenderedPageBreak/>
+      <w:pPr>
+        <w:jc w:val="both"/>
+      </w:pPr>
+      <w:r>
         <w:t>Below is the head of the final dataset that we will be using (in case of working with standardized data set).</w:t>
       </w:r>
     </w:p>
@@ -4611,7 +4951,7 @@
                     <pic:cNvPicPr/>
                   </pic:nvPicPr>
                   <pic:blipFill>
-                    <a:blip r:embed="rId36"/>
+                    <a:blip r:embed="rId37"/>
                     <a:stretch>
                       <a:fillRect/>
                     </a:stretch>
@@ -4635,23 +4975,31 @@
     <w:p>
       <w:pPr>
         <w:pStyle w:val="Heading2"/>
-      </w:pPr>
-      <w:bookmarkStart w:id="12" w:name="_Toc184217352"/>
+        <w:jc w:val="both"/>
+      </w:pPr>
+      <w:bookmarkStart w:id="13" w:name="_Toc184387514"/>
       <w:r>
         <w:t>6</w:t>
       </w:r>
       <w:r>
         <w:t xml:space="preserve"> Training, Testing and Validation Datasets</w:t>
       </w:r>
-      <w:bookmarkEnd w:id="12"/>
-    </w:p>
-    <w:p>
+      <w:bookmarkEnd w:id="13"/>
+    </w:p>
+    <w:p>
+      <w:pPr>
+        <w:jc w:val="both"/>
+      </w:pPr>
       <w:r>
         <w:t>Splitting the data into training, testing, and validation sets is a fundamental step in machine learning to evaluate and improve model performance. Here's what each set is used for:</w:t>
       </w:r>
     </w:p>
     <w:p>
-      <w:r>
+      <w:pPr>
+        <w:jc w:val="both"/>
+      </w:pPr>
+      <w:r>
+        <w:lastRenderedPageBreak/>
         <w:t xml:space="preserve">Training Set: This is the subset of the data used to train the model. The model learns patterns, relationships, and features from this data to make predictions. Typically, </w:t>
       </w:r>
       <w:proofErr w:type="gramStart"/>
@@ -4664,22 +5012,33 @@
       </w:r>
     </w:p>
     <w:p>
+      <w:pPr>
+        <w:jc w:val="both"/>
+      </w:pPr>
       <w:r>
         <w:t>Testing Set: The testing set is used to evaluate the final performance of the model after it has been trained. This data is never used during training, ensuring an unbiased assessment of how well the model generalizes to new, unseen data. It typically represents 10% of the total dataset.</w:t>
       </w:r>
     </w:p>
     <w:p>
+      <w:pPr>
+        <w:jc w:val="both"/>
+      </w:pPr>
       <w:r>
         <w:t>Validation Set: The validation set is used during the model development process to tune hyperparameters (like learning rate, depth of decision trees, etc.) and to choose the best model. It helps in assessing the model's performance while avoiding overfitting to the training set. In some cases, cross-validation is used instead of a separate validation set.</w:t>
       </w:r>
     </w:p>
     <w:p>
-      <w:r>
-        <w:lastRenderedPageBreak/>
+      <w:pPr>
+        <w:jc w:val="both"/>
+      </w:pPr>
+      <w:r>
         <w:t>The goal of splitting the data is to ensure that the model performs well not just on the training data but also on new, unseen data, reflecting its true predictive power. Proper data splitting helps avoid overfitting and ensures that the model generalizes well to real-world scenarios.</w:t>
       </w:r>
     </w:p>
     <w:p>
+      <w:pPr>
+        <w:jc w:val="both"/>
+      </w:pPr>
       <w:r>
         <w:t>In this notebook, we will split our data into training, testing, and validation sets in the standard way. However, we will create two separate sets: one before standardizing the data and one after standardization. This will allow us to run our models on both sets and compare the results to assess the impact of standardization on model performance.</w:t>
       </w:r>
@@ -4687,8 +5046,9 @@
     <w:p>
       <w:pPr>
         <w:pStyle w:val="Heading2"/>
-      </w:pPr>
-      <w:bookmarkStart w:id="13" w:name="_Toc184217353"/>
+        <w:jc w:val="both"/>
+      </w:pPr>
+      <w:bookmarkStart w:id="14" w:name="_Toc184387515"/>
       <w:r>
         <w:t>7</w:t>
       </w:r>
@@ -4698,9 +5058,12 @@
       <w:r>
         <w:t>Naïve Bayes</w:t>
       </w:r>
-      <w:bookmarkEnd w:id="13"/>
-    </w:p>
-    <w:p>
+      <w:bookmarkEnd w:id="14"/>
+    </w:p>
+    <w:p>
+      <w:pPr>
+        <w:jc w:val="both"/>
+      </w:pPr>
       <w:r>
         <w:t xml:space="preserve">We will import the </w:t>
       </w:r>
@@ -4712,6 +5075,9 @@
       </w:r>
     </w:p>
     <w:p>
+      <w:pPr>
+        <w:jc w:val="both"/>
+      </w:pPr>
       <w:r>
         <w:t xml:space="preserve">In </w:t>
       </w:r>
@@ -4731,33 +5097,44 @@
       </w:r>
       <w:proofErr w:type="gramEnd"/>
       <w:r>
-        <w:t xml:space="preserve"> and variance of each feature to determine the probability of observing a given feature value. However, if any feature has a variance of zero or a very small value, for example, a feature that has the same value for all data points in a class, it can cause problems, such as:</w:t>
-      </w:r>
-    </w:p>
-    <w:p>
+        <w:t xml:space="preserve"> and variance of each feature to determine the probability of observing a given feature value. However, if any feature has </w:t>
+      </w:r>
+      <w:r>
+        <w:lastRenderedPageBreak/>
+        <w:t>a variance of zero or a very small value, for example, a feature that has the same value for all data points in a class, it can cause problems, such as:</w:t>
+      </w:r>
+    </w:p>
+    <w:p>
+      <w:pPr>
+        <w:jc w:val="both"/>
+      </w:pPr>
       <w:r>
         <w:t>Zero variance: If the variance of a feature is zero, the model cannot compute a meaningful standard deviation. This would result in a division by zero in the probability calculation.</w:t>
       </w:r>
     </w:p>
     <w:p>
+      <w:pPr>
+        <w:jc w:val="both"/>
+      </w:pPr>
       <w:r>
         <w:t>Very small variance: A very small variance can cause numerical instability or lead to overconfidence in the probability estimates.</w:t>
       </w:r>
     </w:p>
     <w:p>
+      <w:pPr>
+        <w:jc w:val="both"/>
+      </w:pPr>
       <w:r>
         <w:t>To address this, variance smoothing adds a small value to the variance, preventing it from being exactly zero and making the model more stable.</w:t>
       </w:r>
     </w:p>
-    <w:p/>
-    <w:p/>
     <w:p>
       <w:pPr>
         <w:pStyle w:val="Heading3"/>
-      </w:pPr>
-      <w:bookmarkStart w:id="14" w:name="_Toc184217354"/>
-      <w:r>
-        <w:lastRenderedPageBreak/>
+        <w:jc w:val="both"/>
+      </w:pPr>
+      <w:bookmarkStart w:id="15" w:name="_Toc184387516"/>
+      <w:r>
         <w:t>7.</w:t>
       </w:r>
       <w:r>
@@ -4769,9 +5146,12 @@
       <w:r>
         <w:t xml:space="preserve"> Standardization</w:t>
       </w:r>
-      <w:bookmarkEnd w:id="14"/>
-    </w:p>
-    <w:p>
+      <w:bookmarkEnd w:id="15"/>
+    </w:p>
+    <w:p>
+      <w:pPr>
+        <w:jc w:val="both"/>
+      </w:pPr>
       <w:r>
         <w:t>Below is the training accuracy compared to the validation one.</w:t>
       </w:r>
@@ -4800,7 +5180,7 @@
                     <pic:cNvPicPr/>
                   </pic:nvPicPr>
                   <pic:blipFill>
-                    <a:blip r:embed="rId37">
+                    <a:blip r:embed="rId38">
                       <a:extLst>
                         <a:ext uri="{28A0092B-C50C-407E-A947-70E740481C1C}">
                           <a14:useLocalDpi xmlns:a14="http://schemas.microsoft.com/office/drawing/2010/main" val="0"/>
@@ -4828,6 +5208,9 @@
       </w:r>
     </w:p>
     <w:p>
+      <w:pPr>
+        <w:jc w:val="both"/>
+      </w:pPr>
       <w:r>
         <w:t>We achieved a training accuracy of 85.5% and a validation accuracy of 83.34%</w:t>
       </w:r>
@@ -4837,18 +5220,33 @@
     </w:p>
     <w:p>
       <w:pPr>
+        <w:jc w:val="both"/>
+      </w:pPr>
+    </w:p>
+    <w:p>
+      <w:pPr>
+        <w:jc w:val="both"/>
+      </w:pPr>
+    </w:p>
+    <w:p>
+      <w:pPr>
         <w:pStyle w:val="Heading3"/>
-      </w:pPr>
-      <w:bookmarkStart w:id="15" w:name="_Toc184217355"/>
-      <w:r>
+        <w:jc w:val="both"/>
+      </w:pPr>
+      <w:bookmarkStart w:id="16" w:name="_Toc184387517"/>
+      <w:r>
+        <w:lastRenderedPageBreak/>
         <w:t>7.</w:t>
       </w:r>
       <w:r>
         <w:t>2 Naïve Bayes with Standardization</w:t>
       </w:r>
-      <w:bookmarkEnd w:id="15"/>
-    </w:p>
-    <w:p>
+      <w:bookmarkEnd w:id="16"/>
+    </w:p>
+    <w:p>
+      <w:pPr>
+        <w:jc w:val="both"/>
+      </w:pPr>
       <w:r>
         <w:t>Below is the training accuracy compared to the validation one.</w:t>
       </w:r>
@@ -4877,7 +5275,7 @@
                     <pic:cNvPicPr/>
                   </pic:nvPicPr>
                   <pic:blipFill>
-                    <a:blip r:embed="rId37">
+                    <a:blip r:embed="rId38">
                       <a:extLst>
                         <a:ext uri="{28A0092B-C50C-407E-A947-70E740481C1C}">
                           <a14:useLocalDpi xmlns:a14="http://schemas.microsoft.com/office/drawing/2010/main" val="0"/>
@@ -4905,6 +5303,9 @@
       </w:r>
     </w:p>
     <w:p>
+      <w:pPr>
+        <w:jc w:val="both"/>
+      </w:pPr>
       <w:r>
         <w:t>Note that we achieved the exact same results as without standardization, that’s because Naïve Bayes algorithm doesn’t really get affected by standardization.</w:t>
       </w:r>
@@ -4912,18 +5313,21 @@
     <w:p>
       <w:pPr>
         <w:pStyle w:val="Heading3"/>
-      </w:pPr>
-      <w:bookmarkStart w:id="16" w:name="_Toc184217356"/>
-      <w:r>
-        <w:lastRenderedPageBreak/>
+        <w:jc w:val="both"/>
+      </w:pPr>
+      <w:bookmarkStart w:id="17" w:name="_Toc184387518"/>
+      <w:r>
         <w:t>7.</w:t>
       </w:r>
       <w:r>
         <w:t>3 Grid Search</w:t>
       </w:r>
-      <w:bookmarkEnd w:id="16"/>
-    </w:p>
-    <w:p>
+      <w:bookmarkEnd w:id="17"/>
+    </w:p>
+    <w:p>
+      <w:pPr>
+        <w:jc w:val="both"/>
+      </w:pPr>
       <w:r>
         <w:t xml:space="preserve">We will be performing the grid search on the var smoothing parameter, since the Naïve Bayes algorithm doesn’t </w:t>
       </w:r>
@@ -4958,6 +5362,9 @@
       </w:r>
     </w:p>
     <w:p>
+      <w:pPr>
+        <w:jc w:val="both"/>
+      </w:pPr>
       <w:r>
         <w:t>We will see that we will get a var smoothing value of “1xe</w:t>
       </w:r>
@@ -4984,12 +5391,44 @@
       </w:r>
     </w:p>
     <w:p>
+      <w:pPr>
+        <w:jc w:val="both"/>
+      </w:pPr>
       <w:r>
         <w:t>Running it will give us a slight improvement in training accuracy, that will now be 85.98%, it was 85.5%.</w:t>
       </w:r>
     </w:p>
     <w:p>
-      <w:r>
+      <w:pPr>
+        <w:jc w:val="both"/>
+      </w:pPr>
+    </w:p>
+    <w:p>
+      <w:pPr>
+        <w:jc w:val="both"/>
+      </w:pPr>
+    </w:p>
+    <w:p>
+      <w:pPr>
+        <w:jc w:val="both"/>
+      </w:pPr>
+    </w:p>
+    <w:p>
+      <w:pPr>
+        <w:jc w:val="both"/>
+      </w:pPr>
+    </w:p>
+    <w:p>
+      <w:pPr>
+        <w:jc w:val="both"/>
+      </w:pPr>
+    </w:p>
+    <w:p>
+      <w:pPr>
+        <w:jc w:val="both"/>
+      </w:pPr>
+      <w:r>
+        <w:lastRenderedPageBreak/>
         <w:t>Below is the new plot.</w:t>
       </w:r>
     </w:p>
@@ -5017,7 +5456,7 @@
                     <pic:cNvPicPr/>
                   </pic:nvPicPr>
                   <pic:blipFill>
-                    <a:blip r:embed="rId38">
+                    <a:blip r:embed="rId39">
                       <a:extLst>
                         <a:ext uri="{28A0092B-C50C-407E-A947-70E740481C1C}">
                           <a14:useLocalDpi xmlns:a14="http://schemas.microsoft.com/office/drawing/2010/main" val="0"/>
@@ -5045,6 +5484,9 @@
       </w:r>
     </w:p>
     <w:p>
+      <w:pPr>
+        <w:jc w:val="both"/>
+      </w:pPr>
       <w:r>
         <w:t>As we can see, it looks like the one before the grid search.</w:t>
       </w:r>
@@ -5052,17 +5494,21 @@
     <w:p>
       <w:pPr>
         <w:pStyle w:val="Heading3"/>
-      </w:pPr>
-      <w:bookmarkStart w:id="17" w:name="_Toc184217357"/>
+        <w:jc w:val="both"/>
+      </w:pPr>
+      <w:bookmarkStart w:id="18" w:name="_Toc184387519"/>
       <w:r>
         <w:t>7.</w:t>
       </w:r>
       <w:r>
         <w:t>4 Performance Analysis</w:t>
       </w:r>
-      <w:bookmarkEnd w:id="17"/>
-    </w:p>
-    <w:p>
+      <w:bookmarkEnd w:id="18"/>
+    </w:p>
+    <w:p>
+      <w:pPr>
+        <w:jc w:val="both"/>
+      </w:pPr>
       <w:r>
         <w:t xml:space="preserve">We will now go over the </w:t>
       </w:r>
@@ -5115,7 +5561,7 @@
                     <pic:cNvPicPr/>
                   </pic:nvPicPr>
                   <pic:blipFill>
-                    <a:blip r:embed="rId39"/>
+                    <a:blip r:embed="rId40"/>
                     <a:stretch>
                       <a:fillRect/>
                     </a:stretch>
@@ -5137,28 +5583,31 @@
       </w:r>
     </w:p>
     <w:p>
-      <w:r>
+      <w:pPr>
+        <w:jc w:val="both"/>
+      </w:pPr>
+      <w:r>
+        <w:t xml:space="preserve">As we can see the recall is lower than the precision, which isn’t a good thing </w:t>
+      </w:r>
+      <w:r>
+        <w:t>as this means that</w:t>
+      </w:r>
+      <w:r>
+        <w:t xml:space="preserve"> the model is good at avoiding false positives (which improves precision) but fails to identify all the true positives (which lowers recall).</w:t>
+      </w:r>
+      <w:r>
+        <w:t xml:space="preserve"> In our case this isn’t good as we are currently identifying people who have heart disease as they don’t, which is very critical and danger.</w:t>
+      </w:r>
+    </w:p>
+    <w:p>
+      <w:pPr>
+        <w:jc w:val="center"/>
+      </w:pPr>
+      <w:r>
+        <w:rPr>
+          <w:noProof/>
+        </w:rPr>
         <w:lastRenderedPageBreak/>
-        <w:t xml:space="preserve">As we can see the recall is lower than the precision, which isn’t a good thing </w:t>
-      </w:r>
-      <w:r>
-        <w:t>as this means that</w:t>
-      </w:r>
-      <w:r>
-        <w:t xml:space="preserve"> the model is good at avoiding false positives (which improves precision) but fails to identify all the true positives (which lowers recall).</w:t>
-      </w:r>
-      <w:r>
-        <w:t xml:space="preserve"> In our case this isn’t good as we are currently identifying people who have heart disease as they don’t, which is very critical and danger.</w:t>
-      </w:r>
-    </w:p>
-    <w:p>
-      <w:pPr>
-        <w:jc w:val="center"/>
-      </w:pPr>
-      <w:r>
-        <w:rPr>
-          <w:noProof/>
-        </w:rPr>
         <w:drawing>
           <wp:inline distT="0" distB="0" distL="0" distR="0" wp14:anchorId="7664C45B" wp14:editId="307C7B38">
             <wp:extent cx="3937212" cy="2930538"/>
@@ -5175,7 +5624,7 @@
                     <pic:cNvPicPr/>
                   </pic:nvPicPr>
                   <pic:blipFill>
-                    <a:blip r:embed="rId40">
+                    <a:blip r:embed="rId41">
                       <a:extLst>
                         <a:ext uri="{28A0092B-C50C-407E-A947-70E740481C1C}">
                           <a14:useLocalDpi xmlns:a14="http://schemas.microsoft.com/office/drawing/2010/main" val="0"/>
@@ -5203,6 +5652,9 @@
       </w:r>
     </w:p>
     <w:p>
+      <w:pPr>
+        <w:jc w:val="both"/>
+      </w:pPr>
       <w:r>
         <w:t xml:space="preserve">We have 21 false negative. To fix this problem, we will try to shift the threshold a bit to try to lower the false </w:t>
       </w:r>
@@ -5245,7 +5697,7 @@
                     <pic:cNvPicPr/>
                   </pic:nvPicPr>
                   <pic:blipFill>
-                    <a:blip r:embed="rId41"/>
+                    <a:blip r:embed="rId42"/>
                     <a:stretch>
                       <a:fillRect/>
                     </a:stretch>
@@ -5267,32 +5719,38 @@
       </w:r>
     </w:p>
     <w:p>
-      <w:r>
+      <w:pPr>
+        <w:jc w:val="both"/>
+      </w:pPr>
+      <w:r>
+        <w:t xml:space="preserve">We will choose the best threshold based on something </w:t>
+      </w:r>
+      <w:proofErr w:type="gramStart"/>
+      <w:r>
+        <w:t>similar to</w:t>
+      </w:r>
+      <w:proofErr w:type="gramEnd"/>
+      <w:r>
+        <w:t xml:space="preserve"> the grid search, but for threshold.</w:t>
+      </w:r>
+    </w:p>
+    <w:p>
+      <w:pPr>
+        <w:jc w:val="both"/>
+      </w:pPr>
+      <w:r>
+        <w:t>We will find that the best threshold is 0.1.</w:t>
+      </w:r>
+    </w:p>
+    <w:p>
+      <w:pPr>
+        <w:jc w:val="center"/>
+      </w:pPr>
+      <w:r>
+        <w:rPr>
+          <w:noProof/>
+        </w:rPr>
         <w:lastRenderedPageBreak/>
-        <w:t xml:space="preserve">We will choose the best threshold based on something </w:t>
-      </w:r>
-      <w:proofErr w:type="gramStart"/>
-      <w:r>
-        <w:t>similar to</w:t>
-      </w:r>
-      <w:proofErr w:type="gramEnd"/>
-      <w:r>
-        <w:t xml:space="preserve"> the grid search, but for threshold.</w:t>
-      </w:r>
-    </w:p>
-    <w:p>
-      <w:r>
-        <w:t>We will find that the best threshold is 0.1.</w:t>
-      </w:r>
-    </w:p>
-    <w:p>
-      <w:pPr>
-        <w:jc w:val="center"/>
-      </w:pPr>
-      <w:r>
-        <w:rPr>
-          <w:noProof/>
-        </w:rPr>
         <w:drawing>
           <wp:inline distT="0" distB="0" distL="0" distR="0" wp14:anchorId="59E98D87" wp14:editId="47385AFD">
             <wp:extent cx="4406288" cy="3279680"/>
@@ -5309,7 +5767,7 @@
                     <pic:cNvPicPr/>
                   </pic:nvPicPr>
                   <pic:blipFill>
-                    <a:blip r:embed="rId42">
+                    <a:blip r:embed="rId43">
                       <a:extLst>
                         <a:ext uri="{28A0092B-C50C-407E-A947-70E740481C1C}">
                           <a14:useLocalDpi xmlns:a14="http://schemas.microsoft.com/office/drawing/2010/main" val="0"/>
@@ -5337,6 +5795,9 @@
       </w:r>
     </w:p>
     <w:p>
+      <w:pPr>
+        <w:jc w:val="both"/>
+      </w:pPr>
       <w:r>
         <w:t xml:space="preserve">Now we have 16 false </w:t>
       </w:r>
@@ -5348,6 +5809,9 @@
       </w:r>
     </w:p>
     <w:p>
+      <w:pPr>
+        <w:jc w:val="both"/>
+      </w:pPr>
       <w:r>
         <w:t>New scores:</w:t>
       </w:r>
@@ -5376,7 +5840,7 @@
                     <pic:cNvPicPr/>
                   </pic:nvPicPr>
                   <pic:blipFill>
-                    <a:blip r:embed="rId43"/>
+                    <a:blip r:embed="rId44"/>
                     <a:stretch>
                       <a:fillRect/>
                     </a:stretch>
@@ -5398,53 +5862,64 @@
       </w:r>
     </w:p>
     <w:p>
+      <w:pPr>
+        <w:jc w:val="both"/>
+      </w:pPr>
       <w:r>
         <w:t>Now the recall is better than the precision, which is a good indication.</w:t>
       </w:r>
     </w:p>
-    <w:p/>
-    <w:p/>
-    <w:p/>
     <w:p>
       <w:pPr>
         <w:pStyle w:val="Heading2"/>
-      </w:pPr>
-      <w:bookmarkStart w:id="18" w:name="_Toc184217358"/>
+        <w:jc w:val="both"/>
+      </w:pPr>
+      <w:bookmarkStart w:id="19" w:name="_Toc184387520"/>
+      <w:r>
+        <w:t>8</w:t>
+      </w:r>
+      <w:r>
+        <w:t xml:space="preserve"> Support Vector Machine</w:t>
+      </w:r>
+      <w:bookmarkEnd w:id="19"/>
+    </w:p>
+    <w:p>
+      <w:pPr>
+        <w:jc w:val="both"/>
+      </w:pPr>
+      <w:r>
+        <w:t>Support Vector Machine (SVM) is a powerful supervised learning algorithm commonly used for classification tasks, although it can also be applied to regression. The main idea behind SVM is to find a hyperplane that best separates data points from different classes in a high-dimensional space.</w:t>
+      </w:r>
+    </w:p>
+    <w:p>
+      <w:pPr>
+        <w:jc w:val="both"/>
+      </w:pPr>
       <w:r>
         <w:lastRenderedPageBreak/>
+        <w:t>In the case of binary classification, SVM works by identifying a hyperplane that maximizes the margin (distance) between the two classes. This hyperplane is determined by a subset of the training data points known as support vectors, which are the data points closest to the hyperplane. These support vectors are critical in defining the optimal decision boundary.</w:t>
+      </w:r>
+    </w:p>
+    <w:p>
+      <w:pPr>
+        <w:pStyle w:val="Heading3"/>
+        <w:jc w:val="both"/>
+      </w:pPr>
+      <w:bookmarkStart w:id="20" w:name="_Hlk184076162"/>
+      <w:bookmarkStart w:id="21" w:name="_Toc184387521"/>
+      <w:r>
         <w:t>8</w:t>
       </w:r>
       <w:r>
-        <w:t xml:space="preserve"> Support Vector Machine</w:t>
-      </w:r>
-      <w:bookmarkEnd w:id="18"/>
-    </w:p>
-    <w:p>
-      <w:r>
-        <w:t>Support Vector Machine (SVM) is a powerful supervised learning algorithm commonly used for classification tasks, although it can also be applied to regression. The main idea behind SVM is to find a hyperplane that best separates data points from different classes in a high-dimensional space.</w:t>
-      </w:r>
-    </w:p>
-    <w:p>
-      <w:r>
-        <w:t>In the case of binary classification, SVM works by identifying a hyperplane that maximizes the margin (distance) between the two classes. This hyperplane is determined by a subset of the training data points known as support vectors, which are the data points closest to the hyperplane. These support vectors are critical in defining the optimal decision boundary.</w:t>
-      </w:r>
-    </w:p>
-    <w:p>
-      <w:pPr>
-        <w:pStyle w:val="Heading3"/>
-      </w:pPr>
-      <w:bookmarkStart w:id="19" w:name="_Hlk184076162"/>
-      <w:bookmarkStart w:id="20" w:name="_Toc184217359"/>
-      <w:r>
-        <w:t>8</w:t>
-      </w:r>
-      <w:r>
         <w:t>.1 SVM without Standardization</w:t>
       </w:r>
-      <w:bookmarkEnd w:id="20"/>
-    </w:p>
-    <w:bookmarkEnd w:id="19"/>
-    <w:p>
+      <w:bookmarkEnd w:id="21"/>
+    </w:p>
+    <w:bookmarkEnd w:id="20"/>
+    <w:p>
+      <w:pPr>
+        <w:jc w:val="both"/>
+      </w:pPr>
       <w:r>
         <w:t>Training SVM without Standardization is very bad, we will get training accuracy of 70% and validation accuracy of 66.6%.</w:t>
       </w:r>
@@ -5473,7 +5948,7 @@
                     <pic:cNvPicPr/>
                   </pic:nvPicPr>
                   <pic:blipFill>
-                    <a:blip r:embed="rId44">
+                    <a:blip r:embed="rId45">
                       <a:extLst>
                         <a:ext uri="{28A0092B-C50C-407E-A947-70E740481C1C}">
                           <a14:useLocalDpi xmlns:a14="http://schemas.microsoft.com/office/drawing/2010/main" val="0"/>
@@ -5500,40 +5975,43 @@
         </w:drawing>
       </w:r>
     </w:p>
-    <w:p/>
     <w:p>
       <w:pPr>
         <w:pStyle w:val="Heading3"/>
-      </w:pPr>
-      <w:bookmarkStart w:id="21" w:name="_Toc184217360"/>
-      <w:r>
+        <w:jc w:val="both"/>
+      </w:pPr>
+      <w:bookmarkStart w:id="22" w:name="_Toc184387522"/>
+      <w:r>
+        <w:t>8</w:t>
+      </w:r>
+      <w:r>
+        <w:t>.</w:t>
+      </w:r>
+      <w:r>
+        <w:t>2</w:t>
+      </w:r>
+      <w:r>
+        <w:t xml:space="preserve"> SVM with Standardization</w:t>
+      </w:r>
+      <w:bookmarkEnd w:id="22"/>
+    </w:p>
+    <w:p>
+      <w:pPr>
+        <w:jc w:val="both"/>
+      </w:pPr>
+      <w:r>
+        <w:t>With standardization, we will begin to see a huge improvement in accuracy, with the training accuracy being 88.5% and the validation accuracy being 89.28%, the validation accuracy being better than the training accuracy isn’t a good indication as we might be suffering from overfitting.</w:t>
+      </w:r>
+    </w:p>
+    <w:p>
+      <w:pPr>
+        <w:jc w:val="center"/>
+      </w:pPr>
+      <w:r>
+        <w:rPr>
+          <w:noProof/>
+        </w:rPr>
         <w:lastRenderedPageBreak/>
-        <w:t>8</w:t>
-      </w:r>
-      <w:r>
-        <w:t>.</w:t>
-      </w:r>
-      <w:r>
-        <w:t>2</w:t>
-      </w:r>
-      <w:r>
-        <w:t xml:space="preserve"> SVM with Standardization</w:t>
-      </w:r>
-      <w:bookmarkEnd w:id="21"/>
-    </w:p>
-    <w:p>
-      <w:r>
-        <w:t>With standardization, we will begin to see a huge improvement in accuracy, with the training accuracy being 88.5% and the validation accuracy being 89.28%, the validation accuracy being better than the training accuracy isn’t a good indication as we might be suffering from overfitting.</w:t>
-      </w:r>
-    </w:p>
-    <w:p>
-      <w:pPr>
-        <w:jc w:val="center"/>
-      </w:pPr>
-      <w:r>
-        <w:rPr>
-          <w:noProof/>
-        </w:rPr>
         <w:drawing>
           <wp:inline distT="0" distB="0" distL="0" distR="0" wp14:anchorId="74DCBB4C" wp14:editId="6C84665F">
             <wp:extent cx="5056642" cy="3419863"/>
@@ -5550,7 +6028,7 @@
                     <pic:cNvPicPr/>
                   </pic:nvPicPr>
                   <pic:blipFill>
-                    <a:blip r:embed="rId45">
+                    <a:blip r:embed="rId46">
                       <a:extLst>
                         <a:ext uri="{28A0092B-C50C-407E-A947-70E740481C1C}">
                           <a14:useLocalDpi xmlns:a14="http://schemas.microsoft.com/office/drawing/2010/main" val="0"/>
@@ -5578,6 +6056,9 @@
       </w:r>
     </w:p>
     <w:p>
+      <w:pPr>
+        <w:jc w:val="both"/>
+      </w:pPr>
       <w:r>
         <w:t>This problem will be solved later.</w:t>
       </w:r>
@@ -5585,8 +6066,9 @@
     <w:p>
       <w:pPr>
         <w:pStyle w:val="Heading3"/>
-      </w:pPr>
-      <w:bookmarkStart w:id="22" w:name="_Toc184217361"/>
+        <w:jc w:val="both"/>
+      </w:pPr>
+      <w:bookmarkStart w:id="23" w:name="_Toc184387523"/>
       <w:r>
         <w:t>8</w:t>
       </w:r>
@@ -5602,48 +6084,64 @@
       <w:r>
         <w:t>Grid Search</w:t>
       </w:r>
-      <w:bookmarkEnd w:id="22"/>
-    </w:p>
-    <w:p>
+      <w:bookmarkEnd w:id="23"/>
+    </w:p>
+    <w:p>
+      <w:pPr>
+        <w:jc w:val="both"/>
+      </w:pPr>
       <w:r>
         <w:t>The two parameters that we will be tunning are the regularization parameter “C” and the kernel.</w:t>
       </w:r>
     </w:p>
     <w:p>
+      <w:pPr>
+        <w:jc w:val="both"/>
+      </w:pPr>
       <w:r>
         <w:t>C: Controls the trade-off between training error and model complexity. Higher values of C lead to a more complex model that is sensitive to training data, and lower values of C make the model simpler and more general.</w:t>
       </w:r>
     </w:p>
     <w:p>
+      <w:pPr>
+        <w:jc w:val="both"/>
+      </w:pPr>
+      <w:r>
+        <w:t>Kernel: Defines the type of decision boundary (linear or non-linear) by specifying a function to transform the data. Common choices are linear, RBF (Radial Basis Function), polynomial, and others.</w:t>
+      </w:r>
+    </w:p>
+    <w:p>
+      <w:pPr>
+        <w:pStyle w:val="Heading4"/>
+        <w:jc w:val="both"/>
+      </w:pPr>
+      <w:r>
+        <w:t>8.</w:t>
+      </w:r>
+      <w:r>
+        <w:t xml:space="preserve">3.1 Grid Search </w:t>
+      </w:r>
+      <w:r>
+        <w:t>w</w:t>
+      </w:r>
+      <w:r>
+        <w:t>ithout Standardization</w:t>
+      </w:r>
+    </w:p>
+    <w:p>
+      <w:pPr>
+        <w:jc w:val="both"/>
+      </w:pPr>
+      <w:r>
+        <w:t>After running our grid search, the best C will be 26 and the best Kernel will be a linear one.</w:t>
+      </w:r>
+    </w:p>
+    <w:p>
+      <w:pPr>
+        <w:jc w:val="both"/>
+      </w:pPr>
       <w:r>
         <w:lastRenderedPageBreak/>
-        <w:t>Kernel: Defines the type of decision boundary (linear or non-linear) by specifying a function to transform the data. Common choices are linear, RBF (Radial Basis Function), polynomial, and others.</w:t>
-      </w:r>
-    </w:p>
-    <w:p>
-      <w:pPr>
-        <w:pStyle w:val="Heading4"/>
-      </w:pPr>
-      <w:r>
-        <w:t>8.</w:t>
-      </w:r>
-      <w:r>
-        <w:t xml:space="preserve">3.1 Grid Search </w:t>
-      </w:r>
-      <w:r>
-        <w:t>w</w:t>
-      </w:r>
-      <w:r>
-        <w:t>ithout Standardization</w:t>
-      </w:r>
-    </w:p>
-    <w:p>
-      <w:r>
-        <w:t>After running our grid search, the best C will be 26 and the best Kernel will be a linear one.</w:t>
-      </w:r>
-    </w:p>
-    <w:p>
-      <w:r>
         <w:t>We will now see a huge improvement in the training and validation accuracy, which was pre</w:t>
       </w:r>
       <w:r>
@@ -5659,9 +6157,9 @@
           <w:noProof/>
         </w:rPr>
         <w:drawing>
-          <wp:inline distT="0" distB="0" distL="0" distR="0" wp14:anchorId="214AC8AD" wp14:editId="6ED39ADA">
-            <wp:extent cx="4901194" cy="3419863"/>
-            <wp:effectExtent l="0" t="0" r="0" b="9525"/>
+          <wp:inline distT="0" distB="0" distL="0" distR="0" wp14:anchorId="214AC8AD" wp14:editId="2D6775C2">
+            <wp:extent cx="5344510" cy="3729192"/>
+            <wp:effectExtent l="0" t="0" r="8890" b="5080"/>
             <wp:docPr id="329751785" name="Picture 13" descr="A red and blue rectangles&#10;&#10;Description automatically generated"/>
             <wp:cNvGraphicFramePr>
               <a:graphicFrameLocks xmlns:a="http://schemas.openxmlformats.org/drawingml/2006/main" noChangeAspect="1"/>
@@ -5671,172 +6169,6 @@
                 <pic:pic xmlns:pic="http://schemas.openxmlformats.org/drawingml/2006/picture">
                   <pic:nvPicPr>
                     <pic:cNvPr id="329751785" name="Picture 13" descr="A red and blue rectangles&#10;&#10;Description automatically generated"/>
-                    <pic:cNvPicPr/>
-                  </pic:nvPicPr>
-                  <pic:blipFill>
-                    <a:blip r:embed="rId46">
-                      <a:extLst>
-                        <a:ext uri="{28A0092B-C50C-407E-A947-70E740481C1C}">
-                          <a14:useLocalDpi xmlns:a14="http://schemas.microsoft.com/office/drawing/2010/main" val="0"/>
-                        </a:ext>
-                      </a:extLst>
-                    </a:blip>
-                    <a:stretch>
-                      <a:fillRect/>
-                    </a:stretch>
-                  </pic:blipFill>
-                  <pic:spPr>
-                    <a:xfrm>
-                      <a:off x="0" y="0"/>
-                      <a:ext cx="4901194" cy="3419863"/>
-                    </a:xfrm>
-                    <a:prstGeom prst="rect">
-                      <a:avLst/>
-                    </a:prstGeom>
-                  </pic:spPr>
-                </pic:pic>
-              </a:graphicData>
-            </a:graphic>
-          </wp:inline>
-        </w:drawing>
-      </w:r>
-    </w:p>
-    <w:p>
-      <w:pPr>
-        <w:pStyle w:val="Heading4"/>
-      </w:pPr>
-      <w:r>
-        <w:t>8</w:t>
-      </w:r>
-      <w:r>
-        <w:t xml:space="preserve">.3.2 </w:t>
-      </w:r>
-      <w:r>
-        <w:t xml:space="preserve">Grid Search </w:t>
-      </w:r>
-      <w:r>
-        <w:t>with</w:t>
-      </w:r>
-      <w:r>
-        <w:t xml:space="preserve"> Standardization</w:t>
-      </w:r>
-    </w:p>
-    <w:p>
-      <w:r>
-        <w:t xml:space="preserve">In the notebook, you’ll see that we had a small issue in the max value of the “x_train” as it is </w:t>
-      </w:r>
-      <w:r>
-        <w:t>1.0000000000000002</w:t>
-      </w:r>
-      <w:r>
-        <w:t>, so it will be adjusted to be 1; so that our range stays perfect, -1 to 1.</w:t>
-      </w:r>
-    </w:p>
-    <w:p>
-      <w:r>
-        <w:t>In this part, we will be adding the ‘poly’ parameter to the kernel’s grid search</w:t>
-      </w:r>
-      <w:proofErr w:type="gramStart"/>
-      <w:r>
-        <w:t>, we</w:t>
-      </w:r>
-      <w:proofErr w:type="gramEnd"/>
-      <w:r>
-        <w:t xml:space="preserve"> didn’t add it before because grid search without standardization takes a lot of time, also we will add a new </w:t>
-      </w:r>
-      <w:r>
-        <w:lastRenderedPageBreak/>
-        <w:t>hyperparameter called ‘gamma’ parameter, the gamma parameter defines the influence of each training sample and plays a key role in shaping the decision boundary of the model:</w:t>
-      </w:r>
-    </w:p>
-    <w:p>
-      <w:r>
-        <w:t>Low gamma makes the decision boundary smoother and simpler, which might result in underfitting.</w:t>
-      </w:r>
-    </w:p>
-    <w:p>
-      <w:r>
-        <w:t>High gamma makes the decision boundary more complex and detailed, which can result in overfitting if too high.</w:t>
-      </w:r>
-    </w:p>
-    <w:p>
-      <w:r>
-        <w:t xml:space="preserve">After running the grid search, we will end up with C of value </w:t>
-      </w:r>
-      <w:r>
-        <w:t>2</w:t>
-      </w:r>
-      <w:r>
-        <w:t xml:space="preserve"> and Kernel of </w:t>
-      </w:r>
-      <w:r>
-        <w:t>‘</w:t>
-      </w:r>
-      <w:r>
-        <w:t>poly</w:t>
-      </w:r>
-      <w:r>
-        <w:t>’</w:t>
-      </w:r>
-      <w:r>
-        <w:t xml:space="preserve"> and gamma of value 0.2</w:t>
-      </w:r>
-      <w:r>
-        <w:t>.</w:t>
-      </w:r>
-    </w:p>
-    <w:p>
-      <w:r>
-        <w:t xml:space="preserve">Running the model with the new parameters will give us </w:t>
-      </w:r>
-      <w:proofErr w:type="gramStart"/>
-      <w:r>
-        <w:t>a training</w:t>
-      </w:r>
-      <w:proofErr w:type="gramEnd"/>
-      <w:r>
-        <w:t xml:space="preserve"> and validation accuracy of 9</w:t>
-      </w:r>
-      <w:r>
-        <w:t>0.0</w:t>
-      </w:r>
-      <w:r>
-        <w:t>% and 8</w:t>
-      </w:r>
-      <w:r>
-        <w:t>8</w:t>
-      </w:r>
-      <w:r>
-        <w:t>.</w:t>
-      </w:r>
-      <w:r>
-        <w:t>0</w:t>
-      </w:r>
-      <w:r>
-        <w:t>9%.</w:t>
-      </w:r>
-    </w:p>
-    <w:p>
-      <w:pPr>
-        <w:jc w:val="center"/>
-      </w:pPr>
-      <w:r>
-        <w:rPr>
-          <w:noProof/>
-        </w:rPr>
-        <w:drawing>
-          <wp:inline distT="0" distB="0" distL="0" distR="0" wp14:anchorId="7E318F5A" wp14:editId="4B90BE96">
-            <wp:extent cx="4901194" cy="3419863"/>
-            <wp:effectExtent l="0" t="0" r="0" b="9525"/>
-            <wp:docPr id="106854401" name="Picture 1" descr="A red and blue rectangles&#10;&#10;Description automatically generated"/>
-            <wp:cNvGraphicFramePr>
-              <a:graphicFrameLocks xmlns:a="http://schemas.openxmlformats.org/drawingml/2006/main" noChangeAspect="1"/>
-            </wp:cNvGraphicFramePr>
-            <a:graphic xmlns:a="http://schemas.openxmlformats.org/drawingml/2006/main">
-              <a:graphicData uri="http://schemas.openxmlformats.org/drawingml/2006/picture">
-                <pic:pic xmlns:pic="http://schemas.openxmlformats.org/drawingml/2006/picture">
-                  <pic:nvPicPr>
-                    <pic:cNvPr id="106854401" name="Picture 1" descr="A red and blue rectangles&#10;&#10;Description automatically generated"/>
                     <pic:cNvPicPr/>
                   </pic:nvPicPr>
                   <pic:blipFill>
@@ -5854,7 +6186,7 @@
                   <pic:spPr>
                     <a:xfrm>
                       <a:off x="0" y="0"/>
-                      <a:ext cx="4901194" cy="3419863"/>
+                      <a:ext cx="5348971" cy="3732304"/>
                     </a:xfrm>
                     <a:prstGeom prst="rect">
                       <a:avLst/>
@@ -5868,6 +6200,191 @@
       </w:r>
     </w:p>
     <w:p>
+      <w:pPr>
+        <w:pStyle w:val="Heading4"/>
+        <w:jc w:val="both"/>
+      </w:pPr>
+      <w:r>
+        <w:t>8</w:t>
+      </w:r>
+      <w:r>
+        <w:t xml:space="preserve">.3.2 </w:t>
+      </w:r>
+      <w:r>
+        <w:t xml:space="preserve">Grid Search </w:t>
+      </w:r>
+      <w:r>
+        <w:t>with</w:t>
+      </w:r>
+      <w:r>
+        <w:t xml:space="preserve"> Standardization</w:t>
+      </w:r>
+    </w:p>
+    <w:p>
+      <w:pPr>
+        <w:jc w:val="both"/>
+      </w:pPr>
+      <w:r>
+        <w:t xml:space="preserve">In the notebook, you’ll see that we had a small issue in the max value of the “x_train” as it is </w:t>
+      </w:r>
+      <w:r>
+        <w:t>1.0000000000000002</w:t>
+      </w:r>
+      <w:r>
+        <w:t>, so it will be adjusted to be 1; so that our range stays perfect, -1 to 1.</w:t>
+      </w:r>
+    </w:p>
+    <w:p>
+      <w:pPr>
+        <w:jc w:val="both"/>
+      </w:pPr>
+      <w:r>
+        <w:t>In this part, we will be adding the ‘poly’ parameter to the kernel’s grid search</w:t>
+      </w:r>
+      <w:proofErr w:type="gramStart"/>
+      <w:r>
+        <w:t>, we</w:t>
+      </w:r>
+      <w:proofErr w:type="gramEnd"/>
+      <w:r>
+        <w:t xml:space="preserve"> didn’t add it before because grid search without standardization takes a lot of time, also we will add a new hyperparameter called ‘gamma’ parameter, the gamma parameter defines the influence of each training sample and plays a key role in shaping the decision boundary of the model:</w:t>
+      </w:r>
+    </w:p>
+    <w:p>
+      <w:pPr>
+        <w:jc w:val="both"/>
+      </w:pPr>
+      <w:r>
+        <w:t>Low gamma makes the decision boundary smoother and simpler, which might result in underfitting.</w:t>
+      </w:r>
+    </w:p>
+    <w:p>
+      <w:pPr>
+        <w:jc w:val="both"/>
+      </w:pPr>
+      <w:r>
+        <w:lastRenderedPageBreak/>
+        <w:t>High gamma makes the decision boundary more complex and detailed, which can result in overfitting if too high.</w:t>
+      </w:r>
+    </w:p>
+    <w:p>
+      <w:pPr>
+        <w:jc w:val="both"/>
+      </w:pPr>
+      <w:r>
+        <w:t xml:space="preserve">After running the grid search, we will end up with C of value </w:t>
+      </w:r>
+      <w:r>
+        <w:t>2</w:t>
+      </w:r>
+      <w:r>
+        <w:t xml:space="preserve"> and Kernel of </w:t>
+      </w:r>
+      <w:r>
+        <w:t>‘</w:t>
+      </w:r>
+      <w:r>
+        <w:t>poly</w:t>
+      </w:r>
+      <w:r>
+        <w:t>’</w:t>
+      </w:r>
+      <w:r>
+        <w:t xml:space="preserve"> and gamma of value 0.2</w:t>
+      </w:r>
+      <w:r>
+        <w:t>.</w:t>
+      </w:r>
+    </w:p>
+    <w:p>
+      <w:pPr>
+        <w:jc w:val="both"/>
+      </w:pPr>
+      <w:r>
+        <w:t xml:space="preserve">Running the model with the new parameters will give us </w:t>
+      </w:r>
+      <w:proofErr w:type="gramStart"/>
+      <w:r>
+        <w:t>a training</w:t>
+      </w:r>
+      <w:proofErr w:type="gramEnd"/>
+      <w:r>
+        <w:t xml:space="preserve"> and validation accuracy of 9</w:t>
+      </w:r>
+      <w:r>
+        <w:t>0.0</w:t>
+      </w:r>
+      <w:r>
+        <w:t>% and 8</w:t>
+      </w:r>
+      <w:r>
+        <w:t>8</w:t>
+      </w:r>
+      <w:r>
+        <w:t>.</w:t>
+      </w:r>
+      <w:r>
+        <w:t>0</w:t>
+      </w:r>
+      <w:r>
+        <w:t>9%.</w:t>
+      </w:r>
+    </w:p>
+    <w:p>
+      <w:pPr>
+        <w:jc w:val="center"/>
+      </w:pPr>
+      <w:r>
+        <w:rPr>
+          <w:noProof/>
+        </w:rPr>
+        <w:drawing>
+          <wp:inline distT="0" distB="0" distL="0" distR="0" wp14:anchorId="7E318F5A" wp14:editId="129D406F">
+            <wp:extent cx="4968891" cy="3467100"/>
+            <wp:effectExtent l="0" t="0" r="3175" b="0"/>
+            <wp:docPr id="106854401" name="Picture 1" descr="A red and blue rectangles&#10;&#10;Description automatically generated"/>
+            <wp:cNvGraphicFramePr>
+              <a:graphicFrameLocks xmlns:a="http://schemas.openxmlformats.org/drawingml/2006/main" noChangeAspect="1"/>
+            </wp:cNvGraphicFramePr>
+            <a:graphic xmlns:a="http://schemas.openxmlformats.org/drawingml/2006/main">
+              <a:graphicData uri="http://schemas.openxmlformats.org/drawingml/2006/picture">
+                <pic:pic xmlns:pic="http://schemas.openxmlformats.org/drawingml/2006/picture">
+                  <pic:nvPicPr>
+                    <pic:cNvPr id="106854401" name="Picture 1" descr="A red and blue rectangles&#10;&#10;Description automatically generated"/>
+                    <pic:cNvPicPr/>
+                  </pic:nvPicPr>
+                  <pic:blipFill>
+                    <a:blip r:embed="rId48">
+                      <a:extLst>
+                        <a:ext uri="{28A0092B-C50C-407E-A947-70E740481C1C}">
+                          <a14:useLocalDpi xmlns:a14="http://schemas.microsoft.com/office/drawing/2010/main" val="0"/>
+                        </a:ext>
+                      </a:extLst>
+                    </a:blip>
+                    <a:stretch>
+                      <a:fillRect/>
+                    </a:stretch>
+                  </pic:blipFill>
+                  <pic:spPr>
+                    <a:xfrm>
+                      <a:off x="0" y="0"/>
+                      <a:ext cx="4968891" cy="3467100"/>
+                    </a:xfrm>
+                    <a:prstGeom prst="rect">
+                      <a:avLst/>
+                    </a:prstGeom>
+                  </pic:spPr>
+                </pic:pic>
+              </a:graphicData>
+            </a:graphic>
+          </wp:inline>
+        </w:drawing>
+      </w:r>
+    </w:p>
+    <w:p>
+      <w:pPr>
+        <w:jc w:val="both"/>
+      </w:pPr>
       <w:r>
         <w:t xml:space="preserve">As we can see now, the problem that we previously had, when we had validation accuracy higher than the training </w:t>
       </w:r>
@@ -5881,59 +6398,67 @@
     <w:p>
       <w:pPr>
         <w:pStyle w:val="Heading3"/>
-      </w:pPr>
-      <w:bookmarkStart w:id="23" w:name="_Toc184217362"/>
-      <w:r>
+        <w:jc w:val="both"/>
+      </w:pPr>
+      <w:bookmarkStart w:id="24" w:name="_Toc184387524"/>
+      <w:r>
+        <w:t>8</w:t>
+      </w:r>
+      <w:r>
+        <w:t>.4 Performance Analysis</w:t>
+      </w:r>
+      <w:bookmarkEnd w:id="24"/>
+    </w:p>
+    <w:p>
+      <w:pPr>
+        <w:jc w:val="both"/>
+      </w:pPr>
+      <w:r>
+        <w:t>Since the output of the training, testing</w:t>
+      </w:r>
+      <w:r>
+        <w:t>, and validation</w:t>
+      </w:r>
+      <w:r>
+        <w:t xml:space="preserve"> accuracies differ with and without standardization, we will check the performance analysis for both.</w:t>
+      </w:r>
+    </w:p>
+    <w:p>
+      <w:pPr>
+        <w:pStyle w:val="Heading4"/>
+        <w:jc w:val="both"/>
+      </w:pPr>
+      <w:r>
+        <w:t>8</w:t>
+      </w:r>
+      <w:r>
+        <w:t>.4.1 Performance Analysis without Standardization</w:t>
+      </w:r>
+    </w:p>
+    <w:p>
+      <w:pPr>
+        <w:jc w:val="both"/>
+      </w:pPr>
+      <w:r>
+        <w:t>Without</w:t>
+      </w:r>
+      <w:r>
+        <w:t xml:space="preserve"> Standardization, we will notice that the recall is lower than the precision.</w:t>
+      </w:r>
+    </w:p>
+    <w:p>
+      <w:pPr>
+        <w:jc w:val="center"/>
+      </w:pPr>
+      <w:r>
+        <w:rPr>
+          <w:noProof/>
+        </w:rPr>
         <w:lastRenderedPageBreak/>
-        <w:t>8</w:t>
-      </w:r>
-      <w:r>
-        <w:t>.4 Performance Analysis</w:t>
-      </w:r>
-      <w:bookmarkEnd w:id="23"/>
-    </w:p>
-    <w:p>
-      <w:r>
-        <w:t>Since the output of the training, testing</w:t>
-      </w:r>
-      <w:r>
-        <w:t>, and validation</w:t>
-      </w:r>
-      <w:r>
-        <w:t xml:space="preserve"> accuracies differ with and without standardization, we will check the performance analysis for both.</w:t>
-      </w:r>
-    </w:p>
-    <w:p>
-      <w:pPr>
-        <w:pStyle w:val="Heading4"/>
-      </w:pPr>
-      <w:r>
-        <w:t>8</w:t>
-      </w:r>
-      <w:r>
-        <w:t>.4.1 Performance Analysis without Standardization</w:t>
-      </w:r>
-    </w:p>
-    <w:p>
-      <w:r>
-        <w:t>Without</w:t>
-      </w:r>
-      <w:r>
-        <w:t xml:space="preserve"> Standardization, we will notice that the recall is lower than the precision.</w:t>
-      </w:r>
-    </w:p>
-    <w:p>
-      <w:pPr>
-        <w:jc w:val="center"/>
-      </w:pPr>
-      <w:r>
-        <w:rPr>
-          <w:noProof/>
-        </w:rPr>
         <w:drawing>
-          <wp:inline distT="0" distB="0" distL="0" distR="0" wp14:anchorId="2935F101" wp14:editId="4FD4EC1B">
-            <wp:extent cx="3220437" cy="1472257"/>
-            <wp:effectExtent l="0" t="0" r="0" b="0"/>
+          <wp:inline distT="0" distB="0" distL="0" distR="0" wp14:anchorId="2935F101" wp14:editId="04A4A28E">
+            <wp:extent cx="2731325" cy="1248655"/>
+            <wp:effectExtent l="0" t="0" r="0" b="8890"/>
             <wp:docPr id="673711618" name="Picture 1" descr="A black background with white numbers&#10;&#10;Description automatically generated"/>
             <wp:cNvGraphicFramePr>
               <a:graphicFrameLocks xmlns:a="http://schemas.openxmlformats.org/drawingml/2006/main" noChangeAspect="1"/>
@@ -5946,7 +6471,7 @@
                     <pic:cNvPicPr/>
                   </pic:nvPicPr>
                   <pic:blipFill>
-                    <a:blip r:embed="rId48"/>
+                    <a:blip r:embed="rId49"/>
                     <a:stretch>
                       <a:fillRect/>
                     </a:stretch>
@@ -5954,7 +6479,7 @@
                   <pic:spPr>
                     <a:xfrm>
                       <a:off x="0" y="0"/>
-                      <a:ext cx="3296613" cy="1507082"/>
+                      <a:ext cx="2731325" cy="1248655"/>
                     </a:xfrm>
                     <a:prstGeom prst="rect">
                       <a:avLst/>
@@ -5971,9 +6496,9 @@
           <w:noProof/>
         </w:rPr>
         <w:drawing>
-          <wp:inline distT="0" distB="0" distL="0" distR="0" wp14:anchorId="737D259D" wp14:editId="0A94D152">
-            <wp:extent cx="2478860" cy="1822862"/>
-            <wp:effectExtent l="0" t="0" r="0" b="6350"/>
+          <wp:inline distT="0" distB="0" distL="0" distR="0" wp14:anchorId="737D259D" wp14:editId="78252876">
+            <wp:extent cx="1831863" cy="1347084"/>
+            <wp:effectExtent l="0" t="0" r="0" b="5715"/>
             <wp:docPr id="185583687" name="Picture 1" descr="A blue squares with white text&#10;&#10;Description automatically generated"/>
             <wp:cNvGraphicFramePr>
               <a:graphicFrameLocks xmlns:a="http://schemas.openxmlformats.org/drawingml/2006/main" noChangeAspect="1"/>
@@ -5986,7 +6511,7 @@
                     <pic:cNvPicPr/>
                   </pic:nvPicPr>
                   <pic:blipFill>
-                    <a:blip r:embed="rId49"/>
+                    <a:blip r:embed="rId50"/>
                     <a:stretch>
                       <a:fillRect/>
                     </a:stretch>
@@ -5994,7 +6519,7 @@
                   <pic:spPr>
                     <a:xfrm>
                       <a:off x="0" y="0"/>
-                      <a:ext cx="2533073" cy="1862728"/>
+                      <a:ext cx="1879863" cy="1382381"/>
                     </a:xfrm>
                     <a:prstGeom prst="rect">
                       <a:avLst/>
@@ -6008,6 +6533,9 @@
       </w:r>
     </w:p>
     <w:p>
+      <w:pPr>
+        <w:jc w:val="both"/>
+      </w:pPr>
       <w:r>
         <w:t>Since the grid search without Standardization for SVM takes a lot of time (20-30 minutes), we will try to train a new model and give more bias to the ‘1’ class.</w:t>
       </w:r>
@@ -6016,6 +6544,9 @@
       </w:r>
     </w:p>
     <w:p>
+      <w:pPr>
+        <w:jc w:val="both"/>
+      </w:pPr>
       <w:r>
         <w:t xml:space="preserve">More explanation to what we are trying to do; </w:t>
       </w:r>
@@ -6030,39 +6561,32 @@
       </w:r>
     </w:p>
     <w:p>
-      <w:r>
-        <w:t>We will find the best weight to give to the ‘1’ class is 1.3 times more important than class ‘0’, below is the new precision and recall and the new plot of the training and validation accuracy.</w:t>
-      </w:r>
-    </w:p>
-    <w:p>
-      <w:pPr>
-        <w:jc w:val="center"/>
-      </w:pPr>
-    </w:p>
-    <w:p>
-      <w:pPr>
-        <w:jc w:val="center"/>
-      </w:pPr>
-    </w:p>
-    <w:p>
-      <w:pPr>
-        <w:jc w:val="center"/>
-      </w:pPr>
-    </w:p>
-    <w:p>
-      <w:pPr>
-        <w:jc w:val="center"/>
-      </w:pPr>
-    </w:p>
-    <w:p>
-      <w:r>
-        <w:lastRenderedPageBreak/>
+      <w:pPr>
+        <w:jc w:val="both"/>
+      </w:pPr>
+      <w:r>
+        <w:t xml:space="preserve">We will find the best weight to give to </w:t>
+      </w:r>
+      <w:proofErr w:type="gramStart"/>
+      <w:r>
+        <w:t>the ‘1’</w:t>
+      </w:r>
+      <w:proofErr w:type="gramEnd"/>
+      <w:r>
+        <w:t xml:space="preserve"> class is 1.3 times more important than class ‘0’, below is the new precision and recall and the new plot of the training and validation accuracy.</w:t>
+      </w:r>
+    </w:p>
+    <w:p>
+      <w:pPr>
+        <w:jc w:val="both"/>
+      </w:pPr>
+      <w:r>
         <w:t>The new scores:</w:t>
       </w:r>
     </w:p>
     <w:p>
       <w:pPr>
-        <w:jc w:val="center"/>
+        <w:jc w:val="both"/>
       </w:pPr>
       <w:r>
         <w:rPr>
@@ -6084,7 +6608,7 @@
                     <pic:cNvPicPr/>
                   </pic:nvPicPr>
                   <pic:blipFill>
-                    <a:blip r:embed="rId50"/>
+                    <a:blip r:embed="rId51"/>
                     <a:stretch>
                       <a:fillRect/>
                     </a:stretch>
@@ -6124,7 +6648,7 @@
                     <pic:cNvPicPr/>
                   </pic:nvPicPr>
                   <pic:blipFill>
-                    <a:blip r:embed="rId51"/>
+                    <a:blip r:embed="rId52"/>
                     <a:stretch>
                       <a:fillRect/>
                     </a:stretch>
@@ -6169,7 +6693,7 @@
                     <pic:cNvPicPr/>
                   </pic:nvPicPr>
                   <pic:blipFill>
-                    <a:blip r:embed="rId52"/>
+                    <a:blip r:embed="rId53"/>
                     <a:stretch>
                       <a:fillRect/>
                     </a:stretch>
@@ -6193,8 +6717,10 @@
     <w:p>
       <w:pPr>
         <w:pStyle w:val="Heading4"/>
-      </w:pPr>
-      <w:r>
+        <w:jc w:val="both"/>
+      </w:pPr>
+      <w:r>
+        <w:lastRenderedPageBreak/>
         <w:t>8</w:t>
       </w:r>
       <w:r>
@@ -6202,6 +6728,9 @@
       </w:r>
     </w:p>
     <w:p>
+      <w:pPr>
+        <w:jc w:val="both"/>
+      </w:pPr>
       <w:r>
         <w:t xml:space="preserve">And </w:t>
       </w:r>
@@ -6213,14 +6742,17 @@
       </w:r>
     </w:p>
     <w:p>
+      <w:pPr>
+        <w:jc w:val="center"/>
+      </w:pPr>
       <w:r>
         <w:rPr>
           <w:noProof/>
         </w:rPr>
         <w:drawing>
-          <wp:inline distT="0" distB="0" distL="0" distR="0" wp14:anchorId="52D2C7EE" wp14:editId="0F43BB25">
-            <wp:extent cx="2452495" cy="1825436"/>
-            <wp:effectExtent l="0" t="0" r="5080" b="3810"/>
+          <wp:inline distT="0" distB="0" distL="0" distR="0" wp14:anchorId="52D2C7EE" wp14:editId="5C6E179E">
+            <wp:extent cx="2141562" cy="1594004"/>
+            <wp:effectExtent l="0" t="0" r="0" b="6350"/>
             <wp:docPr id="194701045" name="Picture 2" descr="A blue squares with white text&#10;&#10;Description automatically generated"/>
             <wp:cNvGraphicFramePr>
               <a:graphicFrameLocks xmlns:a="http://schemas.openxmlformats.org/drawingml/2006/main" noChangeAspect="1"/>
@@ -6233,7 +6765,7 @@
                     <pic:cNvPicPr/>
                   </pic:nvPicPr>
                   <pic:blipFill>
-                    <a:blip r:embed="rId53">
+                    <a:blip r:embed="rId54" cstate="print">
                       <a:extLst>
                         <a:ext uri="{28A0092B-C50C-407E-A947-70E740481C1C}">
                           <a14:useLocalDpi xmlns:a14="http://schemas.microsoft.com/office/drawing/2010/main" val="0"/>
@@ -6247,7 +6779,7 @@
                   <pic:spPr>
                     <a:xfrm>
                       <a:off x="0" y="0"/>
-                      <a:ext cx="2477962" cy="1844392"/>
+                      <a:ext cx="2169736" cy="1614975"/>
                     </a:xfrm>
                     <a:prstGeom prst="rect">
                       <a:avLst/>
@@ -6264,7 +6796,7 @@
           <w:noProof/>
         </w:rPr>
         <w:drawing>
-          <wp:inline distT="0" distB="0" distL="0" distR="0" wp14:anchorId="70908159" wp14:editId="0023FB5C">
+          <wp:inline distT="0" distB="0" distL="0" distR="0" wp14:anchorId="70908159" wp14:editId="264977A0">
             <wp:extent cx="3430905" cy="1416711"/>
             <wp:effectExtent l="0" t="0" r="0" b="0"/>
             <wp:docPr id="1839690117" name="Picture 1" descr="A black background with white numbers&#10;&#10;Description automatically generated"/>
@@ -6279,7 +6811,7 @@
                     <pic:cNvPicPr/>
                   </pic:nvPicPr>
                   <pic:blipFill>
-                    <a:blip r:embed="rId54"/>
+                    <a:blip r:embed="rId55"/>
                     <a:stretch>
                       <a:fillRect/>
                     </a:stretch>
@@ -6287,7 +6819,7 @@
                   <pic:spPr>
                     <a:xfrm>
                       <a:off x="0" y="0"/>
-                      <a:ext cx="3496390" cy="1443751"/>
+                      <a:ext cx="3430905" cy="1416711"/>
                     </a:xfrm>
                     <a:prstGeom prst="rect">
                       <a:avLst/>
@@ -7428,6 +7960,7 @@
   <w:style w:type="character" w:default="1" w:styleId="DefaultParagraphFont">
     <w:name w:val="Default Paragraph Font"/>
     <w:uiPriority w:val="1"/>
+    <w:semiHidden/>
     <w:unhideWhenUsed/>
   </w:style>
   <w:style w:type="table" w:default="1" w:styleId="TableNormal">

</xml_diff>